<commit_message>
More conversion of AW model to FP (still in Person cluster)
</commit_message>
<xml_diff>
--- a/Documentation/Naked Functions Programming Model.docx
+++ b/Documentation/Naked Functions Programming Model.docx
@@ -1157,10 +1157,7 @@
         <w:t>(</w:t>
       </w:r>
       <w:r>
-        <w:t xml:space="preserve">That first parameter is sometimes called </w:t>
-      </w:r>
-      <w:r>
-        <w:t>the ‘contributee’)</w:t>
+        <w:t>That first parameter is sometimes called the ‘contributee’)</w:t>
       </w:r>
       <w:r>
         <w:t>.</w:t>
@@ -1394,10 +1391,7 @@
         <w:t xml:space="preserve">. </w:t>
       </w:r>
       <w:r>
-        <w:t xml:space="preserve">By default, the framework will </w:t>
-      </w:r>
-      <w:r>
-        <w:t xml:space="preserve">call </w:t>
+        <w:t xml:space="preserve">By default, the framework will call </w:t>
       </w:r>
       <w:r>
         <w:rPr>
@@ -1452,6 +1446,31 @@
     </w:p>
     <w:p>
       <w:pPr>
+        <w:pStyle w:val="ListParagraph"/>
+        <w:numPr>
+          <w:ilvl w:val="0"/>
+          <w:numId w:val="1"/>
+        </w:numPr>
+      </w:pPr>
+      <w:r>
+        <w:rPr>
+          <w:b/>
+          <w:bCs/>
+        </w:rPr>
+        <w:t>Principal</w:t>
+      </w:r>
+      <w:r>
+        <w:t xml:space="preserve">. Any IPrincipal </w:t>
+      </w:r>
+      <w:r>
+        <w:t>parameter marked up with [Injected] will be provided</w:t>
+      </w:r>
+      <w:r>
+        <w:t xml:space="preserve"> with the Principal representing the current user. </w:t>
+      </w:r>
+    </w:p>
+    <w:p>
+      <w:pPr>
         <w:ind w:left="360"/>
       </w:pPr>
       <w:r>
@@ -1776,6 +1795,7 @@
     </w:p>
     <w:p>
       <w:r>
+        <w:lastRenderedPageBreak/>
         <w:t xml:space="preserve">Will create and persist a new </w:t>
       </w:r>
       <w:r>
@@ -1809,370 +1829,395 @@
         <w:t xml:space="preserve"> automatically updated with the new line.  </w:t>
       </w:r>
       <w:r>
-        <w:t xml:space="preserve">(In fact, the action implementation could just </w:t>
+        <w:t xml:space="preserve">(In fact, the action implementation could just return </w:t>
+      </w:r>
+      <w:r>
+        <w:rPr>
+          <w:rFonts w:ascii="Consolas" w:hAnsi="Consolas"/>
+        </w:rPr>
+        <w:t>null</w:t>
+      </w:r>
+      <w:r>
+        <w:t xml:space="preserve"> because th</w:t>
+      </w:r>
+      <w:r>
+        <w:t>at would then anyway leave the Order on which the action was invoked on the UI).</w:t>
+      </w:r>
+      <w:r>
+        <w:t xml:space="preserve"> </w:t>
+      </w:r>
+    </w:p>
+    <w:p>
+      <w:r>
+        <w:t xml:space="preserve">[Stef?  Assuming, here, that the Order </w:t>
+      </w:r>
+      <w:r>
+        <w:t>has</w:t>
+      </w:r>
+      <w:r>
+        <w:t xml:space="preserve"> a collection of </w:t>
+      </w:r>
+      <w:r>
+        <w:rPr>
+          <w:rFonts w:ascii="Consolas" w:hAnsi="Consolas"/>
+        </w:rPr>
+        <w:t>OrderLines</w:t>
+      </w:r>
+      <w:r>
+        <w:t xml:space="preserve">, </w:t>
+      </w:r>
+      <w:r>
+        <w:t>and</w:t>
+      </w:r>
+      <w:r>
+        <w:t xml:space="preserve"> that </w:t>
+      </w:r>
+      <w:r>
+        <w:rPr>
+          <w:rFonts w:ascii="Consolas" w:hAnsi="Consolas"/>
+        </w:rPr>
+        <w:t>OrderLine</w:t>
+      </w:r>
+      <w:r>
+        <w:t xml:space="preserve"> has a reference to</w:t>
+      </w:r>
+      <w:r>
+        <w:t xml:space="preserve"> its</w:t>
+      </w:r>
+      <w:r>
+        <w:t xml:space="preserve"> Order, </w:t>
+      </w:r>
+      <w:r>
+        <w:t xml:space="preserve">is it sufficient that only the new </w:t>
+      </w:r>
+      <w:r>
+        <w:rPr>
+          <w:rFonts w:ascii="Consolas" w:hAnsi="Consolas"/>
+        </w:rPr>
+        <w:t>OrderLine</w:t>
+      </w:r>
+      <w:r>
+        <w:t xml:space="preserve"> is specified as the to-be-updated-or-persisted value in the tuple, or would the Order need to be in there also?]</w:t>
+      </w:r>
+    </w:p>
+    <w:p>
+      <w:r>
+        <w:t xml:space="preserve">Any action returning a Tuple is deemed not to be side-effect free and will therefore be </w:t>
+      </w:r>
+      <w:r>
+        <w:t>invoked from the UI via the Http POST method.</w:t>
+      </w:r>
+    </w:p>
+    <w:p>
+      <w:pPr>
+        <w:pStyle w:val="Heading2"/>
+      </w:pPr>
+      <w:r>
+        <w:t>Actions that render messages on the UI</w:t>
+      </w:r>
+    </w:p>
+    <w:p>
+      <w:r>
+        <w:t xml:space="preserve">Actions that render </w:t>
+      </w:r>
+      <w:r>
+        <w:t>message</w:t>
+      </w:r>
+      <w:r>
+        <w:t>s</w:t>
+      </w:r>
+      <w:r>
+        <w:t xml:space="preserve"> to the user, </w:t>
+      </w:r>
+      <w:r>
+        <w:t>for example providing feedback information about an invoked action, or a warning</w:t>
+      </w:r>
+      <w:r>
+        <w:t xml:space="preserve">, </w:t>
+      </w:r>
+      <w:r>
+        <w:t xml:space="preserve">must return a three-value Tuple, where the third value is the message.  The first two values are as described above, but either or both of those first two values may be null. </w:t>
+      </w:r>
+    </w:p>
+    <w:p>
+      <w:pPr>
+        <w:pStyle w:val="Heading2"/>
+      </w:pPr>
+      <w:r>
+        <w:t>Complimentary func</w:t>
+      </w:r>
+      <w:r>
+        <w:t>tions</w:t>
+      </w:r>
+    </w:p>
+    <w:p>
+      <w:r>
+        <w:t xml:space="preserve">TBD. </w:t>
+      </w:r>
+    </w:p>
+    <w:p>
+      <w:r>
+        <w:t>(Equivalents to all compl</w:t>
+      </w:r>
+      <w:r>
+        <w:t>e</w:t>
+      </w:r>
+      <w:r>
+        <w:t>mentary functions in the NOF programming model.</w:t>
+      </w:r>
+      <w:r>
+        <w:t xml:space="preserve"> In all cases the first parameter must be </w:t>
+      </w:r>
+      <w:r>
+        <w:t>the ‘contributee’ -  even if it is not used within the function.</w:t>
+      </w:r>
+      <w:r>
+        <w:t xml:space="preserve"> In addition to parameters defined in the NO model, complementary functions may take additional parameters injected by the framework.</w:t>
+      </w:r>
+    </w:p>
+    <w:p>
+      <w:pPr>
+        <w:pStyle w:val="Heading2"/>
+      </w:pPr>
+      <w:r>
+        <w:t>O</w:t>
+      </w:r>
+      <w:r>
+        <w:t>ther recognised functions</w:t>
+      </w:r>
+    </w:p>
+    <w:p>
+      <w:pPr>
+        <w:pStyle w:val="Heading3"/>
+      </w:pPr>
+      <w:r>
+        <w:t>Title</w:t>
+      </w:r>
+    </w:p>
+    <w:p>
+      <w:r>
+        <w:t xml:space="preserve">For a functional domain type to have a title there needs to be a registered function, named </w:t>
+      </w:r>
+      <w:r>
+        <w:rPr>
+          <w:rFonts w:ascii="Consolas" w:hAnsi="Consolas"/>
+        </w:rPr>
+        <w:t>Title</w:t>
+      </w:r>
+      <w:r>
+        <w:t xml:space="preserve">, with a single parameter of the </w:t>
+      </w:r>
+      <w:r>
+        <w:t xml:space="preserve">domain type, and </w:t>
+      </w:r>
+      <w:r>
+        <w:t>returning a string.</w:t>
+      </w:r>
+      <w:r>
+        <w:t xml:space="preserve"> The Title function may explicitly delegate to a more general </w:t>
+      </w:r>
+      <w:r>
+        <w:rPr>
+          <w:rFonts w:ascii="Consolas" w:hAnsi="Consolas"/>
+        </w:rPr>
+        <w:t>Title</w:t>
+      </w:r>
+      <w:r>
+        <w:t xml:space="preserve"> function for a supertype, but there is no automated ‘walking the hierarchy’.  </w:t>
+      </w:r>
+    </w:p>
+    <w:p>
+      <w:pPr>
+        <w:pStyle w:val="Heading3"/>
+      </w:pPr>
+      <w:r>
+        <w:t>LifeCycle method</w:t>
+      </w:r>
+    </w:p>
+    <w:p>
+      <w:r>
+        <w:t xml:space="preserve">The Naked Functions programming model supports lifecycle </w:t>
+      </w:r>
+      <w:r>
+        <w:t>functions</w:t>
+      </w:r>
+      <w:r>
+        <w:t xml:space="preserve"> broadly equivalent to </w:t>
+      </w:r>
+      <w:r>
+        <w:t xml:space="preserve">the </w:t>
+      </w:r>
+      <w:r>
+        <w:rPr>
+          <w:rFonts w:ascii="Consolas" w:hAnsi="Consolas"/>
+        </w:rPr>
+        <w:t>Persisting</w:t>
+      </w:r>
+      <w:r>
+        <w:t xml:space="preserve">, </w:t>
+      </w:r>
+      <w:r>
+        <w:rPr>
+          <w:rFonts w:ascii="Consolas" w:hAnsi="Consolas"/>
+        </w:rPr>
+        <w:t>Persisted</w:t>
+      </w:r>
+      <w:r>
+        <w:t xml:space="preserve">, </w:t>
+      </w:r>
+      <w:r>
+        <w:rPr>
+          <w:rFonts w:ascii="Consolas" w:hAnsi="Consolas"/>
+        </w:rPr>
+        <w:t>Updating</w:t>
+      </w:r>
+      <w:r>
+        <w:t xml:space="preserve">, </w:t>
+      </w:r>
+      <w:r>
+        <w:rPr>
+          <w:rFonts w:ascii="Consolas" w:hAnsi="Consolas"/>
+        </w:rPr>
+        <w:t>Updated</w:t>
+      </w:r>
+      <w:r>
+        <w:t xml:space="preserve"> instance methods in the Naked Objects programming model. (It does not support Creat</w:t>
+      </w:r>
+      <w:r>
+        <w:t xml:space="preserve">ed, since there are no transient objects, and certain other </w:t>
+      </w:r>
+      <w:r>
+        <w:t>lifecycle methods are still to be decided.)</w:t>
+      </w:r>
+    </w:p>
+    <w:p>
+      <w:r>
+        <w:t xml:space="preserve">For the </w:t>
+      </w:r>
+      <w:r>
+        <w:rPr>
+          <w:rFonts w:ascii="Consolas" w:hAnsi="Consolas"/>
+        </w:rPr>
+        <w:t>Persisting</w:t>
+      </w:r>
+      <w:r>
+        <w:t xml:space="preserve">, </w:t>
+      </w:r>
+      <w:r>
+        <w:rPr>
+          <w:rFonts w:ascii="Consolas" w:hAnsi="Consolas"/>
+        </w:rPr>
+        <w:t>Persisted</w:t>
+      </w:r>
+      <w:r>
+        <w:t xml:space="preserve">, </w:t>
+      </w:r>
+      <w:r>
+        <w:rPr>
+          <w:rFonts w:ascii="Consolas" w:hAnsi="Consolas"/>
+        </w:rPr>
+        <w:t>Updating</w:t>
+      </w:r>
+      <w:r>
+        <w:t xml:space="preserve">, </w:t>
+      </w:r>
+      <w:r>
+        <w:rPr>
+          <w:rFonts w:ascii="Consolas" w:hAnsi="Consolas"/>
+        </w:rPr>
+        <w:t>Updated</w:t>
+      </w:r>
+      <w:r>
+        <w:rPr>
+          <w:rFonts w:ascii="Consolas" w:hAnsi="Consolas"/>
+        </w:rPr>
+        <w:t xml:space="preserve"> </w:t>
+      </w:r>
+      <w:r>
+        <w:t xml:space="preserve">the functions take the domain type as the first parameter and may optionally take </w:t>
+      </w:r>
+      <w:r>
+        <w:t>additional parameters injected by the framework.</w:t>
+      </w:r>
+      <w:r>
+        <w:t xml:space="preserve"> Since</w:t>
+      </w:r>
+      <w:r>
+        <w:t xml:space="preserve"> </w:t>
+      </w:r>
+      <w:r>
+        <w:rPr>
+          <w:rFonts w:ascii="Consolas" w:hAnsi="Consolas"/>
+        </w:rPr>
+        <w:t>Persisting</w:t>
+      </w:r>
+      <w:r>
+        <w:t xml:space="preserve">, </w:t>
+      </w:r>
+      <w:r>
+        <w:rPr>
+          <w:rFonts w:ascii="Consolas" w:hAnsi="Consolas"/>
+        </w:rPr>
+        <w:t xml:space="preserve"> and</w:t>
+      </w:r>
+      <w:r>
+        <w:t xml:space="preserve"> </w:t>
+      </w:r>
+      <w:r>
+        <w:rPr>
+          <w:rFonts w:ascii="Consolas" w:hAnsi="Consolas"/>
+        </w:rPr>
+        <w:t>Updating</w:t>
+      </w:r>
+      <w:r>
+        <w:t xml:space="preserve"> may ‘modify’ the </w:t>
+      </w:r>
+      <w:r>
+        <w:t>instance</w:t>
+      </w:r>
+      <w:r>
+        <w:t xml:space="preserve">, they always return the </w:t>
+      </w:r>
+      <w:r>
+        <w:t xml:space="preserve">a new instance of the same type and this is swapped for the existing one by the framework. </w:t>
+      </w:r>
+      <w:r>
+        <w:t>Updated and Persisted may not ‘modify’ the instance, but will typically generate other instances. They therefore return a single domain type instance, or collection of instances,  and this is interpreted by the framework as a list of instances to be persisted or updated (according to whether they have Id values or not).</w:t>
+      </w:r>
+    </w:p>
+    <w:p>
+      <w:pPr>
+        <w:pStyle w:val="Heading1"/>
+      </w:pPr>
+      <w:r>
+        <w:t>Open questions</w:t>
+      </w:r>
+    </w:p>
+    <w:p>
+      <w:r>
+        <w:t xml:space="preserve">How to handle ViewModels?  Currently they must implement </w:t>
+      </w:r>
+      <w:r>
+        <w:rPr>
+          <w:rFonts w:ascii="Consolas" w:hAnsi="Consolas"/>
+        </w:rPr>
+        <w:t>IViewModel</w:t>
+      </w:r>
+      <w:r>
+        <w:t xml:space="preserve">, which requires the implementation of instance methods – DeriveKeys and PopulateUsingKeys.  This does not with the </w:t>
       </w:r>
       <w:r>
         <w:lastRenderedPageBreak/>
-        <w:t xml:space="preserve">return </w:t>
-      </w:r>
-      <w:r>
-        <w:rPr>
-          <w:rFonts w:ascii="Consolas" w:hAnsi="Consolas"/>
-        </w:rPr>
-        <w:t>null</w:t>
-      </w:r>
-      <w:r>
-        <w:t xml:space="preserve"> because th</w:t>
-      </w:r>
-      <w:r>
-        <w:t>at would then anyway leave the Order on which the action was invoked on the UI).</w:t>
-      </w:r>
-      <w:r>
-        <w:t xml:space="preserve"> </w:t>
-      </w:r>
-    </w:p>
-    <w:p>
-      <w:r>
-        <w:t xml:space="preserve">[Stef?  Assuming, here, that the Order </w:t>
-      </w:r>
-      <w:r>
-        <w:t>has</w:t>
-      </w:r>
-      <w:r>
-        <w:t xml:space="preserve"> a collection of </w:t>
-      </w:r>
-      <w:r>
-        <w:rPr>
-          <w:rFonts w:ascii="Consolas" w:hAnsi="Consolas"/>
-        </w:rPr>
-        <w:t>OrderLines</w:t>
-      </w:r>
-      <w:r>
-        <w:t xml:space="preserve">, </w:t>
-      </w:r>
-      <w:r>
-        <w:t>and</w:t>
-      </w:r>
-      <w:r>
-        <w:t xml:space="preserve"> that </w:t>
-      </w:r>
-      <w:r>
-        <w:rPr>
-          <w:rFonts w:ascii="Consolas" w:hAnsi="Consolas"/>
-        </w:rPr>
-        <w:t>OrderLine</w:t>
-      </w:r>
-      <w:r>
-        <w:t xml:space="preserve"> has a reference to</w:t>
-      </w:r>
-      <w:r>
-        <w:t xml:space="preserve"> its</w:t>
-      </w:r>
-      <w:r>
-        <w:t xml:space="preserve"> Order, </w:t>
-      </w:r>
-      <w:r>
-        <w:t xml:space="preserve">is it sufficient that only the new </w:t>
-      </w:r>
-      <w:r>
-        <w:rPr>
-          <w:rFonts w:ascii="Consolas" w:hAnsi="Consolas"/>
-        </w:rPr>
-        <w:t>OrderLine</w:t>
-      </w:r>
-      <w:r>
-        <w:t xml:space="preserve"> is specified as the to-be-updated-or-persisted value in the tuple, or would the Order need to be in there also?]</w:t>
-      </w:r>
-    </w:p>
-    <w:p>
-      <w:r>
-        <w:t xml:space="preserve">Any action returning a Tuple is deemed not to be side-effect free and will therefore be </w:t>
-      </w:r>
-      <w:r>
-        <w:t>invoked from the UI via the Http POST method.</w:t>
-      </w:r>
-    </w:p>
-    <w:p>
-      <w:pPr>
-        <w:pStyle w:val="Heading2"/>
-      </w:pPr>
-      <w:r>
-        <w:t>Actions that render messages on the UI</w:t>
-      </w:r>
-    </w:p>
-    <w:p>
-      <w:r>
-        <w:t xml:space="preserve">Actions that render </w:t>
-      </w:r>
-      <w:r>
-        <w:t>message</w:t>
-      </w:r>
-      <w:r>
-        <w:t>s</w:t>
-      </w:r>
-      <w:r>
-        <w:t xml:space="preserve"> to the user, </w:t>
-      </w:r>
-      <w:r>
-        <w:t>for example providing feedback information about an invoked action, or a warning</w:t>
-      </w:r>
-      <w:r>
-        <w:t xml:space="preserve">, </w:t>
-      </w:r>
-      <w:r>
-        <w:t xml:space="preserve">must return a three-value Tuple, where the third value is the message.  The first two values are as described above, but either or both of those first two values may be null. </w:t>
-      </w:r>
-    </w:p>
-    <w:p>
-      <w:pPr>
-        <w:pStyle w:val="Heading2"/>
-      </w:pPr>
-      <w:r>
-        <w:t>Complimentary func</w:t>
-      </w:r>
-      <w:r>
-        <w:t>tions</w:t>
-      </w:r>
-    </w:p>
-    <w:p>
-      <w:r>
-        <w:t xml:space="preserve">TBD. </w:t>
-      </w:r>
-    </w:p>
-    <w:p>
-      <w:r>
-        <w:t>(Equivalents to all compl</w:t>
-      </w:r>
-      <w:r>
-        <w:t>e</w:t>
-      </w:r>
-      <w:r>
-        <w:t>mentary functions in the NOF programming model.</w:t>
-      </w:r>
-      <w:r>
-        <w:t xml:space="preserve"> In all cases the first parameter must be </w:t>
-      </w:r>
-      <w:r>
-        <w:t>the ‘contributee’ -  even if it is not used within the function.</w:t>
-      </w:r>
-      <w:r>
-        <w:t xml:space="preserve"> In addition to parameters defined in the NO model, complementary functions may take additional parameters injected by the framework.</w:t>
+        <w:t xml:space="preserve">FP paradigm. Could we make it so that a view model had to implement an empty interface (IFunctionalViewModel say) but that there would need to be registered functions called </w:t>
+      </w:r>
+      <w:r>
+        <w:t>DeriveKeys and PopulateUsingKeys</w:t>
+      </w:r>
+      <w:r>
+        <w:t xml:space="preserve"> taking in the specific type as first param?</w:t>
       </w:r>
       <w:bookmarkStart w:id="2" w:name="_GoBack"/>
       <w:bookmarkEnd w:id="2"/>
-    </w:p>
-    <w:p>
-      <w:pPr>
-        <w:pStyle w:val="Heading2"/>
-      </w:pPr>
-      <w:r>
-        <w:t>O</w:t>
-      </w:r>
-      <w:r>
-        <w:t>ther recognised functions</w:t>
-      </w:r>
-    </w:p>
-    <w:p>
-      <w:pPr>
-        <w:pStyle w:val="Heading3"/>
-      </w:pPr>
-      <w:r>
-        <w:t>Title</w:t>
-      </w:r>
-    </w:p>
-    <w:p>
-      <w:r>
-        <w:t xml:space="preserve">For a functional domain type to have a title there needs to be a registered function, named </w:t>
-      </w:r>
-      <w:r>
-        <w:rPr>
-          <w:rFonts w:ascii="Consolas" w:hAnsi="Consolas"/>
-        </w:rPr>
-        <w:t>Title</w:t>
-      </w:r>
-      <w:r>
-        <w:t xml:space="preserve">, with a single parameter of the </w:t>
-      </w:r>
-      <w:r>
-        <w:t xml:space="preserve">domain type, and </w:t>
-      </w:r>
-      <w:r>
-        <w:t>returning a string.</w:t>
-      </w:r>
-      <w:r>
-        <w:t xml:space="preserve"> The Title function may explicitly delegate to a more general </w:t>
-      </w:r>
-      <w:r>
-        <w:rPr>
-          <w:rFonts w:ascii="Consolas" w:hAnsi="Consolas"/>
-        </w:rPr>
-        <w:t>Title</w:t>
-      </w:r>
-      <w:r>
-        <w:t xml:space="preserve"> function for a supertype, but there is no automated ‘walking the hierarchy’.  </w:t>
-      </w:r>
-    </w:p>
-    <w:p>
-      <w:pPr>
-        <w:pStyle w:val="Heading3"/>
-      </w:pPr>
-      <w:r>
-        <w:t>LifeCycle methods</w:t>
-      </w:r>
-    </w:p>
-    <w:p>
-      <w:r>
-        <w:t xml:space="preserve">The Naked Functions programming model supports lifecycle </w:t>
-      </w:r>
-      <w:r>
-        <w:t>functions</w:t>
-      </w:r>
-      <w:r>
-        <w:t xml:space="preserve"> broadly equivalent to </w:t>
-      </w:r>
-      <w:r>
-        <w:t xml:space="preserve">the </w:t>
-      </w:r>
-      <w:r>
-        <w:rPr>
-          <w:rFonts w:ascii="Consolas" w:hAnsi="Consolas"/>
-        </w:rPr>
-        <w:t>Persisting</w:t>
-      </w:r>
-      <w:r>
-        <w:t xml:space="preserve">, </w:t>
-      </w:r>
-      <w:r>
-        <w:rPr>
-          <w:rFonts w:ascii="Consolas" w:hAnsi="Consolas"/>
-        </w:rPr>
-        <w:t>Persisted</w:t>
-      </w:r>
-      <w:r>
-        <w:t xml:space="preserve">, </w:t>
-      </w:r>
-      <w:r>
-        <w:rPr>
-          <w:rFonts w:ascii="Consolas" w:hAnsi="Consolas"/>
-        </w:rPr>
-        <w:t>Updating</w:t>
-      </w:r>
-      <w:r>
-        <w:t xml:space="preserve">, </w:t>
-      </w:r>
-      <w:r>
-        <w:rPr>
-          <w:rFonts w:ascii="Consolas" w:hAnsi="Consolas"/>
-        </w:rPr>
-        <w:t>Updated</w:t>
-      </w:r>
-      <w:r>
-        <w:t xml:space="preserve"> instance methods in the Naked Objects programming model. (It does not support Creat</w:t>
-      </w:r>
-      <w:r>
-        <w:t xml:space="preserve">ed, since there are no transient objects, and certain other </w:t>
-      </w:r>
-      <w:r>
-        <w:t>lifecycle methods are still to be decided.)</w:t>
-      </w:r>
-    </w:p>
-    <w:p>
-      <w:r>
-        <w:t xml:space="preserve">For </w:t>
-      </w:r>
-      <w:r>
-        <w:t xml:space="preserve">the </w:t>
-      </w:r>
-      <w:r>
-        <w:rPr>
-          <w:rFonts w:ascii="Consolas" w:hAnsi="Consolas"/>
-        </w:rPr>
-        <w:t>Persisting</w:t>
-      </w:r>
-      <w:r>
-        <w:t xml:space="preserve">, </w:t>
-      </w:r>
-      <w:r>
-        <w:rPr>
-          <w:rFonts w:ascii="Consolas" w:hAnsi="Consolas"/>
-        </w:rPr>
-        <w:t>Persisted</w:t>
-      </w:r>
-      <w:r>
-        <w:t xml:space="preserve">, </w:t>
-      </w:r>
-      <w:r>
-        <w:rPr>
-          <w:rFonts w:ascii="Consolas" w:hAnsi="Consolas"/>
-        </w:rPr>
-        <w:t>Updating</w:t>
-      </w:r>
-      <w:r>
-        <w:t xml:space="preserve">, </w:t>
-      </w:r>
-      <w:r>
-        <w:rPr>
-          <w:rFonts w:ascii="Consolas" w:hAnsi="Consolas"/>
-        </w:rPr>
-        <w:t>Updated</w:t>
-      </w:r>
-      <w:r>
-        <w:rPr>
-          <w:rFonts w:ascii="Consolas" w:hAnsi="Consolas"/>
-        </w:rPr>
-        <w:t xml:space="preserve"> </w:t>
-      </w:r>
-      <w:r>
-        <w:t xml:space="preserve">the functions take the domain type as the first parameter and may optionally take </w:t>
-      </w:r>
-      <w:r>
-        <w:t>additional parameters injected by the framework.</w:t>
-      </w:r>
-      <w:r>
-        <w:t xml:space="preserve"> Since</w:t>
-      </w:r>
-      <w:r>
-        <w:t xml:space="preserve"> </w:t>
-      </w:r>
-      <w:r>
-        <w:rPr>
-          <w:rFonts w:ascii="Consolas" w:hAnsi="Consolas"/>
-        </w:rPr>
-        <w:t>Persisting</w:t>
-      </w:r>
-      <w:r>
-        <w:t xml:space="preserve">, </w:t>
-      </w:r>
-      <w:r>
-        <w:rPr>
-          <w:rFonts w:ascii="Consolas" w:hAnsi="Consolas"/>
-        </w:rPr>
-        <w:t xml:space="preserve"> and</w:t>
-      </w:r>
-      <w:r>
-        <w:t xml:space="preserve"> </w:t>
-      </w:r>
-      <w:r>
-        <w:rPr>
-          <w:rFonts w:ascii="Consolas" w:hAnsi="Consolas"/>
-        </w:rPr>
-        <w:t>Updating</w:t>
-      </w:r>
-      <w:r>
-        <w:t xml:space="preserve"> may ‘modify’ the </w:t>
-      </w:r>
-      <w:r>
-        <w:t>instance</w:t>
-      </w:r>
-      <w:r>
-        <w:t xml:space="preserve">, they always return the </w:t>
-      </w:r>
-      <w:r>
-        <w:t xml:space="preserve">a new instance of the same type and this is swapped for the existing one by the framework. </w:t>
-      </w:r>
-      <w:r>
-        <w:t>Updated and Persisted may not ‘modify’ the instance, but will typically generate other instances. They therefore return a single domain type instance, or collection of instances,  and this is interpreted by the framework as a list of instances to be persisted or updated (according to whether they have Id values or not).</w:t>
-      </w:r>
     </w:p>
     <w:sectPr>
       <w:pgSz w:w="11906" w:h="16838"/>

</xml_diff>

<commit_message>
More conversion of AW model to FP
Person cluster finished except for Person constructor
</commit_message>
<xml_diff>
--- a/Documentation/Naked Functions Programming Model.docx
+++ b/Documentation/Naked Functions Programming Model.docx
@@ -1460,13 +1460,7 @@
         <w:t>Principal</w:t>
       </w:r>
       <w:r>
-        <w:t xml:space="preserve">. Any IPrincipal </w:t>
-      </w:r>
-      <w:r>
-        <w:t>parameter marked up with [Injected] will be provided</w:t>
-      </w:r>
-      <w:r>
-        <w:t xml:space="preserve"> with the Principal representing the current user. </w:t>
+        <w:t xml:space="preserve">. Any IPrincipal parameter marked up with [Injected] will be provided with the Principal representing the current user. </w:t>
       </w:r>
     </w:p>
     <w:p>
@@ -2182,42 +2176,45 @@
         <w:t xml:space="preserve">a new instance of the same type and this is swapped for the existing one by the framework. </w:t>
       </w:r>
       <w:r>
-        <w:t>Updated and Persisted may not ‘modify’ the instance, but will typically generate other instances. They therefore return a single domain type instance, or collection of instances,  and this is interpreted by the framework as a list of instances to be persisted or updated (according to whether they have Id values or not).</w:t>
-      </w:r>
-    </w:p>
-    <w:p>
-      <w:pPr>
-        <w:pStyle w:val="Heading1"/>
-      </w:pPr>
-      <w:r>
-        <w:t>Open questions</w:t>
-      </w:r>
-    </w:p>
-    <w:p>
-      <w:r>
-        <w:t xml:space="preserve">How to handle ViewModels?  Currently they must implement </w:t>
-      </w:r>
-      <w:r>
-        <w:rPr>
-          <w:rFonts w:ascii="Consolas" w:hAnsi="Consolas"/>
-        </w:rPr>
-        <w:t>IViewModel</w:t>
-      </w:r>
-      <w:r>
-        <w:t xml:space="preserve">, which requires the implementation of instance methods – DeriveKeys and PopulateUsingKeys.  This does not with the </w:t>
-      </w:r>
-      <w:r>
-        <w:lastRenderedPageBreak/>
-        <w:t xml:space="preserve">FP paradigm. Could we make it so that a view model had to implement an empty interface (IFunctionalViewModel say) but that there would need to be registered functions called </w:t>
-      </w:r>
-      <w:r>
-        <w:t>DeriveKeys and PopulateUsingKeys</w:t>
-      </w:r>
-      <w:r>
-        <w:t xml:space="preserve"> taking in the specific type as first param?</w:t>
+        <w:t>Updated and Persisted may not ‘modify’ the instance, but will typically generate other instances. They therefore return a single domain type instance, or collection of instances,  and this is interpreted by the framework as a list of instances to be persisted or updated (according to whether they have Id values or not)</w:t>
+      </w:r>
+      <w:r>
+        <w:t xml:space="preserve"> -  this is equivalent to the 2</w:t>
+      </w:r>
+      <w:r>
+        <w:rPr>
+          <w:vertAlign w:val="superscript"/>
+        </w:rPr>
+        <w:t>nd</w:t>
+      </w:r>
+      <w:r>
+        <w:t xml:space="preserve"> value in a Tuple returned by an Action.</w:t>
       </w:r>
       <w:bookmarkStart w:id="2" w:name="_GoBack"/>
       <w:bookmarkEnd w:id="2"/>
+    </w:p>
+    <w:p>
+      <w:pPr>
+        <w:pStyle w:val="Heading1"/>
+      </w:pPr>
+      <w:r>
+        <w:lastRenderedPageBreak/>
+        <w:t>Open questions</w:t>
+      </w:r>
+    </w:p>
+    <w:p>
+      <w:r>
+        <w:t xml:space="preserve">How to handle ViewModels?  Currently they must implement </w:t>
+      </w:r>
+      <w:r>
+        <w:rPr>
+          <w:rFonts w:ascii="Consolas" w:hAnsi="Consolas"/>
+        </w:rPr>
+        <w:t>IViewModel</w:t>
+      </w:r>
+      <w:r>
+        <w:t>, which requires the implementation of instance methods – DeriveKeys and PopulateUsingKeys.  This does not with the FP paradigm. Could we make it so that a view model had to implement an empty interface (IFunctionalViewModel say) but that there would need to be registered functions called DeriveKeys and PopulateUsingKeys taking in the specific type as first param?</w:t>
+      </w:r>
     </w:p>
     <w:sectPr>
       <w:pgSz w:w="11906" w:h="16838"/>

</xml_diff>

<commit_message>
AW: Added new Result helpers and called them from several places
</commit_message>
<xml_diff>
--- a/Documentation/Naked Functions Programming Model.docx
+++ b/Documentation/Naked Functions Programming Model.docx
@@ -1098,29 +1098,6 @@
       </w:r>
     </w:p>
     <w:p>
-      <w:r>
-        <w:t xml:space="preserve">[Stef: I am still uncomfortable with this requirement of ‘double registration’ of menu actions.  I would prefer that menu actions were registered solely via the </w:t>
-      </w:r>
-      <w:r>
-        <w:rPr>
-          <w:rFonts w:ascii="Consolas" w:hAnsi="Consolas"/>
-        </w:rPr>
-        <w:t>MainMenus</w:t>
-      </w:r>
-      <w:r>
-        <w:t xml:space="preserve"> property, and that the Functions property was then renamed to </w:t>
-      </w:r>
-      <w:r>
-        <w:rPr>
-          <w:rFonts w:ascii="Consolas" w:hAnsi="Consolas"/>
-        </w:rPr>
-        <w:t>TypeFunctions</w:t>
-      </w:r>
-      <w:r>
-        <w:t>. Longer term -  as previously raised -  I’d like to apply the same principle to NakedObjects, but I’d rather not change the latter for the time being.]</w:t>
-      </w:r>
-    </w:p>
-    <w:p>
       <w:pPr>
         <w:pStyle w:val="Heading2"/>
       </w:pPr>
@@ -1341,7 +1318,6 @@
           <w:b/>
           <w:bCs/>
         </w:rPr>
-        <w:lastRenderedPageBreak/>
         <w:t>Guid</w:t>
       </w:r>
       <w:r>
@@ -1457,6 +1433,7 @@
           <w:b/>
           <w:bCs/>
         </w:rPr>
+        <w:lastRenderedPageBreak/>
         <w:t>Principal</w:t>
       </w:r>
       <w:r>
@@ -1550,7 +1527,15 @@
     </w:p>
     <w:p>
       <w:r>
-        <w:t>All actions (indeed all functions) must return a value, which may be simple or compound in its structure.</w:t>
+        <w:t xml:space="preserve">All actions (indeed all functions) must return a value, which may be </w:t>
+      </w:r>
+      <w:r>
+        <w:t>a single object, or an IQueryable&lt;T&gt;</w:t>
+      </w:r>
+      <w:bookmarkStart w:id="2" w:name="_GoBack"/>
+      <w:bookmarkEnd w:id="2"/>
+      <w:r>
+        <w:t>.</w:t>
       </w:r>
       <w:r>
         <w:t xml:space="preserve"> Thus, no function may </w:t>
@@ -1789,275 +1774,373 @@
     </w:p>
     <w:p>
       <w:r>
+        <w:t xml:space="preserve">Will create and persist a new </w:t>
+      </w:r>
+      <w:r>
+        <w:rPr>
+          <w:rFonts w:ascii="Consolas" w:hAnsi="Consolas"/>
+        </w:rPr>
+        <w:t>OrderLine</w:t>
+      </w:r>
+      <w:r>
+        <w:t xml:space="preserve"> associated with the </w:t>
+      </w:r>
+      <w:r>
+        <w:t xml:space="preserve">Order. However, the </w:t>
+      </w:r>
+      <w:r>
+        <w:rPr>
+          <w:rFonts w:ascii="Consolas" w:hAnsi="Consolas"/>
+        </w:rPr>
+        <w:t>OrderLine</w:t>
+      </w:r>
+      <w:r>
+        <w:t xml:space="preserve"> is not explicitly returned to the user, just the Order, because the latter will have its collection of </w:t>
+      </w:r>
+      <w:r>
+        <w:rPr>
+          <w:rFonts w:ascii="Consolas" w:hAnsi="Consolas"/>
+        </w:rPr>
+        <w:t>OrdeLines</w:t>
+      </w:r>
+      <w:r>
+        <w:t xml:space="preserve"> automatically updated with the new line.  </w:t>
+      </w:r>
+      <w:r>
+        <w:t xml:space="preserve">(In fact, the action implementation could just return </w:t>
+      </w:r>
+      <w:r>
+        <w:rPr>
+          <w:rFonts w:ascii="Consolas" w:hAnsi="Consolas"/>
+        </w:rPr>
+        <w:t>null</w:t>
+      </w:r>
+      <w:r>
+        <w:t xml:space="preserve"> because th</w:t>
+      </w:r>
+      <w:r>
+        <w:t>at would then anyway leave the Order on which the action was invoked on the UI).</w:t>
+      </w:r>
+      <w:r>
+        <w:t xml:space="preserve"> </w:t>
+      </w:r>
+    </w:p>
+    <w:p>
+      <w:r>
+        <w:t xml:space="preserve">[Stef?  Assuming, here, that the Order </w:t>
+      </w:r>
+      <w:r>
+        <w:t>has</w:t>
+      </w:r>
+      <w:r>
+        <w:t xml:space="preserve"> a collection of </w:t>
+      </w:r>
+      <w:r>
+        <w:rPr>
+          <w:rFonts w:ascii="Consolas" w:hAnsi="Consolas"/>
+        </w:rPr>
+        <w:t>OrderLines</w:t>
+      </w:r>
+      <w:r>
+        <w:t xml:space="preserve">, </w:t>
+      </w:r>
+      <w:r>
+        <w:t>and</w:t>
+      </w:r>
+      <w:r>
+        <w:t xml:space="preserve"> that </w:t>
+      </w:r>
+      <w:r>
+        <w:rPr>
+          <w:rFonts w:ascii="Consolas" w:hAnsi="Consolas"/>
+        </w:rPr>
+        <w:t>OrderLine</w:t>
+      </w:r>
+      <w:r>
+        <w:t xml:space="preserve"> has a reference to</w:t>
+      </w:r>
+      <w:r>
+        <w:t xml:space="preserve"> its</w:t>
+      </w:r>
+      <w:r>
+        <w:t xml:space="preserve"> Order, </w:t>
+      </w:r>
+      <w:r>
+        <w:t xml:space="preserve">is it sufficient that only the new </w:t>
+      </w:r>
+      <w:r>
+        <w:rPr>
+          <w:rFonts w:ascii="Consolas" w:hAnsi="Consolas"/>
+        </w:rPr>
+        <w:t>OrderLine</w:t>
+      </w:r>
+      <w:r>
+        <w:t xml:space="preserve"> is specified as the to-be-updated-or-persisted value in the tuple, or would the Order need to be in there also?]</w:t>
+      </w:r>
+    </w:p>
+    <w:p>
+      <w:r>
         <w:lastRenderedPageBreak/>
-        <w:t xml:space="preserve">Will create and persist a new </w:t>
-      </w:r>
-      <w:r>
-        <w:rPr>
-          <w:rFonts w:ascii="Consolas" w:hAnsi="Consolas"/>
-        </w:rPr>
-        <w:t>OrderLine</w:t>
-      </w:r>
-      <w:r>
-        <w:t xml:space="preserve"> associated with the </w:t>
-      </w:r>
-      <w:r>
-        <w:t xml:space="preserve">Order. However, the </w:t>
-      </w:r>
-      <w:r>
-        <w:rPr>
-          <w:rFonts w:ascii="Consolas" w:hAnsi="Consolas"/>
-        </w:rPr>
-        <w:t>OrderLine</w:t>
-      </w:r>
-      <w:r>
-        <w:t xml:space="preserve"> is not explicitly returned to the user, just the Order, because the latter will have its collection of </w:t>
-      </w:r>
-      <w:r>
-        <w:rPr>
-          <w:rFonts w:ascii="Consolas" w:hAnsi="Consolas"/>
-        </w:rPr>
-        <w:t>OrdeLines</w:t>
-      </w:r>
-      <w:r>
-        <w:t xml:space="preserve"> automatically updated with the new line.  </w:t>
-      </w:r>
-      <w:r>
-        <w:t xml:space="preserve">(In fact, the action implementation could just return </w:t>
-      </w:r>
-      <w:r>
-        <w:rPr>
-          <w:rFonts w:ascii="Consolas" w:hAnsi="Consolas"/>
-        </w:rPr>
-        <w:t>null</w:t>
-      </w:r>
-      <w:r>
-        <w:t xml:space="preserve"> because th</w:t>
-      </w:r>
-      <w:r>
-        <w:t>at would then anyway leave the Order on which the action was invoked on the UI).</w:t>
-      </w:r>
-      <w:r>
+        <w:t xml:space="preserve">Any action returning a Tuple is deemed not to be side-effect free and will therefore be </w:t>
+      </w:r>
+      <w:r>
+        <w:t>invoked from the UI via the Http POST method.</w:t>
+      </w:r>
+    </w:p>
+    <w:p>
+      <w:pPr>
+        <w:pStyle w:val="Heading2"/>
+      </w:pPr>
+      <w:r>
+        <w:t>Actions that render messages on the UI</w:t>
+      </w:r>
+    </w:p>
+    <w:p>
+      <w:r>
+        <w:t xml:space="preserve">Actions that render </w:t>
+      </w:r>
+      <w:r>
+        <w:t>message</w:t>
+      </w:r>
+      <w:r>
+        <w:t>s</w:t>
+      </w:r>
+      <w:r>
+        <w:t xml:space="preserve"> to the user, </w:t>
+      </w:r>
+      <w:r>
+        <w:t>for example providing feedback information about an invoked action, or a warning</w:t>
+      </w:r>
+      <w:r>
+        <w:t xml:space="preserve">, </w:t>
+      </w:r>
+      <w:r>
+        <w:t xml:space="preserve">must return a three-value Tuple, where the third value is the message.  The first two values are as described above, but either or both of those first two values may be null. </w:t>
+      </w:r>
+    </w:p>
+    <w:p>
+      <w:pPr>
+        <w:pStyle w:val="Heading2"/>
+      </w:pPr>
+      <w:r>
+        <w:t>Complimentary func</w:t>
+      </w:r>
+      <w:r>
+        <w:t>tions</w:t>
+      </w:r>
+    </w:p>
+    <w:p>
+      <w:r>
+        <w:t xml:space="preserve">TBD. </w:t>
+      </w:r>
+    </w:p>
+    <w:p>
+      <w:r>
+        <w:t>(Equivalents to all compl</w:t>
+      </w:r>
+      <w:r>
+        <w:t>e</w:t>
+      </w:r>
+      <w:r>
+        <w:t>mentary functions in the NOF programming model.</w:t>
+      </w:r>
+      <w:r>
+        <w:t xml:space="preserve"> In all cases the first parameter must be </w:t>
+      </w:r>
+      <w:r>
+        <w:t>the ‘contributee’ -  even if it is not used within the function.</w:t>
+      </w:r>
+      <w:r>
+        <w:t xml:space="preserve"> In addition to parameters defined in the NO model, complementary functions may take additional parameters injected by the framework.</w:t>
+      </w:r>
+    </w:p>
+    <w:p>
+      <w:pPr>
+        <w:pStyle w:val="Heading2"/>
+      </w:pPr>
+      <w:r>
+        <w:t>O</w:t>
+      </w:r>
+      <w:r>
+        <w:t>ther recognised functions</w:t>
+      </w:r>
+    </w:p>
+    <w:p>
+      <w:pPr>
+        <w:pStyle w:val="Heading3"/>
+      </w:pPr>
+      <w:r>
+        <w:t>Title</w:t>
+      </w:r>
+    </w:p>
+    <w:p>
+      <w:r>
+        <w:t xml:space="preserve">For a functional domain type to have a title there needs to be a registered function, named </w:t>
+      </w:r>
+      <w:r>
+        <w:rPr>
+          <w:rFonts w:ascii="Consolas" w:hAnsi="Consolas"/>
+        </w:rPr>
+        <w:t>Title</w:t>
+      </w:r>
+      <w:r>
+        <w:t xml:space="preserve">, with a single parameter of the </w:t>
+      </w:r>
+      <w:r>
+        <w:t xml:space="preserve">domain type, and </w:t>
+      </w:r>
+      <w:r>
+        <w:t>returning a string.</w:t>
+      </w:r>
+      <w:r>
+        <w:t xml:space="preserve"> The Title function may explicitly delegate to a more general </w:t>
+      </w:r>
+      <w:r>
+        <w:rPr>
+          <w:rFonts w:ascii="Consolas" w:hAnsi="Consolas"/>
+        </w:rPr>
+        <w:t>Title</w:t>
+      </w:r>
+      <w:r>
+        <w:t xml:space="preserve"> function for a supertype, but there is no automated ‘walking the hierarchy’.  </w:t>
+      </w:r>
+    </w:p>
+    <w:p>
+      <w:pPr>
+        <w:pStyle w:val="Heading3"/>
+      </w:pPr>
+      <w:r>
+        <w:t>LifeCycle method</w:t>
+      </w:r>
+    </w:p>
+    <w:p>
+      <w:r>
+        <w:t xml:space="preserve">The Naked Functions programming model supports lifecycle </w:t>
+      </w:r>
+      <w:r>
+        <w:t>functions</w:t>
+      </w:r>
+      <w:r>
+        <w:t xml:space="preserve"> broadly equivalent to </w:t>
+      </w:r>
+      <w:r>
+        <w:t xml:space="preserve">the </w:t>
+      </w:r>
+      <w:r>
+        <w:rPr>
+          <w:rFonts w:ascii="Consolas" w:hAnsi="Consolas"/>
+        </w:rPr>
+        <w:t>Persisting</w:t>
+      </w:r>
+      <w:r>
+        <w:t xml:space="preserve">, </w:t>
+      </w:r>
+      <w:r>
+        <w:rPr>
+          <w:rFonts w:ascii="Consolas" w:hAnsi="Consolas"/>
+        </w:rPr>
+        <w:t>Persisted</w:t>
+      </w:r>
+      <w:r>
+        <w:t xml:space="preserve">, </w:t>
+      </w:r>
+      <w:r>
+        <w:rPr>
+          <w:rFonts w:ascii="Consolas" w:hAnsi="Consolas"/>
+        </w:rPr>
+        <w:t>Updating</w:t>
+      </w:r>
+      <w:r>
+        <w:t xml:space="preserve">, </w:t>
+      </w:r>
+      <w:r>
+        <w:rPr>
+          <w:rFonts w:ascii="Consolas" w:hAnsi="Consolas"/>
+        </w:rPr>
+        <w:t>Updated</w:t>
+      </w:r>
+      <w:r>
+        <w:t xml:space="preserve"> instance methods in the Naked Objects programming model. (It does not support Creat</w:t>
+      </w:r>
+      <w:r>
+        <w:t xml:space="preserve">ed, since there are no transient objects, and certain other </w:t>
+      </w:r>
+      <w:r>
+        <w:t>lifecycle methods are still to be decided.)</w:t>
+      </w:r>
+    </w:p>
+    <w:p>
+      <w:r>
+        <w:t xml:space="preserve">For the </w:t>
+      </w:r>
+      <w:r>
+        <w:rPr>
+          <w:rFonts w:ascii="Consolas" w:hAnsi="Consolas"/>
+        </w:rPr>
+        <w:t>Persisting</w:t>
+      </w:r>
+      <w:r>
+        <w:t xml:space="preserve">, </w:t>
+      </w:r>
+      <w:r>
+        <w:rPr>
+          <w:rFonts w:ascii="Consolas" w:hAnsi="Consolas"/>
+        </w:rPr>
+        <w:t>Persisted</w:t>
+      </w:r>
+      <w:r>
+        <w:t xml:space="preserve">, </w:t>
+      </w:r>
+      <w:r>
+        <w:rPr>
+          <w:rFonts w:ascii="Consolas" w:hAnsi="Consolas"/>
+        </w:rPr>
+        <w:t>Updating</w:t>
+      </w:r>
+      <w:r>
+        <w:t xml:space="preserve">, </w:t>
+      </w:r>
+      <w:r>
+        <w:rPr>
+          <w:rFonts w:ascii="Consolas" w:hAnsi="Consolas"/>
+        </w:rPr>
+        <w:t>Updated</w:t>
+      </w:r>
+      <w:r>
+        <w:rPr>
+          <w:rFonts w:ascii="Consolas" w:hAnsi="Consolas"/>
+        </w:rPr>
         <w:t xml:space="preserve"> </w:t>
       </w:r>
-    </w:p>
-    <w:p>
-      <w:r>
-        <w:t xml:space="preserve">[Stef?  Assuming, here, that the Order </w:t>
-      </w:r>
-      <w:r>
-        <w:t>has</w:t>
-      </w:r>
-      <w:r>
-        <w:t xml:space="preserve"> a collection of </w:t>
-      </w:r>
-      <w:r>
-        <w:rPr>
-          <w:rFonts w:ascii="Consolas" w:hAnsi="Consolas"/>
-        </w:rPr>
-        <w:t>OrderLines</w:t>
+      <w:r>
+        <w:t xml:space="preserve">the functions take the domain type as the first parameter and may optionally take </w:t>
+      </w:r>
+      <w:r>
+        <w:t>additional parameters injected by the framework.</w:t>
+      </w:r>
+      <w:r>
+        <w:t xml:space="preserve"> Since</w:t>
+      </w:r>
+      <w:r>
+        <w:t xml:space="preserve"> </w:t>
+      </w:r>
+      <w:r>
+        <w:rPr>
+          <w:rFonts w:ascii="Consolas" w:hAnsi="Consolas"/>
+        </w:rPr>
+        <w:t>Persisting</w:t>
       </w:r>
       <w:r>
         <w:t xml:space="preserve">, </w:t>
       </w:r>
       <w:r>
-        <w:t>and</w:t>
-      </w:r>
-      <w:r>
-        <w:t xml:space="preserve"> that </w:t>
-      </w:r>
-      <w:r>
-        <w:rPr>
-          <w:rFonts w:ascii="Consolas" w:hAnsi="Consolas"/>
-        </w:rPr>
-        <w:t>OrderLine</w:t>
-      </w:r>
-      <w:r>
-        <w:t xml:space="preserve"> has a reference to</w:t>
-      </w:r>
-      <w:r>
-        <w:t xml:space="preserve"> its</w:t>
-      </w:r>
-      <w:r>
-        <w:t xml:space="preserve"> Order, </w:t>
-      </w:r>
-      <w:r>
-        <w:t xml:space="preserve">is it sufficient that only the new </w:t>
-      </w:r>
-      <w:r>
-        <w:rPr>
-          <w:rFonts w:ascii="Consolas" w:hAnsi="Consolas"/>
-        </w:rPr>
-        <w:t>OrderLine</w:t>
-      </w:r>
-      <w:r>
-        <w:t xml:space="preserve"> is specified as the to-be-updated-or-persisted value in the tuple, or would the Order need to be in there also?]</w:t>
-      </w:r>
-    </w:p>
-    <w:p>
-      <w:r>
-        <w:t xml:space="preserve">Any action returning a Tuple is deemed not to be side-effect free and will therefore be </w:t>
-      </w:r>
-      <w:r>
-        <w:t>invoked from the UI via the Http POST method.</w:t>
-      </w:r>
-    </w:p>
-    <w:p>
-      <w:pPr>
-        <w:pStyle w:val="Heading2"/>
-      </w:pPr>
-      <w:r>
-        <w:t>Actions that render messages on the UI</w:t>
-      </w:r>
-    </w:p>
-    <w:p>
-      <w:r>
-        <w:t xml:space="preserve">Actions that render </w:t>
-      </w:r>
-      <w:r>
-        <w:t>message</w:t>
-      </w:r>
-      <w:r>
-        <w:t>s</w:t>
-      </w:r>
-      <w:r>
-        <w:t xml:space="preserve"> to the user, </w:t>
-      </w:r>
-      <w:r>
-        <w:t>for example providing feedback information about an invoked action, or a warning</w:t>
-      </w:r>
-      <w:r>
-        <w:t xml:space="preserve">, </w:t>
-      </w:r>
-      <w:r>
-        <w:t xml:space="preserve">must return a three-value Tuple, where the third value is the message.  The first two values are as described above, but either or both of those first two values may be null. </w:t>
-      </w:r>
-    </w:p>
-    <w:p>
-      <w:pPr>
-        <w:pStyle w:val="Heading2"/>
-      </w:pPr>
-      <w:r>
-        <w:t>Complimentary func</w:t>
-      </w:r>
-      <w:r>
-        <w:t>tions</w:t>
-      </w:r>
-    </w:p>
-    <w:p>
-      <w:r>
-        <w:t xml:space="preserve">TBD. </w:t>
-      </w:r>
-    </w:p>
-    <w:p>
-      <w:r>
-        <w:t>(Equivalents to all compl</w:t>
-      </w:r>
-      <w:r>
-        <w:t>e</w:t>
-      </w:r>
-      <w:r>
-        <w:t>mentary functions in the NOF programming model.</w:t>
-      </w:r>
-      <w:r>
-        <w:t xml:space="preserve"> In all cases the first parameter must be </w:t>
-      </w:r>
-      <w:r>
-        <w:t>the ‘contributee’ -  even if it is not used within the function.</w:t>
-      </w:r>
-      <w:r>
-        <w:t xml:space="preserve"> In addition to parameters defined in the NO model, complementary functions may take additional parameters injected by the framework.</w:t>
-      </w:r>
-    </w:p>
-    <w:p>
-      <w:pPr>
-        <w:pStyle w:val="Heading2"/>
-      </w:pPr>
-      <w:r>
-        <w:t>O</w:t>
-      </w:r>
-      <w:r>
-        <w:t>ther recognised functions</w:t>
-      </w:r>
-    </w:p>
-    <w:p>
-      <w:pPr>
-        <w:pStyle w:val="Heading3"/>
-      </w:pPr>
-      <w:r>
-        <w:t>Title</w:t>
-      </w:r>
-    </w:p>
-    <w:p>
-      <w:r>
-        <w:t xml:space="preserve">For a functional domain type to have a title there needs to be a registered function, named </w:t>
-      </w:r>
-      <w:r>
-        <w:rPr>
-          <w:rFonts w:ascii="Consolas" w:hAnsi="Consolas"/>
-        </w:rPr>
-        <w:t>Title</w:t>
-      </w:r>
-      <w:r>
-        <w:t xml:space="preserve">, with a single parameter of the </w:t>
-      </w:r>
-      <w:r>
-        <w:t xml:space="preserve">domain type, and </w:t>
-      </w:r>
-      <w:r>
-        <w:t>returning a string.</w:t>
-      </w:r>
-      <w:r>
-        <w:t xml:space="preserve"> The Title function may explicitly delegate to a more general </w:t>
-      </w:r>
-      <w:r>
-        <w:rPr>
-          <w:rFonts w:ascii="Consolas" w:hAnsi="Consolas"/>
-        </w:rPr>
-        <w:t>Title</w:t>
-      </w:r>
-      <w:r>
-        <w:t xml:space="preserve"> function for a supertype, but there is no automated ‘walking the hierarchy’.  </w:t>
-      </w:r>
-    </w:p>
-    <w:p>
-      <w:pPr>
-        <w:pStyle w:val="Heading3"/>
-      </w:pPr>
-      <w:r>
-        <w:t>LifeCycle method</w:t>
-      </w:r>
-    </w:p>
-    <w:p>
-      <w:r>
-        <w:t xml:space="preserve">The Naked Functions programming model supports lifecycle </w:t>
-      </w:r>
-      <w:r>
-        <w:t>functions</w:t>
-      </w:r>
-      <w:r>
-        <w:t xml:space="preserve"> broadly equivalent to </w:t>
-      </w:r>
-      <w:r>
-        <w:t xml:space="preserve">the </w:t>
-      </w:r>
-      <w:r>
-        <w:rPr>
-          <w:rFonts w:ascii="Consolas" w:hAnsi="Consolas"/>
-        </w:rPr>
-        <w:t>Persisting</w:t>
-      </w:r>
-      <w:r>
-        <w:t xml:space="preserve">, </w:t>
-      </w:r>
-      <w:r>
-        <w:rPr>
-          <w:rFonts w:ascii="Consolas" w:hAnsi="Consolas"/>
-        </w:rPr>
-        <w:t>Persisted</w:t>
-      </w:r>
-      <w:r>
-        <w:t xml:space="preserve">, </w:t>
+        <w:rPr>
+          <w:rFonts w:ascii="Consolas" w:hAnsi="Consolas"/>
+        </w:rPr>
+        <w:t xml:space="preserve"> and</w:t>
+      </w:r>
+      <w:r>
+        <w:t xml:space="preserve"> </w:t>
       </w:r>
       <w:r>
         <w:rPr>
@@ -2066,104 +2149,6 @@
         <w:t>Updating</w:t>
       </w:r>
       <w:r>
-        <w:t xml:space="preserve">, </w:t>
-      </w:r>
-      <w:r>
-        <w:rPr>
-          <w:rFonts w:ascii="Consolas" w:hAnsi="Consolas"/>
-        </w:rPr>
-        <w:t>Updated</w:t>
-      </w:r>
-      <w:r>
-        <w:t xml:space="preserve"> instance methods in the Naked Objects programming model. (It does not support Creat</w:t>
-      </w:r>
-      <w:r>
-        <w:t xml:space="preserve">ed, since there are no transient objects, and certain other </w:t>
-      </w:r>
-      <w:r>
-        <w:t>lifecycle methods are still to be decided.)</w:t>
-      </w:r>
-    </w:p>
-    <w:p>
-      <w:r>
-        <w:t xml:space="preserve">For the </w:t>
-      </w:r>
-      <w:r>
-        <w:rPr>
-          <w:rFonts w:ascii="Consolas" w:hAnsi="Consolas"/>
-        </w:rPr>
-        <w:t>Persisting</w:t>
-      </w:r>
-      <w:r>
-        <w:t xml:space="preserve">, </w:t>
-      </w:r>
-      <w:r>
-        <w:rPr>
-          <w:rFonts w:ascii="Consolas" w:hAnsi="Consolas"/>
-        </w:rPr>
-        <w:t>Persisted</w:t>
-      </w:r>
-      <w:r>
-        <w:t xml:space="preserve">, </w:t>
-      </w:r>
-      <w:r>
-        <w:rPr>
-          <w:rFonts w:ascii="Consolas" w:hAnsi="Consolas"/>
-        </w:rPr>
-        <w:t>Updating</w:t>
-      </w:r>
-      <w:r>
-        <w:t xml:space="preserve">, </w:t>
-      </w:r>
-      <w:r>
-        <w:rPr>
-          <w:rFonts w:ascii="Consolas" w:hAnsi="Consolas"/>
-        </w:rPr>
-        <w:t>Updated</w:t>
-      </w:r>
-      <w:r>
-        <w:rPr>
-          <w:rFonts w:ascii="Consolas" w:hAnsi="Consolas"/>
-        </w:rPr>
-        <w:t xml:space="preserve"> </w:t>
-      </w:r>
-      <w:r>
-        <w:t xml:space="preserve">the functions take the domain type as the first parameter and may optionally take </w:t>
-      </w:r>
-      <w:r>
-        <w:t>additional parameters injected by the framework.</w:t>
-      </w:r>
-      <w:r>
-        <w:t xml:space="preserve"> Since</w:t>
-      </w:r>
-      <w:r>
-        <w:t xml:space="preserve"> </w:t>
-      </w:r>
-      <w:r>
-        <w:rPr>
-          <w:rFonts w:ascii="Consolas" w:hAnsi="Consolas"/>
-        </w:rPr>
-        <w:t>Persisting</w:t>
-      </w:r>
-      <w:r>
-        <w:t xml:space="preserve">, </w:t>
-      </w:r>
-      <w:r>
-        <w:rPr>
-          <w:rFonts w:ascii="Consolas" w:hAnsi="Consolas"/>
-        </w:rPr>
-        <w:t xml:space="preserve"> and</w:t>
-      </w:r>
-      <w:r>
-        <w:t xml:space="preserve"> </w:t>
-      </w:r>
-      <w:r>
-        <w:rPr>
-          <w:rFonts w:ascii="Consolas" w:hAnsi="Consolas"/>
-        </w:rPr>
-        <w:t>Updating</w:t>
-      </w:r>
-      <w:r>
         <w:t xml:space="preserve"> may ‘modify’ the </w:t>
       </w:r>
       <w:r>
@@ -2190,15 +2175,12 @@
       <w:r>
         <w:t xml:space="preserve"> value in a Tuple returned by an Action.</w:t>
       </w:r>
-      <w:bookmarkStart w:id="2" w:name="_GoBack"/>
-      <w:bookmarkEnd w:id="2"/>
     </w:p>
     <w:p>
       <w:pPr>
         <w:pStyle w:val="Heading1"/>
       </w:pPr>
       <w:r>
-        <w:lastRenderedPageBreak/>
         <w:t>Open questions</w:t>
       </w:r>
     </w:p>

</xml_diff>

<commit_message>
Updated documentation to latest spec of action return types
</commit_message>
<xml_diff>
--- a/Documentation/Naked Functions Programming Model.docx
+++ b/Documentation/Naked Functions Programming Model.docx
@@ -83,6 +83,7 @@
       <w:r>
         <w:t xml:space="preserve">Instances of these types are displayed on the user interface, and, </w:t>
       </w:r>
+      <w:proofErr w:type="spellStart"/>
       <w:r>
         <w:rPr>
           <w:i/>
@@ -90,6 +91,7 @@
         </w:rPr>
         <w:t>typicially</w:t>
       </w:r>
+      <w:proofErr w:type="spellEnd"/>
       <w:r>
         <w:t xml:space="preserve"> they are persisted to </w:t>
       </w:r>
@@ -376,23 +378,33 @@
       <w:r>
         <w:t xml:space="preserve"> </w:t>
       </w:r>
+      <w:proofErr w:type="spellStart"/>
       <w:r>
         <w:rPr>
           <w:rFonts w:ascii="Consolas" w:hAnsi="Consolas"/>
         </w:rPr>
         <w:t>xxx.api</w:t>
       </w:r>
+      <w:proofErr w:type="spellEnd"/>
       <w:r>
         <w:t xml:space="preserve">  namespace, and domain classes in </w:t>
       </w:r>
       <w:r>
         <w:t xml:space="preserve">a </w:t>
       </w:r>
-      <w:r>
-        <w:rPr>
-          <w:rFonts w:ascii="Consolas" w:hAnsi="Consolas"/>
-        </w:rPr>
-        <w:t xml:space="preserve">xxx.impl </w:t>
+      <w:proofErr w:type="spellStart"/>
+      <w:r>
+        <w:rPr>
+          <w:rFonts w:ascii="Consolas" w:hAnsi="Consolas"/>
+        </w:rPr>
+        <w:t>xxx.impl</w:t>
+      </w:r>
+      <w:proofErr w:type="spellEnd"/>
+      <w:r>
+        <w:rPr>
+          <w:rFonts w:ascii="Consolas" w:hAnsi="Consolas"/>
+        </w:rPr>
+        <w:t xml:space="preserve"> </w:t>
       </w:r>
       <w:r>
         <w:t>namespace.</w:t>
@@ -432,7 +444,15 @@
         <w:t>a</w:t>
       </w:r>
       <w:r>
-        <w:t xml:space="preserve"> xxx.api namespace, </w:t>
+        <w:t xml:space="preserve"> </w:t>
+      </w:r>
+      <w:proofErr w:type="spellStart"/>
+      <w:r>
+        <w:t>xxx.api</w:t>
+      </w:r>
+      <w:proofErr w:type="spellEnd"/>
+      <w:r>
+        <w:t xml:space="preserve"> namespace, </w:t>
       </w:r>
       <w:r>
         <w:t>where the return type is defined as the interface e.g.:</w:t>
@@ -444,11 +464,33 @@
           <w:rFonts w:ascii="Consolas" w:hAnsi="Consolas"/>
         </w:rPr>
       </w:pPr>
-      <w:r>
-        <w:rPr>
-          <w:rFonts w:ascii="Consolas" w:hAnsi="Consolas"/>
-        </w:rPr>
-        <w:t>IProduct CreateNewProduct([params list])</w:t>
+      <w:proofErr w:type="spellStart"/>
+      <w:r>
+        <w:rPr>
+          <w:rFonts w:ascii="Consolas" w:hAnsi="Consolas"/>
+        </w:rPr>
+        <w:t>IProduct</w:t>
+      </w:r>
+      <w:proofErr w:type="spellEnd"/>
+      <w:r>
+        <w:rPr>
+          <w:rFonts w:ascii="Consolas" w:hAnsi="Consolas"/>
+        </w:rPr>
+        <w:t xml:space="preserve"> </w:t>
+      </w:r>
+      <w:proofErr w:type="spellStart"/>
+      <w:r>
+        <w:rPr>
+          <w:rFonts w:ascii="Consolas" w:hAnsi="Consolas"/>
+        </w:rPr>
+        <w:t>CreateNewProduct</w:t>
+      </w:r>
+      <w:proofErr w:type="spellEnd"/>
+      <w:r>
+        <w:rPr>
+          <w:rFonts w:ascii="Consolas" w:hAnsi="Consolas"/>
+        </w:rPr>
+        <w:t>([params list])</w:t>
       </w:r>
     </w:p>
     <w:p>
@@ -557,12 +599,14 @@
       <w:r>
         <w:t xml:space="preserve">type </w:t>
       </w:r>
+      <w:proofErr w:type="spellStart"/>
       <w:r>
         <w:rPr>
           <w:rFonts w:ascii="Consolas" w:hAnsi="Consolas"/>
         </w:rPr>
         <w:t>IProduct</w:t>
       </w:r>
+      <w:proofErr w:type="spellEnd"/>
       <w:r>
         <w:t>, and the following code</w:t>
       </w:r>
@@ -639,11 +683,26 @@
           <w:rFonts w:ascii="Consolas" w:hAnsi="Consolas"/>
         </w:rPr>
       </w:pPr>
-      <w:r>
-        <w:rPr>
-          <w:rFonts w:ascii="Consolas" w:hAnsi="Consolas"/>
-        </w:rPr>
-        <w:t>p.With(x =&gt; x.</w:t>
+      <w:proofErr w:type="spellStart"/>
+      <w:r>
+        <w:rPr>
+          <w:rFonts w:ascii="Consolas" w:hAnsi="Consolas"/>
+        </w:rPr>
+        <w:t>p.With</w:t>
+      </w:r>
+      <w:proofErr w:type="spellEnd"/>
+      <w:r>
+        <w:rPr>
+          <w:rFonts w:ascii="Consolas" w:hAnsi="Consolas"/>
+        </w:rPr>
+        <w:t xml:space="preserve">(x =&gt; </w:t>
+      </w:r>
+      <w:proofErr w:type="spellStart"/>
+      <w:r>
+        <w:rPr>
+          <w:rFonts w:ascii="Consolas" w:hAnsi="Consolas"/>
+        </w:rPr>
+        <w:t>x.</w:t>
       </w:r>
       <w:r>
         <w:rPr>
@@ -651,6 +710,7 @@
         </w:rPr>
         <w:t>Description</w:t>
       </w:r>
+      <w:proofErr w:type="spellEnd"/>
       <w:r>
         <w:rPr>
           <w:rFonts w:ascii="Consolas" w:hAnsi="Consolas"/>
@@ -772,12 +832,14 @@
       <w:r>
         <w:t xml:space="preserve">All functions intended as user actions must be registered via </w:t>
       </w:r>
+      <w:proofErr w:type="spellStart"/>
       <w:r>
         <w:rPr>
           <w:rFonts w:ascii="Consolas" w:hAnsi="Consolas"/>
         </w:rPr>
         <w:t>NakedObjectsRunSettings</w:t>
       </w:r>
+      <w:proofErr w:type="spellEnd"/>
       <w:r>
         <w:t xml:space="preserve"> in the run project, in order to be introspected at start-up time.</w:t>
       </w:r>
@@ -795,12 +857,14 @@
       <w:r>
         <w:t xml:space="preserve"> functions must be defined on a class, and so the Functions property on </w:t>
       </w:r>
+      <w:proofErr w:type="spellStart"/>
       <w:r>
         <w:rPr>
           <w:rFonts w:ascii="Consolas" w:hAnsi="Consolas"/>
         </w:rPr>
         <w:t>NakedObjectsRunSettings</w:t>
       </w:r>
+      <w:proofErr w:type="spellEnd"/>
       <w:r>
         <w:t xml:space="preserve">  returns a list of types, and all static functions on those types, which follow the programming model conventions for actions (as described below), are interpreted as actions. Thus:</w:t>
       </w:r>
@@ -940,6 +1004,7 @@
         </w:rPr>
         <w:t xml:space="preserve"> Type[] {</w:t>
       </w:r>
+      <w:proofErr w:type="spellStart"/>
       <w:r>
         <w:rPr>
           <w:rFonts w:ascii="Consolas" w:hAnsi="Consolas" w:cs="Consolas"/>
@@ -949,15 +1014,37 @@
         </w:rPr>
         <w:t>typeof</w:t>
       </w:r>
-      <w:r>
-        <w:rPr>
-          <w:rFonts w:ascii="Consolas" w:hAnsi="Consolas" w:cs="Consolas"/>
-          <w:color w:val="000000"/>
-          <w:sz w:val="19"/>
-          <w:szCs w:val="19"/>
-        </w:rPr>
-        <w:t xml:space="preserve">(ProductFunctions), </w:t>
-      </w:r>
+      <w:proofErr w:type="spellEnd"/>
+      <w:r>
+        <w:rPr>
+          <w:rFonts w:ascii="Consolas" w:hAnsi="Consolas" w:cs="Consolas"/>
+          <w:color w:val="000000"/>
+          <w:sz w:val="19"/>
+          <w:szCs w:val="19"/>
+        </w:rPr>
+        <w:t>(</w:t>
+      </w:r>
+      <w:proofErr w:type="spellStart"/>
+      <w:r>
+        <w:rPr>
+          <w:rFonts w:ascii="Consolas" w:hAnsi="Consolas" w:cs="Consolas"/>
+          <w:color w:val="000000"/>
+          <w:sz w:val="19"/>
+          <w:szCs w:val="19"/>
+        </w:rPr>
+        <w:t>ProductFunctions</w:t>
+      </w:r>
+      <w:proofErr w:type="spellEnd"/>
+      <w:r>
+        <w:rPr>
+          <w:rFonts w:ascii="Consolas" w:hAnsi="Consolas" w:cs="Consolas"/>
+          <w:color w:val="000000"/>
+          <w:sz w:val="19"/>
+          <w:szCs w:val="19"/>
+        </w:rPr>
+        <w:t xml:space="preserve">), </w:t>
+      </w:r>
+      <w:proofErr w:type="spellStart"/>
       <w:r>
         <w:rPr>
           <w:rFonts w:ascii="Consolas" w:hAnsi="Consolas" w:cs="Consolas"/>
@@ -967,15 +1054,37 @@
         </w:rPr>
         <w:t>typeof</w:t>
       </w:r>
-      <w:r>
-        <w:rPr>
-          <w:rFonts w:ascii="Consolas" w:hAnsi="Consolas" w:cs="Consolas"/>
-          <w:color w:val="000000"/>
-          <w:sz w:val="19"/>
-          <w:szCs w:val="19"/>
-        </w:rPr>
-        <w:t xml:space="preserve">(CustomerFunctions), </w:t>
-      </w:r>
+      <w:proofErr w:type="spellEnd"/>
+      <w:r>
+        <w:rPr>
+          <w:rFonts w:ascii="Consolas" w:hAnsi="Consolas" w:cs="Consolas"/>
+          <w:color w:val="000000"/>
+          <w:sz w:val="19"/>
+          <w:szCs w:val="19"/>
+        </w:rPr>
+        <w:t>(</w:t>
+      </w:r>
+      <w:proofErr w:type="spellStart"/>
+      <w:r>
+        <w:rPr>
+          <w:rFonts w:ascii="Consolas" w:hAnsi="Consolas" w:cs="Consolas"/>
+          <w:color w:val="000000"/>
+          <w:sz w:val="19"/>
+          <w:szCs w:val="19"/>
+        </w:rPr>
+        <w:t>CustomerFunctions</w:t>
+      </w:r>
+      <w:proofErr w:type="spellEnd"/>
+      <w:r>
+        <w:rPr>
+          <w:rFonts w:ascii="Consolas" w:hAnsi="Consolas" w:cs="Consolas"/>
+          <w:color w:val="000000"/>
+          <w:sz w:val="19"/>
+          <w:szCs w:val="19"/>
+        </w:rPr>
+        <w:t xml:space="preserve">), </w:t>
+      </w:r>
+      <w:proofErr w:type="spellStart"/>
       <w:r>
         <w:rPr>
           <w:rFonts w:ascii="Consolas" w:hAnsi="Consolas" w:cs="Consolas"/>
@@ -985,14 +1094,35 @@
         </w:rPr>
         <w:t>typeof</w:t>
       </w:r>
-      <w:r>
-        <w:rPr>
-          <w:rFonts w:ascii="Consolas" w:hAnsi="Consolas" w:cs="Consolas"/>
-          <w:color w:val="000000"/>
-          <w:sz w:val="19"/>
-          <w:szCs w:val="19"/>
-        </w:rPr>
-        <w:t>(MenuFunctions)}; }</w:t>
+      <w:proofErr w:type="spellEnd"/>
+      <w:r>
+        <w:rPr>
+          <w:rFonts w:ascii="Consolas" w:hAnsi="Consolas" w:cs="Consolas"/>
+          <w:color w:val="000000"/>
+          <w:sz w:val="19"/>
+          <w:szCs w:val="19"/>
+        </w:rPr>
+        <w:t>(</w:t>
+      </w:r>
+      <w:proofErr w:type="spellStart"/>
+      <w:r>
+        <w:rPr>
+          <w:rFonts w:ascii="Consolas" w:hAnsi="Consolas" w:cs="Consolas"/>
+          <w:color w:val="000000"/>
+          <w:sz w:val="19"/>
+          <w:szCs w:val="19"/>
+        </w:rPr>
+        <w:t>MenuFunctions</w:t>
+      </w:r>
+      <w:proofErr w:type="spellEnd"/>
+      <w:r>
+        <w:rPr>
+          <w:rFonts w:ascii="Consolas" w:hAnsi="Consolas" w:cs="Consolas"/>
+          <w:color w:val="000000"/>
+          <w:sz w:val="19"/>
+          <w:szCs w:val="19"/>
+        </w:rPr>
+        <w:t>)}; }</w:t>
       </w:r>
     </w:p>
     <w:p>
@@ -1034,6 +1164,7 @@
         <w:lastRenderedPageBreak/>
         <w:t xml:space="preserve">What determines that an action is a menu action is the fact that the action (or, more precisely, the static class defining the action) is used to create a menu within the </w:t>
       </w:r>
+      <w:proofErr w:type="spellStart"/>
       <w:r>
         <w:rPr>
           <w:rFonts w:ascii="Consolas" w:hAnsi="Consolas"/>
@@ -1052,15 +1183,18 @@
         </w:rPr>
         <w:t>Menus</w:t>
       </w:r>
+      <w:proofErr w:type="spellEnd"/>
       <w:r>
         <w:t xml:space="preserve"> method on </w:t>
       </w:r>
+      <w:proofErr w:type="spellStart"/>
       <w:r>
         <w:rPr>
           <w:rFonts w:ascii="Consolas" w:hAnsi="Consolas"/>
         </w:rPr>
         <w:t>NakedObjectsRunSettings</w:t>
       </w:r>
+      <w:proofErr w:type="spellEnd"/>
       <w:r>
         <w:rPr>
           <w:rFonts w:ascii="Consolas" w:hAnsi="Consolas"/>
@@ -1134,7 +1268,15 @@
         <w:t>(</w:t>
       </w:r>
       <w:r>
-        <w:t>That first parameter is sometimes called the ‘contributee’)</w:t>
+        <w:t>That first parameter is sometimes called the ‘</w:t>
+      </w:r>
+      <w:proofErr w:type="spellStart"/>
+      <w:r>
+        <w:t>contributee</w:t>
+      </w:r>
+      <w:proofErr w:type="spellEnd"/>
+      <w:r>
+        <w:t>’)</w:t>
       </w:r>
       <w:r>
         <w:t>.</w:t>
@@ -1241,17 +1383,38 @@
         <w:t>[Stef</w:t>
       </w:r>
       <w:r>
-        <w:t>: although in the current prototype, the IQueryable&lt;T&gt; parameter is injects automatically, certain other examples must be explicit, so I am coming around to the view that we should require all injected parameters</w:t>
-      </w:r>
-      <w:r>
-        <w:t>, including IQueryables,</w:t>
+        <w:t xml:space="preserve">: although in the current prototype, the </w:t>
+      </w:r>
+      <w:proofErr w:type="spellStart"/>
+      <w:r>
+        <w:t>IQueryable</w:t>
+      </w:r>
+      <w:proofErr w:type="spellEnd"/>
+      <w:r>
+        <w:t>&lt;T&gt; parameter is injects automatically, certain other examples must be explicit, so I am coming around to the view that we should require all injected parameters</w:t>
+      </w:r>
+      <w:r>
+        <w:t xml:space="preserve">, including </w:t>
+      </w:r>
+      <w:proofErr w:type="spellStart"/>
+      <w:r>
+        <w:t>IQueryables</w:t>
+      </w:r>
+      <w:proofErr w:type="spellEnd"/>
+      <w:r>
+        <w:t>,</w:t>
       </w:r>
       <w:r>
         <w:t xml:space="preserve"> to be explicitly annotated with [Injected]</w:t>
       </w:r>
       <w:r>
-        <w:t>. This does not include the first parameter in a type action, which we deem to be the ‘contributee</w:t>
-      </w:r>
+        <w:t>. This does not include the first parameter in a type action, which we deem to be the ‘</w:t>
+      </w:r>
+      <w:proofErr w:type="spellStart"/>
+      <w:r>
+        <w:t>contributee</w:t>
+      </w:r>
+      <w:proofErr w:type="spellEnd"/>
       <w:r>
         <w:t>’ rather than injected as such</w:t>
       </w:r>
@@ -1269,12 +1432,14 @@
       <w:r>
         <w:t xml:space="preserve">A common example of this is a parameter of type </w:t>
       </w:r>
+      <w:proofErr w:type="spellStart"/>
       <w:r>
         <w:rPr>
           <w:rFonts w:ascii="Consolas" w:hAnsi="Consolas"/>
         </w:rPr>
         <w:t>IQueryable</w:t>
       </w:r>
+      <w:proofErr w:type="spellEnd"/>
       <w:r>
         <w:rPr>
           <w:rFonts w:ascii="Consolas" w:hAnsi="Consolas"/>
@@ -1313,6 +1478,7 @@
           <w:numId w:val="1"/>
         </w:numPr>
       </w:pPr>
+      <w:proofErr w:type="spellStart"/>
       <w:r>
         <w:rPr>
           <w:b/>
@@ -1320,6 +1486,7 @@
         </w:rPr>
         <w:t>Guid</w:t>
       </w:r>
+      <w:proofErr w:type="spellEnd"/>
       <w:r>
         <w:t xml:space="preserve">. </w:t>
       </w:r>
@@ -1330,7 +1497,21 @@
         <w:rPr>
           <w:rFonts w:ascii="Consolas" w:hAnsi="Consolas"/>
         </w:rPr>
-        <w:t>new Guid()</w:t>
+        <w:t xml:space="preserve">new </w:t>
+      </w:r>
+      <w:proofErr w:type="spellStart"/>
+      <w:r>
+        <w:rPr>
+          <w:rFonts w:ascii="Consolas" w:hAnsi="Consolas"/>
+        </w:rPr>
+        <w:t>Guid</w:t>
+      </w:r>
+      <w:proofErr w:type="spellEnd"/>
+      <w:r>
+        <w:rPr>
+          <w:rFonts w:ascii="Consolas" w:hAnsi="Consolas"/>
+        </w:rPr>
+        <w:t>()</w:t>
       </w:r>
       <w:r>
         <w:t xml:space="preserve"> and inject that value, but an alternative implementation may be </w:t>
@@ -1338,12 +1519,14 @@
       <w:r>
         <w:t xml:space="preserve">registered via </w:t>
       </w:r>
+      <w:proofErr w:type="spellStart"/>
       <w:r>
         <w:rPr>
           <w:rFonts w:ascii="Consolas" w:hAnsi="Consolas"/>
         </w:rPr>
         <w:t>Unity.config</w:t>
       </w:r>
+      <w:proofErr w:type="spellEnd"/>
       <w:r>
         <w:t xml:space="preserve"> for testing or other reasons.</w:t>
       </w:r>
@@ -1356,6 +1539,7 @@
           <w:numId w:val="1"/>
         </w:numPr>
       </w:pPr>
+      <w:proofErr w:type="spellStart"/>
       <w:r>
         <w:rPr>
           <w:b/>
@@ -1363,27 +1547,32 @@
         </w:rPr>
         <w:t>DateTime</w:t>
       </w:r>
+      <w:proofErr w:type="spellEnd"/>
       <w:r>
         <w:t xml:space="preserve">. </w:t>
       </w:r>
       <w:r>
         <w:t xml:space="preserve">By default, the framework will call </w:t>
       </w:r>
+      <w:proofErr w:type="spellStart"/>
       <w:r>
         <w:rPr>
           <w:rFonts w:ascii="Consolas" w:hAnsi="Consolas"/>
         </w:rPr>
         <w:t>DateTime.Now</w:t>
       </w:r>
+      <w:proofErr w:type="spellEnd"/>
       <w:r>
         <w:t xml:space="preserve"> and inject that value, but an alternative implementation may be registered via </w:t>
       </w:r>
+      <w:proofErr w:type="spellStart"/>
       <w:r>
         <w:rPr>
           <w:rFonts w:ascii="Consolas" w:hAnsi="Consolas"/>
         </w:rPr>
         <w:t>Unity.config</w:t>
       </w:r>
+      <w:proofErr w:type="spellEnd"/>
       <w:r>
         <w:t xml:space="preserve"> for testing or other reasons.</w:t>
       </w:r>
@@ -1417,7 +1606,15 @@
         <w:t>.</w:t>
       </w:r>
       <w:r>
-        <w:t xml:space="preserve"> Any Integer parameter marked up with [Injected] will be provided as a random number between 0 and MaxValue.   </w:t>
+        <w:t xml:space="preserve"> Any Integer parameter marked up with [Injected] will be provided as a random number between 0 and </w:t>
+      </w:r>
+      <w:proofErr w:type="spellStart"/>
+      <w:r>
+        <w:t>MaxValue</w:t>
+      </w:r>
+      <w:proofErr w:type="spellEnd"/>
+      <w:r>
+        <w:t xml:space="preserve">.   </w:t>
       </w:r>
     </w:p>
     <w:p>
@@ -1437,7 +1634,15 @@
         <w:t>Principal</w:t>
       </w:r>
       <w:r>
-        <w:t xml:space="preserve">. Any IPrincipal parameter marked up with [Injected] will be provided with the Principal representing the current user. </w:t>
+        <w:t xml:space="preserve">. Any </w:t>
+      </w:r>
+      <w:proofErr w:type="spellStart"/>
+      <w:r>
+        <w:t>IPrincipal</w:t>
+      </w:r>
+      <w:proofErr w:type="spellEnd"/>
+      <w:r>
+        <w:t xml:space="preserve"> parameter marked up with [Injected] will be provided with the Principal representing the current user. </w:t>
       </w:r>
     </w:p>
     <w:p>
@@ -1478,23 +1683,87 @@
           <w:sz w:val="16"/>
           <w:szCs w:val="16"/>
         </w:rPr>
-        <w:t xml:space="preserve"> FindOrders(Product p, </w:t>
-      </w:r>
+        <w:t xml:space="preserve"> </w:t>
+      </w:r>
+      <w:proofErr w:type="spellStart"/>
       <w:r>
         <w:rPr>
           <w:rFonts w:ascii="Consolas" w:hAnsi="Consolas"/>
           <w:sz w:val="16"/>
           <w:szCs w:val="16"/>
         </w:rPr>
-        <w:t xml:space="preserve">[Injected] </w:t>
-      </w:r>
+        <w:t>FindOrders</w:t>
+      </w:r>
+      <w:proofErr w:type="spellEnd"/>
       <w:r>
         <w:rPr>
           <w:rFonts w:ascii="Consolas" w:hAnsi="Consolas"/>
           <w:sz w:val="16"/>
           <w:szCs w:val="16"/>
         </w:rPr>
-        <w:t>IQueryable&lt;Order&gt; orders, DateTime fromDate)</w:t>
+        <w:t xml:space="preserve">(Product p, </w:t>
+      </w:r>
+      <w:r>
+        <w:rPr>
+          <w:rFonts w:ascii="Consolas" w:hAnsi="Consolas"/>
+          <w:sz w:val="16"/>
+          <w:szCs w:val="16"/>
+        </w:rPr>
+        <w:t xml:space="preserve">[Injected] </w:t>
+      </w:r>
+      <w:proofErr w:type="spellStart"/>
+      <w:r>
+        <w:rPr>
+          <w:rFonts w:ascii="Consolas" w:hAnsi="Consolas"/>
+          <w:sz w:val="16"/>
+          <w:szCs w:val="16"/>
+        </w:rPr>
+        <w:t>IQueryable</w:t>
+      </w:r>
+      <w:proofErr w:type="spellEnd"/>
+      <w:r>
+        <w:rPr>
+          <w:rFonts w:ascii="Consolas" w:hAnsi="Consolas"/>
+          <w:sz w:val="16"/>
+          <w:szCs w:val="16"/>
+        </w:rPr>
+        <w:t xml:space="preserve">&lt;Order&gt; orders, </w:t>
+      </w:r>
+      <w:proofErr w:type="spellStart"/>
+      <w:r>
+        <w:rPr>
+          <w:rFonts w:ascii="Consolas" w:hAnsi="Consolas"/>
+          <w:sz w:val="16"/>
+          <w:szCs w:val="16"/>
+        </w:rPr>
+        <w:t>DateTime</w:t>
+      </w:r>
+      <w:proofErr w:type="spellEnd"/>
+      <w:r>
+        <w:rPr>
+          <w:rFonts w:ascii="Consolas" w:hAnsi="Consolas"/>
+          <w:sz w:val="16"/>
+          <w:szCs w:val="16"/>
+        </w:rPr>
+        <w:t xml:space="preserve"> </w:t>
+      </w:r>
+      <w:proofErr w:type="spellStart"/>
+      <w:r>
+        <w:rPr>
+          <w:rFonts w:ascii="Consolas" w:hAnsi="Consolas"/>
+          <w:sz w:val="16"/>
+          <w:szCs w:val="16"/>
+        </w:rPr>
+        <w:t>fromDate</w:t>
+      </w:r>
+      <w:proofErr w:type="spellEnd"/>
+      <w:r>
+        <w:rPr>
+          <w:rFonts w:ascii="Consolas" w:hAnsi="Consolas"/>
+          <w:sz w:val="16"/>
+          <w:szCs w:val="16"/>
+        </w:rPr>
+        <w:t>)</w:t>
       </w:r>
     </w:p>
     <w:p>
@@ -1504,15 +1773,19 @@
       <w:r>
         <w:t xml:space="preserve">; the second is provided by the framework; the third  requires a user-entered value. So the action </w:t>
       </w:r>
+      <w:proofErr w:type="spellStart"/>
       <w:r>
         <w:t>FindOrders</w:t>
       </w:r>
+      <w:proofErr w:type="spellEnd"/>
       <w:r>
         <w:t xml:space="preserve"> will be contributed to all instances of type Product, and when invoked will render a dialog in the UI, requesting a single value of type </w:t>
       </w:r>
+      <w:proofErr w:type="spellStart"/>
       <w:r>
         <w:t>DateTime</w:t>
       </w:r>
+      <w:proofErr w:type="spellEnd"/>
       <w:r>
         <w:t xml:space="preserve"> to be entered.</w:t>
       </w:r>
@@ -1527,628 +1800,1062 @@
     </w:p>
     <w:p>
       <w:r>
-        <w:t xml:space="preserve">All actions (indeed all functions) must return a value, which may be </w:t>
-      </w:r>
-      <w:r>
-        <w:t>a single object, or an IQueryable&lt;T&gt;</w:t>
+        <w:t>All actions must return a value</w:t>
+      </w:r>
+      <w:r>
+        <w:t xml:space="preserve"> matching one of the following </w:t>
+      </w:r>
+      <w:proofErr w:type="spellStart"/>
+      <w:r>
+        <w:t>patterns:Dim</w:t>
+      </w:r>
+      <w:proofErr w:type="spellEnd"/>
+    </w:p>
+    <w:p>
+      <w:proofErr w:type="spellStart"/>
+      <w:r>
+        <w:rPr>
+          <w:rFonts w:ascii="Consolas" w:hAnsi="Consolas"/>
+        </w:rPr>
+        <w:t>DomainType</w:t>
+      </w:r>
+      <w:proofErr w:type="spellEnd"/>
+      <w:r>
+        <w:t xml:space="preserve"> or </w:t>
+      </w:r>
+      <w:proofErr w:type="spellStart"/>
+      <w:r>
+        <w:rPr>
+          <w:rFonts w:ascii="Consolas" w:hAnsi="Consolas"/>
+        </w:rPr>
+        <w:t>IQueryable</w:t>
+      </w:r>
+      <w:proofErr w:type="spellEnd"/>
+      <w:r>
+        <w:rPr>
+          <w:rFonts w:ascii="Consolas" w:hAnsi="Consolas"/>
+        </w:rPr>
+        <w:t>&lt;</w:t>
+      </w:r>
+      <w:proofErr w:type="spellStart"/>
+      <w:r>
+        <w:rPr>
+          <w:rFonts w:ascii="Consolas" w:hAnsi="Consolas"/>
+        </w:rPr>
+        <w:t>DomainType</w:t>
+      </w:r>
+      <w:proofErr w:type="spellEnd"/>
+      <w:r>
+        <w:rPr>
+          <w:rFonts w:ascii="Consolas" w:hAnsi="Consolas"/>
+        </w:rPr>
+        <w:t>&gt;</w:t>
+      </w:r>
+      <w:r>
+        <w:t xml:space="preserve">   -  the action will display the object or </w:t>
+      </w:r>
+      <w:proofErr w:type="spellStart"/>
+      <w:r>
+        <w:t>queryable</w:t>
+      </w:r>
+      <w:proofErr w:type="spellEnd"/>
+      <w:r>
+        <w:t xml:space="preserve"> of objects</w:t>
+      </w:r>
+      <w:r>
+        <w:t xml:space="preserve"> (note that other </w:t>
+      </w:r>
+      <w:proofErr w:type="spellStart"/>
+      <w:r>
+        <w:t>enumerables</w:t>
+      </w:r>
+      <w:proofErr w:type="spellEnd"/>
+      <w:r>
+        <w:t>, such as List, will not work as display types)</w:t>
+      </w:r>
+      <w:r>
+        <w:t xml:space="preserve">. All actions matching this pattern are assumed to be side-effect free -  no changes will be persisted. </w:t>
+      </w:r>
+      <w:r>
+        <w:t>and will be invoked from the UI using the Http GET method.</w:t>
+      </w:r>
+    </w:p>
+    <w:p>
+      <w:r>
+        <w:rPr>
+          <w:rFonts w:ascii="Consolas" w:hAnsi="Consolas"/>
+        </w:rPr>
+        <w:t>string</w:t>
+      </w:r>
+      <w:r>
+        <w:t xml:space="preserve">.  The value will be sent as a message to the user (roughly equivalent to </w:t>
+      </w:r>
+      <w:proofErr w:type="spellStart"/>
+      <w:r>
+        <w:t>Container.InformUser</w:t>
+      </w:r>
+      <w:proofErr w:type="spellEnd"/>
+      <w:r>
+        <w:t xml:space="preserve"> in the Naked Objects programming model). The display will otherwise remain unchanged.</w:t>
+      </w:r>
+    </w:p>
+    <w:p>
+      <w:r>
+        <w:rPr>
+          <w:rFonts w:ascii="Consolas" w:hAnsi="Consolas"/>
+        </w:rPr>
+        <w:t>(</w:t>
+      </w:r>
+      <w:proofErr w:type="spellStart"/>
+      <w:r>
+        <w:rPr>
+          <w:rFonts w:ascii="Consolas" w:hAnsi="Consolas"/>
+        </w:rPr>
+        <w:t>DomainType</w:t>
+      </w:r>
+      <w:proofErr w:type="spellEnd"/>
+      <w:r>
+        <w:rPr>
+          <w:rFonts w:ascii="Consolas" w:hAnsi="Consolas"/>
+        </w:rPr>
+        <w:t>//</w:t>
+      </w:r>
+      <w:proofErr w:type="spellStart"/>
+      <w:r>
+        <w:rPr>
+          <w:rFonts w:ascii="Consolas" w:hAnsi="Consolas"/>
+        </w:rPr>
+        <w:t>IQueryable</w:t>
+      </w:r>
+      <w:proofErr w:type="spellEnd"/>
+      <w:r>
+        <w:rPr>
+          <w:rFonts w:ascii="Consolas" w:hAnsi="Consolas"/>
+        </w:rPr>
+        <w:t>&lt;</w:t>
+      </w:r>
+      <w:proofErr w:type="spellStart"/>
+      <w:r>
+        <w:rPr>
+          <w:rFonts w:ascii="Consolas" w:hAnsi="Consolas"/>
+        </w:rPr>
+        <w:t>DomainType</w:t>
+      </w:r>
+      <w:proofErr w:type="spellEnd"/>
+      <w:r>
+        <w:rPr>
+          <w:rFonts w:ascii="Consolas" w:hAnsi="Consolas"/>
+        </w:rPr>
+        <w:t>&gt;</w:t>
+      </w:r>
+      <w:r>
+        <w:rPr>
+          <w:rFonts w:ascii="Consolas" w:hAnsi="Consolas"/>
+        </w:rPr>
+        <w:t xml:space="preserve">, </w:t>
+      </w:r>
+      <w:r>
+        <w:rPr>
+          <w:rFonts w:ascii="Consolas" w:hAnsi="Consolas"/>
+        </w:rPr>
+        <w:t>string)</w:t>
+      </w:r>
+      <w:r>
+        <w:rPr>
+          <w:rFonts w:ascii="Consolas" w:hAnsi="Consolas"/>
+        </w:rPr>
+        <w:t xml:space="preserve"> </w:t>
+      </w:r>
+      <w:r>
+        <w:t>– combines the behaviour of the two patterns above.</w:t>
+      </w:r>
+    </w:p>
+    <w:p>
+      <w:r>
+        <w:rPr>
+          <w:rFonts w:ascii="Consolas" w:hAnsi="Consolas"/>
+        </w:rPr>
+        <w:t>(</w:t>
+      </w:r>
+      <w:proofErr w:type="spellStart"/>
+      <w:r>
+        <w:rPr>
+          <w:rFonts w:ascii="Consolas" w:hAnsi="Consolas"/>
+        </w:rPr>
+        <w:t>DomainType</w:t>
+      </w:r>
+      <w:proofErr w:type="spellEnd"/>
+      <w:r>
+        <w:rPr>
+          <w:rFonts w:ascii="Consolas" w:hAnsi="Consolas"/>
+        </w:rPr>
+        <w:t>/</w:t>
+      </w:r>
+      <w:proofErr w:type="spellStart"/>
+      <w:r>
+        <w:rPr>
+          <w:rFonts w:ascii="Consolas" w:hAnsi="Consolas"/>
+        </w:rPr>
+        <w:t>IQueryable</w:t>
+      </w:r>
+      <w:proofErr w:type="spellEnd"/>
+      <w:r>
+        <w:rPr>
+          <w:rFonts w:ascii="Consolas" w:hAnsi="Consolas"/>
+        </w:rPr>
+        <w:t>&lt;</w:t>
+      </w:r>
+      <w:proofErr w:type="spellStart"/>
+      <w:r>
+        <w:rPr>
+          <w:rFonts w:ascii="Consolas" w:hAnsi="Consolas"/>
+        </w:rPr>
+        <w:t>DomainType</w:t>
+      </w:r>
+      <w:proofErr w:type="spellEnd"/>
+      <w:r>
+        <w:rPr>
+          <w:rFonts w:ascii="Consolas" w:hAnsi="Consolas"/>
+        </w:rPr>
+        <w:t xml:space="preserve">&gt;, </w:t>
+      </w:r>
+      <w:proofErr w:type="spellStart"/>
+      <w:r>
+        <w:rPr>
+          <w:rFonts w:ascii="Consolas" w:hAnsi="Consolas"/>
+        </w:rPr>
+        <w:t>DomainType</w:t>
+      </w:r>
+      <w:proofErr w:type="spellEnd"/>
+      <w:r>
+        <w:rPr>
+          <w:rFonts w:ascii="Consolas" w:hAnsi="Consolas"/>
+        </w:rPr>
+        <w:t>/Enumerable</w:t>
+      </w:r>
+      <w:r>
+        <w:rPr>
+          <w:rFonts w:ascii="Consolas" w:hAnsi="Consolas"/>
+        </w:rPr>
+        <w:t>&lt;</w:t>
+      </w:r>
+      <w:proofErr w:type="spellStart"/>
+      <w:r>
+        <w:rPr>
+          <w:rFonts w:ascii="Consolas" w:hAnsi="Consolas"/>
+        </w:rPr>
+        <w:t>DomainType</w:t>
+      </w:r>
+      <w:proofErr w:type="spellEnd"/>
+      <w:r>
+        <w:rPr>
+          <w:rFonts w:ascii="Consolas" w:hAnsi="Consolas"/>
+        </w:rPr>
+        <w:t>&gt;</w:t>
+      </w:r>
+      <w:r>
+        <w:rPr>
+          <w:rFonts w:ascii="Consolas" w:hAnsi="Consolas"/>
+        </w:rPr>
+        <w:t>)</w:t>
+      </w:r>
+      <w:r>
+        <w:rPr>
+          <w:rFonts w:ascii="Consolas" w:hAnsi="Consolas"/>
+        </w:rPr>
+        <w:t xml:space="preserve">, </w:t>
+      </w:r>
+      <w:r>
+        <w:t xml:space="preserve">-  the first field in the tuple defines object(s) to be displayed; the second defines objects that are to be updated in the database (such objects are modified copies of retrieved objects, with the same ID), and/or new objects to be persisted (these have empty/default ID field(s)). </w:t>
+      </w:r>
+      <w:r>
+        <w:t xml:space="preserve"> Note that the contents of the two fields may be the same, but do not need to be the same object, or the same type. Any action returning a Tuple where the second field is other than a </w:t>
+      </w:r>
+      <w:r>
+        <w:rPr>
+          <w:rFonts w:ascii="Consolas" w:hAnsi="Consolas"/>
+        </w:rPr>
+        <w:t>string</w:t>
+      </w:r>
+      <w:r>
+        <w:t xml:space="preserve">, is deemed </w:t>
+      </w:r>
+      <w:r>
+        <w:rPr>
+          <w:i/>
+          <w:iCs/>
+        </w:rPr>
+        <w:t>not</w:t>
+      </w:r>
+      <w:r>
+        <w:t xml:space="preserve"> to be side-effect free and will therefore be invoked from the UI via the </w:t>
+      </w:r>
+      <w:r>
+        <w:rPr>
+          <w:rFonts w:ascii="Consolas" w:hAnsi="Consolas"/>
+        </w:rPr>
+        <w:t>Http POST</w:t>
+      </w:r>
+      <w:r>
+        <w:t xml:space="preserve"> method.</w:t>
+      </w:r>
+    </w:p>
+    <w:p>
+      <w:pPr>
+        <w:rPr>
+          <w:rFonts w:ascii="Consolas" w:hAnsi="Consolas"/>
+        </w:rPr>
+      </w:pPr>
+      <w:r>
+        <w:rPr>
+          <w:rFonts w:ascii="Consolas" w:hAnsi="Consolas"/>
+        </w:rPr>
+        <w:t>(</w:t>
+      </w:r>
+      <w:proofErr w:type="spellStart"/>
+      <w:r>
+        <w:rPr>
+          <w:rFonts w:ascii="Consolas" w:hAnsi="Consolas"/>
+        </w:rPr>
+        <w:t>DomainType</w:t>
+      </w:r>
+      <w:proofErr w:type="spellEnd"/>
+      <w:r>
+        <w:rPr>
+          <w:rFonts w:ascii="Consolas" w:hAnsi="Consolas"/>
+        </w:rPr>
+        <w:t>/</w:t>
+      </w:r>
+      <w:proofErr w:type="spellStart"/>
+      <w:r>
+        <w:rPr>
+          <w:rFonts w:ascii="Consolas" w:hAnsi="Consolas"/>
+        </w:rPr>
+        <w:t>IQueryable</w:t>
+      </w:r>
+      <w:proofErr w:type="spellEnd"/>
+      <w:r>
+        <w:rPr>
+          <w:rFonts w:ascii="Consolas" w:hAnsi="Consolas"/>
+        </w:rPr>
+        <w:t>&lt;</w:t>
+      </w:r>
+      <w:proofErr w:type="spellStart"/>
+      <w:r>
+        <w:rPr>
+          <w:rFonts w:ascii="Consolas" w:hAnsi="Consolas"/>
+        </w:rPr>
+        <w:t>DomainType</w:t>
+      </w:r>
+      <w:proofErr w:type="spellEnd"/>
+      <w:r>
+        <w:rPr>
+          <w:rFonts w:ascii="Consolas" w:hAnsi="Consolas"/>
+        </w:rPr>
+        <w:t xml:space="preserve">&gt;, </w:t>
+      </w:r>
+      <w:proofErr w:type="spellStart"/>
+      <w:r>
+        <w:rPr>
+          <w:rFonts w:ascii="Consolas" w:hAnsi="Consolas"/>
+        </w:rPr>
+        <w:t>DomainType</w:t>
+      </w:r>
+      <w:proofErr w:type="spellEnd"/>
+      <w:r>
+        <w:rPr>
+          <w:rFonts w:ascii="Consolas" w:hAnsi="Consolas"/>
+        </w:rPr>
+        <w:t>/Enumerable</w:t>
+      </w:r>
+      <w:r>
+        <w:rPr>
+          <w:rFonts w:ascii="Consolas" w:hAnsi="Consolas"/>
+        </w:rPr>
+        <w:t>&lt;</w:t>
+      </w:r>
+      <w:proofErr w:type="spellStart"/>
+      <w:r>
+        <w:rPr>
+          <w:rFonts w:ascii="Consolas" w:hAnsi="Consolas"/>
+        </w:rPr>
+        <w:t>DomainType</w:t>
+      </w:r>
+      <w:proofErr w:type="spellEnd"/>
+      <w:r>
+        <w:rPr>
+          <w:rFonts w:ascii="Consolas" w:hAnsi="Consolas"/>
+        </w:rPr>
+        <w:t>&gt;)</w:t>
+      </w:r>
+      <w:r>
+        <w:rPr>
+          <w:rFonts w:ascii="Consolas" w:hAnsi="Consolas"/>
+        </w:rPr>
+        <w:t>,</w:t>
+      </w:r>
+      <w:r>
+        <w:rPr>
+          <w:rFonts w:ascii="Consolas" w:hAnsi="Consolas"/>
+        </w:rPr>
+        <w:t xml:space="preserve">string)  </w:t>
+      </w:r>
+      <w:r>
+        <w:rPr>
+          <w:rFonts w:cstheme="minorHAnsi"/>
+        </w:rPr>
+        <w:t>- as above but with a message to display to the user</w:t>
+      </w:r>
+      <w:r>
+        <w:rPr>
+          <w:rFonts w:ascii="Consolas" w:hAnsi="Consolas"/>
+        </w:rPr>
+        <w:t xml:space="preserve">. </w:t>
+      </w:r>
+    </w:p>
+    <w:p>
+      <w:r>
+        <w:t xml:space="preserve">The </w:t>
+      </w:r>
+      <w:proofErr w:type="spellStart"/>
+      <w:r>
+        <w:rPr>
+          <w:rFonts w:ascii="Consolas" w:hAnsi="Consolas"/>
+        </w:rPr>
+        <w:t>NakedFunctionsProgrammingModel</w:t>
+      </w:r>
+      <w:proofErr w:type="spellEnd"/>
+      <w:r>
+        <w:t xml:space="preserve"> defines helper methods for returning the correct type.  The use of these is encouraged, to provide clear intentionality. The helper functions may be easily accessed by declaring a ‘static using’ on the file:</w:t>
+      </w:r>
+    </w:p>
+    <w:p>
+      <w:pPr>
+        <w:rPr>
+          <w:rFonts w:ascii="Consolas" w:hAnsi="Consolas" w:cs="Consolas"/>
+          <w:color w:val="000000"/>
+          <w:sz w:val="19"/>
+          <w:szCs w:val="19"/>
+        </w:rPr>
+      </w:pPr>
+      <w:r>
+        <w:rPr>
+          <w:rFonts w:ascii="Consolas" w:hAnsi="Consolas" w:cs="Consolas"/>
+          <w:color w:val="0000FF"/>
+          <w:sz w:val="19"/>
+          <w:szCs w:val="19"/>
+        </w:rPr>
+        <w:t>using</w:t>
+      </w:r>
+      <w:r>
+        <w:rPr>
+          <w:rFonts w:ascii="Consolas" w:hAnsi="Consolas" w:cs="Consolas"/>
+          <w:color w:val="000000"/>
+          <w:sz w:val="19"/>
+          <w:szCs w:val="19"/>
+        </w:rPr>
+        <w:t xml:space="preserve"> </w:t>
+      </w:r>
+      <w:r>
+        <w:rPr>
+          <w:rFonts w:ascii="Consolas" w:hAnsi="Consolas" w:cs="Consolas"/>
+          <w:color w:val="0000FF"/>
+          <w:sz w:val="19"/>
+          <w:szCs w:val="19"/>
+        </w:rPr>
+        <w:t>static</w:t>
+      </w:r>
+      <w:r>
+        <w:rPr>
+          <w:rFonts w:ascii="Consolas" w:hAnsi="Consolas" w:cs="Consolas"/>
+          <w:color w:val="000000"/>
+          <w:sz w:val="19"/>
+          <w:szCs w:val="19"/>
+        </w:rPr>
+        <w:t xml:space="preserve"> </w:t>
+      </w:r>
+      <w:proofErr w:type="spellStart"/>
+      <w:r>
+        <w:rPr>
+          <w:rFonts w:ascii="Consolas" w:hAnsi="Consolas" w:cs="Consolas"/>
+          <w:color w:val="000000"/>
+          <w:sz w:val="19"/>
+          <w:szCs w:val="19"/>
+        </w:rPr>
+        <w:t>NakedFunctions.Result</w:t>
+      </w:r>
+      <w:proofErr w:type="spellEnd"/>
+    </w:p>
+    <w:p>
+      <w:r>
+        <w:t>examples using the helpers:</w:t>
+      </w:r>
+    </w:p>
+    <w:p>
+      <w:pPr>
+        <w:rPr>
+          <w:rFonts w:ascii="Consolas" w:hAnsi="Consolas" w:cs="Consolas"/>
+          <w:color w:val="000000"/>
+          <w:sz w:val="19"/>
+          <w:szCs w:val="19"/>
+        </w:rPr>
+      </w:pPr>
+      <w:r>
+        <w:rPr>
+          <w:rFonts w:ascii="Consolas" w:hAnsi="Consolas" w:cs="Consolas"/>
+          <w:color w:val="0000FF"/>
+          <w:sz w:val="19"/>
+          <w:szCs w:val="19"/>
+        </w:rPr>
+        <w:t>return</w:t>
+      </w:r>
+      <w:r>
+        <w:rPr>
+          <w:rFonts w:ascii="Consolas" w:hAnsi="Consolas" w:cs="Consolas"/>
+          <w:color w:val="000000"/>
+          <w:sz w:val="19"/>
+          <w:szCs w:val="19"/>
+        </w:rPr>
+        <w:t xml:space="preserve"> Display(</w:t>
+      </w:r>
+      <w:proofErr w:type="spellStart"/>
+      <w:r>
+        <w:rPr>
+          <w:rFonts w:ascii="Consolas" w:hAnsi="Consolas" w:cs="Consolas"/>
+          <w:color w:val="000000"/>
+          <w:sz w:val="19"/>
+          <w:szCs w:val="19"/>
+        </w:rPr>
+        <w:t>EmployeeFunctions.ColleaguesInSameDept</w:t>
+      </w:r>
+      <w:proofErr w:type="spellEnd"/>
+      <w:r>
+        <w:rPr>
+          <w:rFonts w:ascii="Consolas" w:hAnsi="Consolas" w:cs="Consolas"/>
+          <w:color w:val="000000"/>
+          <w:sz w:val="19"/>
+          <w:szCs w:val="19"/>
+        </w:rPr>
+        <w:t xml:space="preserve">(me, edhs), </w:t>
+      </w:r>
+      <w:r>
+        <w:rPr>
+          <w:rFonts w:ascii="Consolas" w:hAnsi="Consolas" w:cs="Consolas"/>
+          <w:color w:val="0000FF"/>
+          <w:sz w:val="19"/>
+          <w:szCs w:val="19"/>
+        </w:rPr>
+        <w:t>null</w:t>
+      </w:r>
+      <w:r>
+        <w:rPr>
+          <w:rFonts w:ascii="Consolas" w:hAnsi="Consolas" w:cs="Consolas"/>
+          <w:color w:val="000000"/>
+          <w:sz w:val="19"/>
+          <w:szCs w:val="19"/>
+        </w:rPr>
+        <w:t>);</w:t>
+      </w:r>
+    </w:p>
+    <w:p>
+      <w:pPr>
+        <w:rPr>
+          <w:rFonts w:ascii="Consolas" w:hAnsi="Consolas" w:cs="Consolas"/>
+          <w:color w:val="000000"/>
+          <w:sz w:val="19"/>
+          <w:szCs w:val="19"/>
+        </w:rPr>
+      </w:pPr>
+      <w:r>
+        <w:rPr>
+          <w:rFonts w:ascii="Consolas" w:hAnsi="Consolas" w:cs="Consolas"/>
+          <w:color w:val="0000FF"/>
+          <w:sz w:val="19"/>
+          <w:szCs w:val="19"/>
+        </w:rPr>
+        <w:t>return</w:t>
+      </w:r>
+      <w:r>
+        <w:rPr>
+          <w:rFonts w:ascii="Consolas" w:hAnsi="Consolas" w:cs="Consolas"/>
+          <w:color w:val="000000"/>
+          <w:sz w:val="19"/>
+          <w:szCs w:val="19"/>
+        </w:rPr>
+        <w:t xml:space="preserve"> </w:t>
+      </w:r>
+      <w:proofErr w:type="spellStart"/>
+      <w:r>
+        <w:rPr>
+          <w:rFonts w:ascii="Consolas" w:hAnsi="Consolas" w:cs="Consolas"/>
+          <w:color w:val="000000"/>
+          <w:sz w:val="19"/>
+          <w:szCs w:val="19"/>
+        </w:rPr>
+        <w:t>DisplayAndPersist</w:t>
+      </w:r>
+      <w:proofErr w:type="spellEnd"/>
+      <w:r>
+        <w:rPr>
+          <w:rFonts w:ascii="Consolas" w:hAnsi="Consolas" w:cs="Consolas"/>
+          <w:color w:val="000000"/>
+          <w:sz w:val="19"/>
+          <w:szCs w:val="19"/>
+        </w:rPr>
+        <w:t>(</w:t>
+      </w:r>
+      <w:proofErr w:type="spellStart"/>
+      <w:r>
+        <w:rPr>
+          <w:rFonts w:ascii="Consolas" w:hAnsi="Consolas" w:cs="Consolas"/>
+          <w:color w:val="000000"/>
+          <w:sz w:val="19"/>
+          <w:szCs w:val="19"/>
+        </w:rPr>
+        <w:t>p.With</w:t>
+      </w:r>
+      <w:proofErr w:type="spellEnd"/>
+      <w:r>
+        <w:rPr>
+          <w:rFonts w:ascii="Consolas" w:hAnsi="Consolas" w:cs="Consolas"/>
+          <w:color w:val="000000"/>
+          <w:sz w:val="19"/>
+          <w:szCs w:val="19"/>
+        </w:rPr>
+        <w:t xml:space="preserve">(x =&gt; </w:t>
+      </w:r>
+      <w:proofErr w:type="spellStart"/>
+      <w:r>
+        <w:rPr>
+          <w:rFonts w:ascii="Consolas" w:hAnsi="Consolas" w:cs="Consolas"/>
+          <w:color w:val="000000"/>
+          <w:sz w:val="19"/>
+          <w:szCs w:val="19"/>
+        </w:rPr>
+        <w:t>x.MiddleName</w:t>
+      </w:r>
+      <w:proofErr w:type="spellEnd"/>
+      <w:r>
+        <w:rPr>
+          <w:rFonts w:ascii="Consolas" w:hAnsi="Consolas" w:cs="Consolas"/>
+          <w:color w:val="000000"/>
+          <w:sz w:val="19"/>
+          <w:szCs w:val="19"/>
+        </w:rPr>
+        <w:t xml:space="preserve">, </w:t>
+      </w:r>
+      <w:proofErr w:type="spellStart"/>
+      <w:r>
+        <w:rPr>
+          <w:rFonts w:ascii="Consolas" w:hAnsi="Consolas" w:cs="Consolas"/>
+          <w:color w:val="000000"/>
+          <w:sz w:val="19"/>
+          <w:szCs w:val="19"/>
+        </w:rPr>
+        <w:t>newName</w:t>
+      </w:r>
+      <w:proofErr w:type="spellEnd"/>
+      <w:r>
+        <w:rPr>
+          <w:rFonts w:ascii="Consolas" w:hAnsi="Consolas" w:cs="Consolas"/>
+          <w:color w:val="000000"/>
+          <w:sz w:val="19"/>
+          <w:szCs w:val="19"/>
+        </w:rPr>
+        <w:t>));</w:t>
+      </w:r>
+    </w:p>
+    <w:p>
+      <w:r>
+        <w:rPr>
+          <w:rFonts w:ascii="Consolas" w:hAnsi="Consolas" w:cs="Consolas"/>
+          <w:color w:val="0000FF"/>
+          <w:sz w:val="19"/>
+          <w:szCs w:val="19"/>
+        </w:rPr>
+        <w:t>return</w:t>
+      </w:r>
+      <w:r>
+        <w:rPr>
+          <w:rFonts w:ascii="Consolas" w:hAnsi="Consolas" w:cs="Consolas"/>
+          <w:color w:val="000000"/>
+          <w:sz w:val="19"/>
+          <w:szCs w:val="19"/>
+        </w:rPr>
+        <w:t xml:space="preserve"> </w:t>
+      </w:r>
+      <w:proofErr w:type="spellStart"/>
+      <w:r>
+        <w:rPr>
+          <w:rFonts w:ascii="Consolas" w:hAnsi="Consolas" w:cs="Consolas"/>
+          <w:color w:val="000000"/>
+          <w:sz w:val="19"/>
+          <w:szCs w:val="19"/>
+        </w:rPr>
+        <w:t>DisplayAndPersistDifferentItems</w:t>
+      </w:r>
+      <w:proofErr w:type="spellEnd"/>
+      <w:r>
+        <w:rPr>
+          <w:rFonts w:ascii="Consolas" w:hAnsi="Consolas" w:cs="Consolas"/>
+          <w:color w:val="000000"/>
+          <w:sz w:val="19"/>
+          <w:szCs w:val="19"/>
+        </w:rPr>
+        <w:t xml:space="preserve">(p, </w:t>
+      </w:r>
+      <w:r>
+        <w:rPr>
+          <w:rFonts w:ascii="Consolas" w:hAnsi="Consolas" w:cs="Consolas"/>
+          <w:color w:val="0000FF"/>
+          <w:sz w:val="19"/>
+          <w:szCs w:val="19"/>
+        </w:rPr>
+        <w:t>new</w:t>
+      </w:r>
+      <w:r>
+        <w:rPr>
+          <w:rFonts w:ascii="Consolas" w:hAnsi="Consolas" w:cs="Consolas"/>
+          <w:color w:val="000000"/>
+          <w:sz w:val="19"/>
+          <w:szCs w:val="19"/>
+        </w:rPr>
+        <w:t xml:space="preserve"> </w:t>
+      </w:r>
+      <w:proofErr w:type="spellStart"/>
+      <w:r>
+        <w:rPr>
+          <w:rFonts w:ascii="Consolas" w:hAnsi="Consolas" w:cs="Consolas"/>
+          <w:color w:val="000000"/>
+          <w:sz w:val="19"/>
+          <w:szCs w:val="19"/>
+        </w:rPr>
+        <w:t>PersonPhone</w:t>
+      </w:r>
+      <w:proofErr w:type="spellEnd"/>
+      <w:r>
+        <w:rPr>
+          <w:rFonts w:ascii="Consolas" w:hAnsi="Consolas" w:cs="Consolas"/>
+          <w:color w:val="000000"/>
+          <w:sz w:val="19"/>
+          <w:szCs w:val="19"/>
+        </w:rPr>
+        <w:t>(</w:t>
+      </w:r>
+      <w:proofErr w:type="spellStart"/>
+      <w:r>
+        <w:rPr>
+          <w:rFonts w:ascii="Consolas" w:hAnsi="Consolas" w:cs="Consolas"/>
+          <w:color w:val="000000"/>
+          <w:sz w:val="19"/>
+          <w:szCs w:val="19"/>
+        </w:rPr>
+        <w:t>p.BusinessEntityID</w:t>
+      </w:r>
+      <w:proofErr w:type="spellEnd"/>
+      <w:r>
+        <w:rPr>
+          <w:rFonts w:ascii="Consolas" w:hAnsi="Consolas" w:cs="Consolas"/>
+          <w:color w:val="000000"/>
+          <w:sz w:val="19"/>
+          <w:szCs w:val="19"/>
+        </w:rPr>
+        <w:t xml:space="preserve">, p, type, </w:t>
+      </w:r>
+      <w:proofErr w:type="spellStart"/>
+      <w:r>
+        <w:rPr>
+          <w:rFonts w:ascii="Consolas" w:hAnsi="Consolas" w:cs="Consolas"/>
+          <w:color w:val="000000"/>
+          <w:sz w:val="19"/>
+          <w:szCs w:val="19"/>
+        </w:rPr>
+        <w:t>type.PhoneNumberTypeID</w:t>
+      </w:r>
+      <w:proofErr w:type="spellEnd"/>
+      <w:r>
+        <w:rPr>
+          <w:rFonts w:ascii="Consolas" w:hAnsi="Consolas" w:cs="Consolas"/>
+          <w:color w:val="000000"/>
+          <w:sz w:val="19"/>
+          <w:szCs w:val="19"/>
+        </w:rPr>
+        <w:t xml:space="preserve">, </w:t>
+      </w:r>
+      <w:proofErr w:type="spellStart"/>
+      <w:r>
+        <w:rPr>
+          <w:rFonts w:ascii="Consolas" w:hAnsi="Consolas" w:cs="Consolas"/>
+          <w:color w:val="000000"/>
+          <w:sz w:val="19"/>
+          <w:szCs w:val="19"/>
+        </w:rPr>
+        <w:t>phoneNumber</w:t>
+      </w:r>
+      <w:proofErr w:type="spellEnd"/>
+      <w:r>
+        <w:rPr>
+          <w:rFonts w:ascii="Consolas" w:hAnsi="Consolas" w:cs="Consolas"/>
+          <w:color w:val="000000"/>
+          <w:sz w:val="19"/>
+          <w:szCs w:val="19"/>
+        </w:rPr>
+        <w:t>));</w:t>
       </w:r>
       <w:bookmarkStart w:id="2" w:name="_GoBack"/>
       <w:bookmarkEnd w:id="2"/>
-      <w:r>
-        <w:t>.</w:t>
-      </w:r>
-      <w:r>
-        <w:t xml:space="preserve"> Thus, no function may </w:t>
-      </w:r>
-      <w:r>
-        <w:t xml:space="preserve">be defined as </w:t>
-      </w:r>
-      <w:r>
-        <w:rPr>
-          <w:rFonts w:ascii="Consolas" w:hAnsi="Consolas"/>
-        </w:rPr>
-        <w:t>void</w:t>
-      </w:r>
-      <w:r>
-        <w:t xml:space="preserve">, though it may return a </w:t>
-      </w:r>
-      <w:r>
-        <w:rPr>
-          <w:rFonts w:ascii="Consolas" w:hAnsi="Consolas"/>
-        </w:rPr>
-        <w:t>null</w:t>
-      </w:r>
-      <w:r>
-        <w:t xml:space="preserve"> value. </w:t>
-      </w:r>
     </w:p>
     <w:p>
       <w:pPr>
         <w:pStyle w:val="Heading2"/>
       </w:pPr>
       <w:r>
-        <w:t>Side-effect free actions</w:t>
-      </w:r>
-    </w:p>
-    <w:p>
-      <w:r>
-        <w:t>Where</w:t>
-      </w:r>
-      <w:r>
+        <w:lastRenderedPageBreak/>
+        <w:t>Compl</w:t>
+      </w:r>
+      <w:r>
+        <w:t>e</w:t>
+      </w:r>
+      <w:r>
+        <w:t>mentary func</w:t>
+      </w:r>
+      <w:r>
+        <w:t>tions</w:t>
+      </w:r>
+    </w:p>
+    <w:p>
+      <w:r>
+        <w:t xml:space="preserve">TBD. </w:t>
+      </w:r>
+    </w:p>
+    <w:p>
+      <w:r>
+        <w:t>(Equivalents to all compl</w:t>
+      </w:r>
+      <w:r>
+        <w:t>e</w:t>
+      </w:r>
+      <w:r>
+        <w:t>mentary functions in the NOF programming model.</w:t>
+      </w:r>
+      <w:r>
+        <w:t xml:space="preserve"> In all cases the first parameter must be </w:t>
+      </w:r>
+      <w:r>
+        <w:t>the ‘</w:t>
+      </w:r>
+      <w:proofErr w:type="spellStart"/>
+      <w:r>
+        <w:t>contributee</w:t>
+      </w:r>
+      <w:proofErr w:type="spellEnd"/>
+      <w:r>
+        <w:t>’ -  even if it is not used within the function.</w:t>
+      </w:r>
+      <w:r>
+        <w:t xml:space="preserve"> In addition to parameters defined in the NO model, complementary functions may take additional parameters injected by the framework.</w:t>
+      </w:r>
+    </w:p>
+    <w:p>
+      <w:pPr>
+        <w:pStyle w:val="Heading2"/>
+      </w:pPr>
+      <w:r>
+        <w:t>O</w:t>
+      </w:r>
+      <w:r>
+        <w:t>ther recognised functions</w:t>
+      </w:r>
+    </w:p>
+    <w:p>
+      <w:pPr>
+        <w:pStyle w:val="Heading3"/>
+      </w:pPr>
+      <w:r>
+        <w:t>Title</w:t>
+      </w:r>
+    </w:p>
+    <w:p>
+      <w:r>
+        <w:t xml:space="preserve">For a functional domain type to have a title there needs to be a registered function, named </w:t>
+      </w:r>
+      <w:r>
+        <w:rPr>
+          <w:rFonts w:ascii="Consolas" w:hAnsi="Consolas"/>
+        </w:rPr>
+        <w:t>Title</w:t>
+      </w:r>
+      <w:r>
+        <w:t xml:space="preserve">, with a single parameter of the </w:t>
+      </w:r>
+      <w:r>
+        <w:t xml:space="preserve">domain type, and </w:t>
+      </w:r>
+      <w:r>
+        <w:t>returning a string.</w:t>
+      </w:r>
+      <w:r>
+        <w:t xml:space="preserve"> The Title function may explicitly delegate to a more general </w:t>
+      </w:r>
+      <w:r>
+        <w:rPr>
+          <w:rFonts w:ascii="Consolas" w:hAnsi="Consolas"/>
+        </w:rPr>
+        <w:t>Title</w:t>
+      </w:r>
+      <w:r>
+        <w:t xml:space="preserve"> function for a supertype, but there is no automated ‘walking the hierarchy’.  </w:t>
+      </w:r>
+    </w:p>
+    <w:p>
+      <w:pPr>
+        <w:pStyle w:val="Heading3"/>
+      </w:pPr>
+      <w:proofErr w:type="spellStart"/>
+      <w:r>
+        <w:t>LifeCycle</w:t>
+      </w:r>
+      <w:proofErr w:type="spellEnd"/>
+      <w:r>
+        <w:t xml:space="preserve"> method</w:t>
+      </w:r>
+    </w:p>
+    <w:p>
+      <w:r>
+        <w:t xml:space="preserve">The Naked Functions programming model supports lifecycle </w:t>
+      </w:r>
+      <w:r>
+        <w:t>functions</w:t>
+      </w:r>
+      <w:r>
+        <w:t xml:space="preserve"> broadly equivalent to </w:t>
+      </w:r>
+      <w:r>
+        <w:t xml:space="preserve">the </w:t>
+      </w:r>
+      <w:r>
+        <w:rPr>
+          <w:rFonts w:ascii="Consolas" w:hAnsi="Consolas"/>
+        </w:rPr>
+        <w:t>Persisting</w:t>
+      </w:r>
+      <w:r>
+        <w:t xml:space="preserve">, </w:t>
+      </w:r>
+      <w:r>
+        <w:rPr>
+          <w:rFonts w:ascii="Consolas" w:hAnsi="Consolas"/>
+        </w:rPr>
+        <w:t>Persisted</w:t>
+      </w:r>
+      <w:r>
+        <w:t xml:space="preserve">, </w:t>
+      </w:r>
+      <w:r>
+        <w:rPr>
+          <w:rFonts w:ascii="Consolas" w:hAnsi="Consolas"/>
+        </w:rPr>
+        <w:t>Updating</w:t>
+      </w:r>
+      <w:r>
+        <w:t xml:space="preserve">, </w:t>
+      </w:r>
+      <w:r>
+        <w:rPr>
+          <w:rFonts w:ascii="Consolas" w:hAnsi="Consolas"/>
+        </w:rPr>
+        <w:t>Updated</w:t>
+      </w:r>
+      <w:r>
+        <w:t xml:space="preserve"> instance methods in the Naked Objects programming model. (It does not support Creat</w:t>
+      </w:r>
+      <w:r>
+        <w:t xml:space="preserve">ed, since there are no transient objects, and certain other </w:t>
+      </w:r>
+      <w:r>
+        <w:t>lifecycle methods are still to be decided.)</w:t>
+      </w:r>
+    </w:p>
+    <w:p>
+      <w:r>
+        <w:t xml:space="preserve">For the </w:t>
+      </w:r>
+      <w:r>
+        <w:rPr>
+          <w:rFonts w:ascii="Consolas" w:hAnsi="Consolas"/>
+        </w:rPr>
+        <w:t>Persisting</w:t>
+      </w:r>
+      <w:r>
+        <w:t xml:space="preserve">, </w:t>
+      </w:r>
+      <w:r>
+        <w:rPr>
+          <w:rFonts w:ascii="Consolas" w:hAnsi="Consolas"/>
+        </w:rPr>
+        <w:t>Persisted</w:t>
+      </w:r>
+      <w:r>
+        <w:t xml:space="preserve">, </w:t>
+      </w:r>
+      <w:r>
+        <w:rPr>
+          <w:rFonts w:ascii="Consolas" w:hAnsi="Consolas"/>
+        </w:rPr>
+        <w:t>Updating</w:t>
+      </w:r>
+      <w:r>
+        <w:t xml:space="preserve">, </w:t>
+      </w:r>
+      <w:r>
+        <w:rPr>
+          <w:rFonts w:ascii="Consolas" w:hAnsi="Consolas"/>
+        </w:rPr>
+        <w:t>Updated</w:t>
+      </w:r>
+      <w:r>
+        <w:rPr>
+          <w:rFonts w:ascii="Consolas" w:hAnsi="Consolas"/>
+        </w:rPr>
         <w:t xml:space="preserve"> </w:t>
       </w:r>
       <w:r>
-        <w:t>the intent of an</w:t>
-      </w:r>
-      <w:r>
-        <w:t xml:space="preserve"> action (menu action or type action)</w:t>
-      </w:r>
-      <w:r>
-        <w:t xml:space="preserve"> is just to retrieve one or more existing domain type instances from the database, and/or to create non-persistent ‘View Model’ instances, and render these on the user interface, then </w:t>
-      </w:r>
-      <w:r>
-        <w:t xml:space="preserve">the action function should simply return these objects. </w:t>
-      </w:r>
-    </w:p>
-    <w:p>
-      <w:r>
-        <w:t>In the</w:t>
-      </w:r>
-      <w:r>
-        <w:t xml:space="preserve"> previous example:</w:t>
-      </w:r>
-    </w:p>
-    <w:p>
-      <w:pPr>
-        <w:pStyle w:val="ListParagraph"/>
-        <w:rPr>
-          <w:rFonts w:ascii="Consolas" w:hAnsi="Consolas"/>
-        </w:rPr>
-      </w:pPr>
-      <w:r>
-        <w:rPr>
-          <w:rFonts w:ascii="Consolas" w:hAnsi="Consolas"/>
-        </w:rPr>
-        <w:t xml:space="preserve">public static </w:t>
-      </w:r>
-      <w:r>
-        <w:rPr>
-          <w:rFonts w:ascii="Consolas" w:hAnsi="Consolas"/>
-        </w:rPr>
-        <w:t>List&lt;Order&gt;</w:t>
-      </w:r>
-      <w:r>
-        <w:rPr>
-          <w:rFonts w:ascii="Consolas" w:hAnsi="Consolas"/>
-        </w:rPr>
-        <w:t xml:space="preserve"> FindOrders(Product p, IQueryable&lt;Order&gt; orders, DateTime fromDate)</w:t>
-      </w:r>
-    </w:p>
-    <w:p>
-      <w:r>
-        <w:t xml:space="preserve">The action returns the resulting list of </w:t>
-      </w:r>
-      <w:r>
-        <w:rPr>
-          <w:rFonts w:ascii="Consolas" w:hAnsi="Consolas"/>
-        </w:rPr>
-        <w:t>Order</w:t>
-      </w:r>
-      <w:r>
-        <w:t>s to the user.</w:t>
-      </w:r>
-    </w:p>
-    <w:p>
-      <w:r>
-        <w:t>Actions following this form are</w:t>
+        <w:t xml:space="preserve">the functions take the domain type as the first parameter and may optionally take </w:t>
+      </w:r>
+      <w:r>
+        <w:t>additional parameters injected by the framework.</w:t>
+      </w:r>
+      <w:r>
+        <w:t xml:space="preserve"> Since</w:t>
       </w:r>
       <w:r>
         <w:t xml:space="preserve"> </w:t>
       </w:r>
       <w:r>
-        <w:t xml:space="preserve"> deemed to be side-effect free</w:t>
+        <w:rPr>
+          <w:rFonts w:ascii="Consolas" w:hAnsi="Consolas"/>
+        </w:rPr>
+        <w:t>Persisting</w:t>
       </w:r>
       <w:r>
         <w:t xml:space="preserve">, </w:t>
       </w:r>
       <w:r>
-        <w:t>and will be invoked from the UI using the Http GET method</w:t>
-      </w:r>
-      <w:r>
-        <w:t>.</w:t>
-      </w:r>
-    </w:p>
-    <w:p>
-      <w:pPr>
-        <w:pStyle w:val="Heading2"/>
-      </w:pPr>
-      <w:r>
-        <w:t>Actions that create or update persistent objects</w:t>
-      </w:r>
-    </w:p>
-    <w:p>
-      <w:r>
-        <w:t xml:space="preserve">Where the intent of an action is to create or update persistent objects then the action should return a </w:t>
-      </w:r>
-      <w:r>
-        <w:t>T</w:t>
-      </w:r>
-      <w:r>
-        <w:t xml:space="preserve">uple. </w:t>
-      </w:r>
-      <w:r>
-        <w:t xml:space="preserve">The first value in the Tuple will be the instance(s) to be rendered to the user (as per the previous point); the second value in the tuple will be the instances to be persisted or updated in the database. </w:t>
-      </w:r>
-    </w:p>
-    <w:p>
-      <w:r>
-        <w:t xml:space="preserve">These two sets of instances may be the same, or different.  For example, an action might create/update one or more instances, but return </w:t>
-      </w:r>
-      <w:r>
-        <w:rPr>
-          <w:rFonts w:ascii="Consolas" w:hAnsi="Consolas"/>
-        </w:rPr>
-        <w:t>null</w:t>
-      </w:r>
-      <w:r>
-        <w:t xml:space="preserve"> to the user.</w:t>
-      </w:r>
-    </w:p>
-    <w:p>
-      <w:r>
-        <w:t>For example, the following action:</w:t>
-      </w:r>
-    </w:p>
-    <w:p>
-      <w:pPr>
-        <w:rPr>
-          <w:rFonts w:ascii="Consolas" w:hAnsi="Consolas"/>
-          <w:sz w:val="20"/>
-          <w:szCs w:val="20"/>
-        </w:rPr>
-      </w:pPr>
-      <w:r>
-        <w:rPr>
-          <w:rFonts w:ascii="Consolas" w:hAnsi="Consolas"/>
-          <w:sz w:val="20"/>
-          <w:szCs w:val="20"/>
-        </w:rPr>
-        <w:t>p</w:t>
-      </w:r>
-      <w:r>
-        <w:rPr>
-          <w:rFonts w:ascii="Consolas" w:hAnsi="Consolas"/>
-          <w:sz w:val="20"/>
-          <w:szCs w:val="20"/>
-        </w:rPr>
-        <w:t>ublic static (Order,</w:t>
-      </w:r>
-      <w:r>
-        <w:rPr>
-          <w:rFonts w:ascii="Consolas" w:hAnsi="Consolas"/>
-          <w:sz w:val="20"/>
-          <w:szCs w:val="20"/>
-        </w:rPr>
-        <w:t>OrderLine)</w:t>
-      </w:r>
-      <w:r>
-        <w:rPr>
-          <w:rFonts w:ascii="Consolas" w:hAnsi="Consolas"/>
-          <w:sz w:val="20"/>
-          <w:szCs w:val="20"/>
-        </w:rPr>
+        <w:rPr>
+          <w:rFonts w:ascii="Consolas" w:hAnsi="Consolas"/>
+        </w:rPr>
+        <w:t xml:space="preserve"> and</w:t>
+      </w:r>
+      <w:r>
         <w:t xml:space="preserve"> </w:t>
       </w:r>
       <w:r>
         <w:rPr>
           <w:rFonts w:ascii="Consolas" w:hAnsi="Consolas"/>
-          <w:sz w:val="20"/>
-          <w:szCs w:val="20"/>
-        </w:rPr>
-        <w:t>AddOrderLine</w:t>
-      </w:r>
-      <w:r>
-        <w:rPr>
-          <w:rFonts w:ascii="Consolas" w:hAnsi="Consolas"/>
-          <w:sz w:val="20"/>
-          <w:szCs w:val="20"/>
-        </w:rPr>
-        <w:t>(</w:t>
-      </w:r>
-      <w:r>
-        <w:rPr>
-          <w:rFonts w:ascii="Consolas" w:hAnsi="Consolas"/>
-          <w:sz w:val="20"/>
-          <w:szCs w:val="20"/>
-        </w:rPr>
-        <w:t>Order o</w:t>
-      </w:r>
-      <w:r>
-        <w:rPr>
-          <w:rFonts w:ascii="Consolas" w:hAnsi="Consolas"/>
-          <w:sz w:val="20"/>
-          <w:szCs w:val="20"/>
-        </w:rPr>
-        <w:t>, Product p, int quantity)</w:t>
-      </w:r>
-    </w:p>
-    <w:p>
-      <w:r>
-        <w:t xml:space="preserve">Will create and persist a new </w:t>
-      </w:r>
-      <w:r>
-        <w:rPr>
-          <w:rFonts w:ascii="Consolas" w:hAnsi="Consolas"/>
-        </w:rPr>
-        <w:t>OrderLine</w:t>
-      </w:r>
-      <w:r>
-        <w:t xml:space="preserve"> associated with the </w:t>
-      </w:r>
-      <w:r>
-        <w:t xml:space="preserve">Order. However, the </w:t>
-      </w:r>
-      <w:r>
-        <w:rPr>
-          <w:rFonts w:ascii="Consolas" w:hAnsi="Consolas"/>
-        </w:rPr>
-        <w:t>OrderLine</w:t>
-      </w:r>
-      <w:r>
-        <w:t xml:space="preserve"> is not explicitly returned to the user, just the Order, because the latter will have its collection of </w:t>
-      </w:r>
-      <w:r>
-        <w:rPr>
-          <w:rFonts w:ascii="Consolas" w:hAnsi="Consolas"/>
-        </w:rPr>
-        <w:t>OrdeLines</w:t>
-      </w:r>
-      <w:r>
-        <w:t xml:space="preserve"> automatically updated with the new line.  </w:t>
-      </w:r>
-      <w:r>
-        <w:t xml:space="preserve">(In fact, the action implementation could just return </w:t>
-      </w:r>
-      <w:r>
-        <w:rPr>
-          <w:rFonts w:ascii="Consolas" w:hAnsi="Consolas"/>
-        </w:rPr>
-        <w:t>null</w:t>
-      </w:r>
-      <w:r>
-        <w:t xml:space="preserve"> because th</w:t>
-      </w:r>
-      <w:r>
-        <w:t>at would then anyway leave the Order on which the action was invoked on the UI).</w:t>
-      </w:r>
-      <w:r>
-        <w:t xml:space="preserve"> </w:t>
-      </w:r>
-    </w:p>
-    <w:p>
-      <w:r>
-        <w:t xml:space="preserve">[Stef?  Assuming, here, that the Order </w:t>
-      </w:r>
-      <w:r>
-        <w:t>has</w:t>
-      </w:r>
-      <w:r>
-        <w:t xml:space="preserve"> a collection of </w:t>
-      </w:r>
-      <w:r>
-        <w:rPr>
-          <w:rFonts w:ascii="Consolas" w:hAnsi="Consolas"/>
-        </w:rPr>
-        <w:t>OrderLines</w:t>
-      </w:r>
-      <w:r>
-        <w:t xml:space="preserve">, </w:t>
-      </w:r>
-      <w:r>
-        <w:t>and</w:t>
-      </w:r>
-      <w:r>
-        <w:t xml:space="preserve"> that </w:t>
-      </w:r>
-      <w:r>
-        <w:rPr>
-          <w:rFonts w:ascii="Consolas" w:hAnsi="Consolas"/>
-        </w:rPr>
-        <w:t>OrderLine</w:t>
-      </w:r>
-      <w:r>
-        <w:t xml:space="preserve"> has a reference to</w:t>
-      </w:r>
-      <w:r>
-        <w:t xml:space="preserve"> its</w:t>
-      </w:r>
-      <w:r>
-        <w:t xml:space="preserve"> Order, </w:t>
-      </w:r>
-      <w:r>
-        <w:t xml:space="preserve">is it sufficient that only the new </w:t>
-      </w:r>
-      <w:r>
-        <w:rPr>
-          <w:rFonts w:ascii="Consolas" w:hAnsi="Consolas"/>
-        </w:rPr>
-        <w:t>OrderLine</w:t>
-      </w:r>
-      <w:r>
-        <w:t xml:space="preserve"> is specified as the to-be-updated-or-persisted value in the tuple, or would the Order need to be in there also?]</w:t>
-      </w:r>
-    </w:p>
-    <w:p>
-      <w:r>
-        <w:lastRenderedPageBreak/>
-        <w:t xml:space="preserve">Any action returning a Tuple is deemed not to be side-effect free and will therefore be </w:t>
-      </w:r>
-      <w:r>
-        <w:t>invoked from the UI via the Http POST method.</w:t>
-      </w:r>
-    </w:p>
-    <w:p>
-      <w:pPr>
-        <w:pStyle w:val="Heading2"/>
-      </w:pPr>
-      <w:r>
-        <w:t>Actions that render messages on the UI</w:t>
-      </w:r>
-    </w:p>
-    <w:p>
-      <w:r>
-        <w:t xml:space="preserve">Actions that render </w:t>
-      </w:r>
-      <w:r>
-        <w:t>message</w:t>
-      </w:r>
-      <w:r>
-        <w:t>s</w:t>
-      </w:r>
-      <w:r>
-        <w:t xml:space="preserve"> to the user, </w:t>
-      </w:r>
-      <w:r>
-        <w:t>for example providing feedback information about an invoked action, or a warning</w:t>
-      </w:r>
-      <w:r>
-        <w:t xml:space="preserve">, </w:t>
-      </w:r>
-      <w:r>
-        <w:t xml:space="preserve">must return a three-value Tuple, where the third value is the message.  The first two values are as described above, but either or both of those first two values may be null. </w:t>
-      </w:r>
-    </w:p>
-    <w:p>
-      <w:pPr>
-        <w:pStyle w:val="Heading2"/>
-      </w:pPr>
-      <w:r>
-        <w:t>Complimentary func</w:t>
-      </w:r>
-      <w:r>
-        <w:t>tions</w:t>
-      </w:r>
-    </w:p>
-    <w:p>
-      <w:r>
-        <w:t xml:space="preserve">TBD. </w:t>
-      </w:r>
-    </w:p>
-    <w:p>
-      <w:r>
-        <w:t>(Equivalents to all compl</w:t>
-      </w:r>
-      <w:r>
-        <w:t>e</w:t>
-      </w:r>
-      <w:r>
-        <w:t>mentary functions in the NOF programming model.</w:t>
-      </w:r>
-      <w:r>
-        <w:t xml:space="preserve"> In all cases the first parameter must be </w:t>
-      </w:r>
-      <w:r>
-        <w:t>the ‘contributee’ -  even if it is not used within the function.</w:t>
-      </w:r>
-      <w:r>
-        <w:t xml:space="preserve"> In addition to parameters defined in the NO model, complementary functions may take additional parameters injected by the framework.</w:t>
-      </w:r>
-    </w:p>
-    <w:p>
-      <w:pPr>
-        <w:pStyle w:val="Heading2"/>
-      </w:pPr>
-      <w:r>
-        <w:t>O</w:t>
-      </w:r>
-      <w:r>
-        <w:t>ther recognised functions</w:t>
-      </w:r>
-    </w:p>
-    <w:p>
-      <w:pPr>
-        <w:pStyle w:val="Heading3"/>
-      </w:pPr>
-      <w:r>
-        <w:t>Title</w:t>
-      </w:r>
-    </w:p>
-    <w:p>
-      <w:r>
-        <w:t xml:space="preserve">For a functional domain type to have a title there needs to be a registered function, named </w:t>
-      </w:r>
-      <w:r>
-        <w:rPr>
-          <w:rFonts w:ascii="Consolas" w:hAnsi="Consolas"/>
-        </w:rPr>
-        <w:t>Title</w:t>
-      </w:r>
-      <w:r>
-        <w:t xml:space="preserve">, with a single parameter of the </w:t>
-      </w:r>
-      <w:r>
-        <w:t xml:space="preserve">domain type, and </w:t>
-      </w:r>
-      <w:r>
-        <w:t>returning a string.</w:t>
-      </w:r>
-      <w:r>
-        <w:t xml:space="preserve"> The Title function may explicitly delegate to a more general </w:t>
-      </w:r>
-      <w:r>
-        <w:rPr>
-          <w:rFonts w:ascii="Consolas" w:hAnsi="Consolas"/>
-        </w:rPr>
-        <w:t>Title</w:t>
-      </w:r>
-      <w:r>
-        <w:t xml:space="preserve"> function for a supertype, but there is no automated ‘walking the hierarchy’.  </w:t>
-      </w:r>
-    </w:p>
-    <w:p>
-      <w:pPr>
-        <w:pStyle w:val="Heading3"/>
-      </w:pPr>
-      <w:r>
-        <w:t>LifeCycle method</w:t>
-      </w:r>
-    </w:p>
-    <w:p>
-      <w:r>
-        <w:t xml:space="preserve">The Naked Functions programming model supports lifecycle </w:t>
-      </w:r>
-      <w:r>
-        <w:t>functions</w:t>
-      </w:r>
-      <w:r>
-        <w:t xml:space="preserve"> broadly equivalent to </w:t>
-      </w:r>
-      <w:r>
-        <w:t xml:space="preserve">the </w:t>
-      </w:r>
-      <w:r>
-        <w:rPr>
-          <w:rFonts w:ascii="Consolas" w:hAnsi="Consolas"/>
-        </w:rPr>
-        <w:t>Persisting</w:t>
-      </w:r>
-      <w:r>
-        <w:t xml:space="preserve">, </w:t>
-      </w:r>
-      <w:r>
-        <w:rPr>
-          <w:rFonts w:ascii="Consolas" w:hAnsi="Consolas"/>
-        </w:rPr>
-        <w:t>Persisted</w:t>
-      </w:r>
-      <w:r>
-        <w:t xml:space="preserve">, </w:t>
-      </w:r>
-      <w:r>
-        <w:rPr>
-          <w:rFonts w:ascii="Consolas" w:hAnsi="Consolas"/>
         </w:rPr>
         <w:t>Updating</w:t>
       </w:r>
       <w:r>
-        <w:t xml:space="preserve">, </w:t>
-      </w:r>
-      <w:r>
-        <w:rPr>
-          <w:rFonts w:ascii="Consolas" w:hAnsi="Consolas"/>
-        </w:rPr>
-        <w:t>Updated</w:t>
-      </w:r>
-      <w:r>
-        <w:t xml:space="preserve"> instance methods in the Naked Objects programming model. (It does not support Creat</w:t>
-      </w:r>
-      <w:r>
-        <w:t xml:space="preserve">ed, since there are no transient objects, and certain other </w:t>
-      </w:r>
-      <w:r>
-        <w:t>lifecycle methods are still to be decided.)</w:t>
-      </w:r>
-    </w:p>
-    <w:p>
-      <w:r>
-        <w:t xml:space="preserve">For the </w:t>
-      </w:r>
-      <w:r>
-        <w:rPr>
-          <w:rFonts w:ascii="Consolas" w:hAnsi="Consolas"/>
-        </w:rPr>
-        <w:t>Persisting</w:t>
-      </w:r>
-      <w:r>
-        <w:t xml:space="preserve">, </w:t>
-      </w:r>
-      <w:r>
-        <w:rPr>
-          <w:rFonts w:ascii="Consolas" w:hAnsi="Consolas"/>
-        </w:rPr>
-        <w:t>Persisted</w:t>
-      </w:r>
-      <w:r>
-        <w:t xml:space="preserve">, </w:t>
-      </w:r>
-      <w:r>
-        <w:rPr>
-          <w:rFonts w:ascii="Consolas" w:hAnsi="Consolas"/>
-        </w:rPr>
-        <w:t>Updating</w:t>
-      </w:r>
-      <w:r>
-        <w:t xml:space="preserve">, </w:t>
-      </w:r>
-      <w:r>
-        <w:rPr>
-          <w:rFonts w:ascii="Consolas" w:hAnsi="Consolas"/>
-        </w:rPr>
-        <w:t>Updated</w:t>
-      </w:r>
-      <w:r>
-        <w:rPr>
-          <w:rFonts w:ascii="Consolas" w:hAnsi="Consolas"/>
-        </w:rPr>
-        <w:t xml:space="preserve"> </w:t>
-      </w:r>
-      <w:r>
-        <w:t xml:space="preserve">the functions take the domain type as the first parameter and may optionally take </w:t>
-      </w:r>
-      <w:r>
-        <w:t>additional parameters injected by the framework.</w:t>
-      </w:r>
-      <w:r>
-        <w:t xml:space="preserve"> Since</w:t>
-      </w:r>
-      <w:r>
-        <w:t xml:space="preserve"> </w:t>
-      </w:r>
-      <w:r>
-        <w:rPr>
-          <w:rFonts w:ascii="Consolas" w:hAnsi="Consolas"/>
-        </w:rPr>
-        <w:t>Persisting</w:t>
-      </w:r>
-      <w:r>
-        <w:t xml:space="preserve">, </w:t>
-      </w:r>
-      <w:r>
-        <w:rPr>
-          <w:rFonts w:ascii="Consolas" w:hAnsi="Consolas"/>
-        </w:rPr>
-        <w:t xml:space="preserve"> and</w:t>
-      </w:r>
-      <w:r>
-        <w:t xml:space="preserve"> </w:t>
-      </w:r>
-      <w:r>
-        <w:rPr>
-          <w:rFonts w:ascii="Consolas" w:hAnsi="Consolas"/>
-        </w:rPr>
-        <w:t>Updating</w:t>
-      </w:r>
-      <w:r>
         <w:t xml:space="preserve"> may ‘modify’ the </w:t>
       </w:r>
       <w:r>
@@ -2186,16 +2893,66 @@
     </w:p>
     <w:p>
       <w:r>
-        <w:t xml:space="preserve">How to handle ViewModels?  Currently they must implement </w:t>
-      </w:r>
+        <w:t xml:space="preserve">How to handle </w:t>
+      </w:r>
+      <w:proofErr w:type="spellStart"/>
+      <w:r>
+        <w:t>ViewModels</w:t>
+      </w:r>
+      <w:proofErr w:type="spellEnd"/>
+      <w:r>
+        <w:t xml:space="preserve">?  Currently they must implement </w:t>
+      </w:r>
+      <w:proofErr w:type="spellStart"/>
       <w:r>
         <w:rPr>
           <w:rFonts w:ascii="Consolas" w:hAnsi="Consolas"/>
         </w:rPr>
         <w:t>IViewModel</w:t>
       </w:r>
-      <w:r>
-        <w:t>, which requires the implementation of instance methods – DeriveKeys and PopulateUsingKeys.  This does not with the FP paradigm. Could we make it so that a view model had to implement an empty interface (IFunctionalViewModel say) but that there would need to be registered functions called DeriveKeys and PopulateUsingKeys taking in the specific type as first param?</w:t>
+      <w:proofErr w:type="spellEnd"/>
+      <w:r>
+        <w:t xml:space="preserve">, which requires the implementation of instance methods – </w:t>
+      </w:r>
+      <w:proofErr w:type="spellStart"/>
+      <w:r>
+        <w:t>DeriveKeys</w:t>
+      </w:r>
+      <w:proofErr w:type="spellEnd"/>
+      <w:r>
+        <w:t xml:space="preserve"> and </w:t>
+      </w:r>
+      <w:proofErr w:type="spellStart"/>
+      <w:r>
+        <w:t>PopulateUsingKeys</w:t>
+      </w:r>
+      <w:proofErr w:type="spellEnd"/>
+      <w:r>
+        <w:t>.  This does not with the FP paradigm. Could we make it so that a view model had to implement an empty interface (</w:t>
+      </w:r>
+      <w:proofErr w:type="spellStart"/>
+      <w:r>
+        <w:t>IFunctionalViewModel</w:t>
+      </w:r>
+      <w:proofErr w:type="spellEnd"/>
+      <w:r>
+        <w:t xml:space="preserve"> say) but that there would need to be registered functions called </w:t>
+      </w:r>
+      <w:proofErr w:type="spellStart"/>
+      <w:r>
+        <w:t>DeriveKeys</w:t>
+      </w:r>
+      <w:proofErr w:type="spellEnd"/>
+      <w:r>
+        <w:t xml:space="preserve"> and </w:t>
+      </w:r>
+      <w:proofErr w:type="spellStart"/>
+      <w:r>
+        <w:t>PopulateUsingKeys</w:t>
+      </w:r>
+      <w:proofErr w:type="spellEnd"/>
+      <w:r>
+        <w:t xml:space="preserve"> taking in the specific type as first param?</w:t>
       </w:r>
     </w:p>
     <w:sectPr>

</xml_diff>

<commit_message>
AW conversion work.  (TBC -  how to handle ViewModels under FP)
</commit_message>
<xml_diff>
--- a/Documentation/Naked Functions Programming Model.docx
+++ b/Documentation/Naked Functions Programming Model.docx
@@ -625,14 +625,30 @@
           <w:i/>
           <w:iCs/>
         </w:rPr>
-        <w:t xml:space="preserve"> exactly</w:t>
-      </w:r>
+        <w:t xml:space="preserve"> </w:t>
+      </w:r>
+      <w:proofErr w:type="gramStart"/>
       <w:r>
         <w:rPr>
           <w:i/>
           <w:iCs/>
         </w:rPr>
-        <w:t xml:space="preserve"> the same class as </w:t>
+        <w:t>exactly</w:t>
+      </w:r>
+      <w:r>
+        <w:rPr>
+          <w:i/>
+          <w:iCs/>
+        </w:rPr>
+        <w:t xml:space="preserve"> the same</w:t>
+      </w:r>
+      <w:proofErr w:type="gramEnd"/>
+      <w:r>
+        <w:rPr>
+          <w:i/>
+          <w:iCs/>
+        </w:rPr>
+        <w:t xml:space="preserve"> class as </w:t>
       </w:r>
       <w:r>
         <w:rPr>
@@ -1391,7 +1407,15 @@
       </w:r>
       <w:proofErr w:type="spellEnd"/>
       <w:r>
-        <w:t>&lt;T&gt; parameter is injects automatically, certain other examples must be explicit, so I am coming around to the view that we should require all injected parameters</w:t>
+        <w:t xml:space="preserve">&lt;T&gt; parameter is </w:t>
+      </w:r>
+      <w:proofErr w:type="gramStart"/>
+      <w:r>
+        <w:t>injects</w:t>
+      </w:r>
+      <w:proofErr w:type="gramEnd"/>
+      <w:r>
+        <w:t xml:space="preserve"> automatically, certain other examples must be explicit, so I am coming around to the view that we should require all injected parameters</w:t>
       </w:r>
       <w:r>
         <w:t xml:space="preserve">, including </w:t>
@@ -1771,7 +1795,15 @@
         <w:t>the first parameter is the instance from which the action has been invoked</w:t>
       </w:r>
       <w:r>
-        <w:t xml:space="preserve">; the second is provided by the framework; the third  requires a user-entered value. So the action </w:t>
+        <w:t xml:space="preserve">; the second is provided by the framework; the third  requires a user-entered value. </w:t>
+      </w:r>
+      <w:proofErr w:type="gramStart"/>
+      <w:r>
+        <w:t>So</w:t>
+      </w:r>
+      <w:proofErr w:type="gramEnd"/>
+      <w:r>
+        <w:t xml:space="preserve"> the action </w:t>
       </w:r>
       <w:proofErr w:type="spellStart"/>
       <w:r>
@@ -1885,10 +1917,73 @@
         <w:rPr>
           <w:rFonts w:ascii="Consolas" w:hAnsi="Consolas"/>
         </w:rPr>
-        <w:t>string</w:t>
-      </w:r>
-      <w:r>
-        <w:t xml:space="preserve">.  The value will be sent as a message to the user (roughly equivalent to </w:t>
+        <w:t>(</w:t>
+      </w:r>
+      <w:proofErr w:type="spellStart"/>
+      <w:r>
+        <w:rPr>
+          <w:rFonts w:ascii="Consolas" w:hAnsi="Consolas"/>
+        </w:rPr>
+        <w:t>DomainType</w:t>
+      </w:r>
+      <w:proofErr w:type="spellEnd"/>
+      <w:r>
+        <w:rPr>
+          <w:rFonts w:ascii="Consolas" w:hAnsi="Consolas"/>
+        </w:rPr>
+        <w:t>//</w:t>
+      </w:r>
+      <w:proofErr w:type="spellStart"/>
+      <w:r>
+        <w:rPr>
+          <w:rFonts w:ascii="Consolas" w:hAnsi="Consolas"/>
+        </w:rPr>
+        <w:t>IQueryable</w:t>
+      </w:r>
+      <w:proofErr w:type="spellEnd"/>
+      <w:r>
+        <w:rPr>
+          <w:rFonts w:ascii="Consolas" w:hAnsi="Consolas"/>
+        </w:rPr>
+        <w:t>&lt;</w:t>
+      </w:r>
+      <w:proofErr w:type="spellStart"/>
+      <w:r>
+        <w:rPr>
+          <w:rFonts w:ascii="Consolas" w:hAnsi="Consolas"/>
+        </w:rPr>
+        <w:t>DomainType</w:t>
+      </w:r>
+      <w:proofErr w:type="spellEnd"/>
+      <w:r>
+        <w:rPr>
+          <w:rFonts w:ascii="Consolas" w:hAnsi="Consolas"/>
+        </w:rPr>
+        <w:t>&gt;</w:t>
+      </w:r>
+      <w:r>
+        <w:rPr>
+          <w:rFonts w:ascii="Consolas" w:hAnsi="Consolas"/>
+        </w:rPr>
+        <w:t xml:space="preserve">, </w:t>
+      </w:r>
+      <w:r>
+        <w:rPr>
+          <w:rFonts w:ascii="Consolas" w:hAnsi="Consolas"/>
+        </w:rPr>
+        <w:t>string)</w:t>
+      </w:r>
+      <w:r>
+        <w:rPr>
+          <w:rFonts w:ascii="Consolas" w:hAnsi="Consolas"/>
+        </w:rPr>
+        <w:t xml:space="preserve"> </w:t>
+      </w:r>
+      <w:r>
+        <w:t xml:space="preserve">– </w:t>
+      </w:r>
+      <w:r>
+        <w:t xml:space="preserve">behaviour as above, but with the string treated as a user message (equivalent to </w:t>
       </w:r>
       <w:proofErr w:type="spellStart"/>
       <w:r>
@@ -1896,78 +1991,7 @@
       </w:r>
       <w:proofErr w:type="spellEnd"/>
       <w:r>
-        <w:t xml:space="preserve"> in the Naked Objects programming model). The display will otherwise remain unchanged.</w:t>
-      </w:r>
-    </w:p>
-    <w:p>
-      <w:r>
-        <w:rPr>
-          <w:rFonts w:ascii="Consolas" w:hAnsi="Consolas"/>
-        </w:rPr>
-        <w:t>(</w:t>
-      </w:r>
-      <w:proofErr w:type="spellStart"/>
-      <w:r>
-        <w:rPr>
-          <w:rFonts w:ascii="Consolas" w:hAnsi="Consolas"/>
-        </w:rPr>
-        <w:t>DomainType</w:t>
-      </w:r>
-      <w:proofErr w:type="spellEnd"/>
-      <w:r>
-        <w:rPr>
-          <w:rFonts w:ascii="Consolas" w:hAnsi="Consolas"/>
-        </w:rPr>
-        <w:t>//</w:t>
-      </w:r>
-      <w:proofErr w:type="spellStart"/>
-      <w:r>
-        <w:rPr>
-          <w:rFonts w:ascii="Consolas" w:hAnsi="Consolas"/>
-        </w:rPr>
-        <w:t>IQueryable</w:t>
-      </w:r>
-      <w:proofErr w:type="spellEnd"/>
-      <w:r>
-        <w:rPr>
-          <w:rFonts w:ascii="Consolas" w:hAnsi="Consolas"/>
-        </w:rPr>
-        <w:t>&lt;</w:t>
-      </w:r>
-      <w:proofErr w:type="spellStart"/>
-      <w:r>
-        <w:rPr>
-          <w:rFonts w:ascii="Consolas" w:hAnsi="Consolas"/>
-        </w:rPr>
-        <w:t>DomainType</w:t>
-      </w:r>
-      <w:proofErr w:type="spellEnd"/>
-      <w:r>
-        <w:rPr>
-          <w:rFonts w:ascii="Consolas" w:hAnsi="Consolas"/>
-        </w:rPr>
-        <w:t>&gt;</w:t>
-      </w:r>
-      <w:r>
-        <w:rPr>
-          <w:rFonts w:ascii="Consolas" w:hAnsi="Consolas"/>
-        </w:rPr>
-        <w:t xml:space="preserve">, </w:t>
-      </w:r>
-      <w:r>
-        <w:rPr>
-          <w:rFonts w:ascii="Consolas" w:hAnsi="Consolas"/>
-        </w:rPr>
-        <w:t>string)</w:t>
-      </w:r>
-      <w:r>
-        <w:rPr>
-          <w:rFonts w:ascii="Consolas" w:hAnsi="Consolas"/>
-        </w:rPr>
-        <w:t xml:space="preserve"> </w:t>
-      </w:r>
-      <w:r>
-        <w:t>– combines the behaviour of the two patterns above.</w:t>
+        <w:t xml:space="preserve"> under NOPM).</w:t>
       </w:r>
     </w:p>
     <w:p>
@@ -2602,297 +2626,379 @@
         </w:rPr>
         <w:t>));</w:t>
       </w:r>
+    </w:p>
+    <w:p>
+      <w:pPr>
+        <w:pStyle w:val="Heading2"/>
+      </w:pPr>
+      <w:r>
+        <w:t>Compl</w:t>
+      </w:r>
+      <w:r>
+        <w:t>e</w:t>
+      </w:r>
+      <w:r>
+        <w:t>mentary func</w:t>
+      </w:r>
+      <w:r>
+        <w:t>tions</w:t>
+      </w:r>
+    </w:p>
+    <w:p>
+      <w:r>
+        <w:t xml:space="preserve">TBD. </w:t>
+      </w:r>
+    </w:p>
+    <w:p>
+      <w:r>
+        <w:t>(Equivalents to all compl</w:t>
+      </w:r>
+      <w:r>
+        <w:t>e</w:t>
+      </w:r>
+      <w:r>
+        <w:t>mentary functions in the NOF programming model.</w:t>
+      </w:r>
+      <w:r>
+        <w:t xml:space="preserve"> In all cases the first parameter must be </w:t>
+      </w:r>
+      <w:r>
+        <w:t>the ‘</w:t>
+      </w:r>
+      <w:proofErr w:type="spellStart"/>
+      <w:r>
+        <w:t>contributee</w:t>
+      </w:r>
+      <w:proofErr w:type="spellEnd"/>
+      <w:r>
+        <w:t>’ -  even if it is not used within the function.</w:t>
+      </w:r>
+      <w:r>
+        <w:t xml:space="preserve"> In addition to </w:t>
+      </w:r>
+      <w:r>
+        <w:lastRenderedPageBreak/>
+        <w:t>parameters defined in the NO model, complementary functions may take additional parameters injected by the framework.</w:t>
+      </w:r>
+    </w:p>
+    <w:p>
+      <w:pPr>
+        <w:pStyle w:val="Heading2"/>
+      </w:pPr>
+      <w:r>
+        <w:t>O</w:t>
+      </w:r>
+      <w:r>
+        <w:t>ther recognised functions</w:t>
+      </w:r>
+    </w:p>
+    <w:p>
+      <w:pPr>
+        <w:pStyle w:val="Heading3"/>
+      </w:pPr>
+      <w:r>
+        <w:t>Title</w:t>
+      </w:r>
+    </w:p>
+    <w:p>
+      <w:r>
+        <w:t xml:space="preserve">For a functional domain type to have a title there needs to be a registered function, named </w:t>
+      </w:r>
+      <w:r>
+        <w:rPr>
+          <w:rFonts w:ascii="Consolas" w:hAnsi="Consolas"/>
+        </w:rPr>
+        <w:t>Title</w:t>
+      </w:r>
+      <w:r>
+        <w:t xml:space="preserve">, with a single parameter of the </w:t>
+      </w:r>
+      <w:r>
+        <w:t xml:space="preserve">domain type, and </w:t>
+      </w:r>
+      <w:r>
+        <w:t>returning a string.</w:t>
+      </w:r>
+      <w:r>
+        <w:t xml:space="preserve"> The Title function may explicitly delegate to a more general </w:t>
+      </w:r>
+      <w:r>
+        <w:rPr>
+          <w:rFonts w:ascii="Consolas" w:hAnsi="Consolas"/>
+        </w:rPr>
+        <w:t>Title</w:t>
+      </w:r>
+      <w:r>
+        <w:t xml:space="preserve"> function for a supertype, but there is no automated ‘walking the hierarchy’.  </w:t>
+      </w:r>
+    </w:p>
+    <w:p>
+      <w:pPr>
+        <w:pStyle w:val="Heading3"/>
+      </w:pPr>
+      <w:proofErr w:type="spellStart"/>
+      <w:r>
+        <w:t>LifeCycle</w:t>
+      </w:r>
+      <w:proofErr w:type="spellEnd"/>
+      <w:r>
+        <w:t xml:space="preserve"> method</w:t>
+      </w:r>
+    </w:p>
+    <w:p>
+      <w:r>
+        <w:t xml:space="preserve">The Naked Functions programming model supports lifecycle </w:t>
+      </w:r>
+      <w:r>
+        <w:t>functions</w:t>
+      </w:r>
+      <w:r>
+        <w:t xml:space="preserve"> broadly equivalent to </w:t>
+      </w:r>
+      <w:r>
+        <w:t xml:space="preserve">the </w:t>
+      </w:r>
+      <w:r>
+        <w:rPr>
+          <w:rFonts w:ascii="Consolas" w:hAnsi="Consolas"/>
+        </w:rPr>
+        <w:t>Persisting</w:t>
+      </w:r>
+      <w:r>
+        <w:t xml:space="preserve">, </w:t>
+      </w:r>
+      <w:r>
+        <w:rPr>
+          <w:rFonts w:ascii="Consolas" w:hAnsi="Consolas"/>
+        </w:rPr>
+        <w:t>Persisted</w:t>
+      </w:r>
+      <w:r>
+        <w:t xml:space="preserve">, </w:t>
+      </w:r>
+      <w:r>
+        <w:rPr>
+          <w:rFonts w:ascii="Consolas" w:hAnsi="Consolas"/>
+        </w:rPr>
+        <w:t>Updating</w:t>
+      </w:r>
+      <w:r>
+        <w:t xml:space="preserve">, </w:t>
+      </w:r>
+      <w:r>
+        <w:rPr>
+          <w:rFonts w:ascii="Consolas" w:hAnsi="Consolas"/>
+        </w:rPr>
+        <w:t>Updated</w:t>
+      </w:r>
+      <w:r>
+        <w:t xml:space="preserve"> instance methods in the Naked Objects programming model. (It does not support Creat</w:t>
+      </w:r>
+      <w:r>
+        <w:t xml:space="preserve">ed, since there are no transient objects, and certain other </w:t>
+      </w:r>
+      <w:r>
+        <w:t>lifecycle methods are still to be decided.)</w:t>
+      </w:r>
+    </w:p>
+    <w:p>
+      <w:r>
+        <w:t xml:space="preserve">For the </w:t>
+      </w:r>
+      <w:r>
+        <w:rPr>
+          <w:rFonts w:ascii="Consolas" w:hAnsi="Consolas"/>
+        </w:rPr>
+        <w:t>Persisting</w:t>
+      </w:r>
+      <w:r>
+        <w:t xml:space="preserve">, </w:t>
+      </w:r>
+      <w:r>
+        <w:rPr>
+          <w:rFonts w:ascii="Consolas" w:hAnsi="Consolas"/>
+        </w:rPr>
+        <w:t>Persisted</w:t>
+      </w:r>
+      <w:r>
+        <w:t xml:space="preserve">, </w:t>
+      </w:r>
+      <w:r>
+        <w:rPr>
+          <w:rFonts w:ascii="Consolas" w:hAnsi="Consolas"/>
+        </w:rPr>
+        <w:t>Updating</w:t>
+      </w:r>
+      <w:r>
+        <w:t xml:space="preserve">, </w:t>
+      </w:r>
+      <w:r>
+        <w:rPr>
+          <w:rFonts w:ascii="Consolas" w:hAnsi="Consolas"/>
+        </w:rPr>
+        <w:t>Updated</w:t>
+      </w:r>
+      <w:r>
+        <w:rPr>
+          <w:rFonts w:ascii="Consolas" w:hAnsi="Consolas"/>
+        </w:rPr>
+        <w:t xml:space="preserve"> </w:t>
+      </w:r>
+      <w:r>
+        <w:t xml:space="preserve">the functions take the domain type as the first parameter and may optionally take </w:t>
+      </w:r>
+      <w:r>
+        <w:t>additional parameters injected by the framework.</w:t>
+      </w:r>
+      <w:r>
+        <w:t xml:space="preserve"> Since</w:t>
+      </w:r>
+      <w:r>
+        <w:t xml:space="preserve"> </w:t>
+      </w:r>
+      <w:r>
+        <w:rPr>
+          <w:rFonts w:ascii="Consolas" w:hAnsi="Consolas"/>
+        </w:rPr>
+        <w:t>Persisting</w:t>
+      </w:r>
+      <w:r>
+        <w:t xml:space="preserve">, </w:t>
+      </w:r>
+      <w:r>
+        <w:rPr>
+          <w:rFonts w:ascii="Consolas" w:hAnsi="Consolas"/>
+        </w:rPr>
+        <w:t xml:space="preserve"> and</w:t>
+      </w:r>
+      <w:r>
+        <w:t xml:space="preserve"> </w:t>
+      </w:r>
+      <w:r>
+        <w:rPr>
+          <w:rFonts w:ascii="Consolas" w:hAnsi="Consolas"/>
+        </w:rPr>
+        <w:t>Updating</w:t>
+      </w:r>
+      <w:r>
+        <w:t xml:space="preserve"> may ‘modify’ the </w:t>
+      </w:r>
+      <w:r>
+        <w:t>instance</w:t>
+      </w:r>
+      <w:r>
+        <w:t xml:space="preserve">, they always return </w:t>
+      </w:r>
+      <w:proofErr w:type="gramStart"/>
+      <w:r>
+        <w:t xml:space="preserve">the </w:t>
+      </w:r>
+      <w:r>
+        <w:t>a</w:t>
+      </w:r>
+      <w:proofErr w:type="gramEnd"/>
+      <w:r>
+        <w:t xml:space="preserve"> new instance of the same type and this is swapped for the existing one by the framework. </w:t>
+      </w:r>
+      <w:r>
+        <w:t>Updated and Persisted may not ‘modify’ the instance, but will typically generate other instances. They therefore return a single domain type instance, or collection of instances,  and this is interpreted by the framework as a list of instances to be persisted or updated (according to whether they have Id values or not)</w:t>
+      </w:r>
+      <w:r>
+        <w:t xml:space="preserve"> -  this is equivalent to the 2</w:t>
+      </w:r>
+      <w:r>
+        <w:rPr>
+          <w:vertAlign w:val="superscript"/>
+        </w:rPr>
+        <w:t>nd</w:t>
+      </w:r>
+      <w:r>
+        <w:t xml:space="preserve"> value in a Tuple returned by an Action.</w:t>
+      </w:r>
+    </w:p>
+    <w:p>
+      <w:pPr>
+        <w:pStyle w:val="Heading1"/>
+      </w:pPr>
+      <w:r>
+        <w:t>Open questions</w:t>
+      </w:r>
+    </w:p>
+    <w:p>
+      <w:r>
+        <w:t xml:space="preserve">How to handle </w:t>
+      </w:r>
+      <w:proofErr w:type="spellStart"/>
+      <w:r>
+        <w:t>ViewModels</w:t>
+      </w:r>
+      <w:proofErr w:type="spellEnd"/>
+      <w:r>
+        <w:t xml:space="preserve">?  Currently they must implement </w:t>
+      </w:r>
+      <w:proofErr w:type="spellStart"/>
+      <w:r>
+        <w:rPr>
+          <w:rFonts w:ascii="Consolas" w:hAnsi="Consolas"/>
+        </w:rPr>
+        <w:t>IViewModel</w:t>
+      </w:r>
+      <w:proofErr w:type="spellEnd"/>
+      <w:r>
+        <w:t xml:space="preserve">, which requires the implementation of instance methods – </w:t>
+      </w:r>
+      <w:proofErr w:type="spellStart"/>
+      <w:r>
+        <w:t>DeriveKeys</w:t>
+      </w:r>
+      <w:proofErr w:type="spellEnd"/>
+      <w:r>
+        <w:t xml:space="preserve"> and </w:t>
+      </w:r>
+      <w:proofErr w:type="spellStart"/>
+      <w:r>
+        <w:t>PopulateUsingKeys</w:t>
+      </w:r>
+      <w:proofErr w:type="spellEnd"/>
+      <w:r>
+        <w:t>.  This does not with the FP paradigm. Could we make it so that a view model had to implement an empty interface (</w:t>
+      </w:r>
+      <w:proofErr w:type="spellStart"/>
+      <w:r>
+        <w:t>IFunctionalViewModel</w:t>
+      </w:r>
+      <w:proofErr w:type="spellEnd"/>
+      <w:r>
+        <w:t xml:space="preserve"> say) but that there would need to be registered functions called </w:t>
+      </w:r>
+      <w:proofErr w:type="spellStart"/>
+      <w:r>
+        <w:t>DeriveKeys</w:t>
+      </w:r>
+      <w:proofErr w:type="spellEnd"/>
+      <w:r>
+        <w:t xml:space="preserve"> and </w:t>
+      </w:r>
+      <w:proofErr w:type="spellStart"/>
+      <w:r>
+        <w:t>PopulateUsingKeys</w:t>
+      </w:r>
+      <w:proofErr w:type="spellEnd"/>
+      <w:r>
+        <w:t xml:space="preserve"> taking in the specific type a</w:t>
+      </w:r>
       <w:bookmarkStart w:id="2" w:name="_GoBack"/>
       <w:bookmarkEnd w:id="2"/>
-    </w:p>
-    <w:p>
-      <w:pPr>
-        <w:pStyle w:val="Heading2"/>
-      </w:pPr>
-      <w:r>
-        <w:lastRenderedPageBreak/>
-        <w:t>Compl</w:t>
-      </w:r>
-      <w:r>
-        <w:t>e</w:t>
-      </w:r>
-      <w:r>
-        <w:t>mentary func</w:t>
-      </w:r>
-      <w:r>
-        <w:t>tions</w:t>
-      </w:r>
-    </w:p>
-    <w:p>
-      <w:r>
-        <w:t xml:space="preserve">TBD. </w:t>
-      </w:r>
-    </w:p>
-    <w:p>
-      <w:r>
-        <w:t>(Equivalents to all compl</w:t>
-      </w:r>
-      <w:r>
-        <w:t>e</w:t>
-      </w:r>
-      <w:r>
-        <w:t>mentary functions in the NOF programming model.</w:t>
-      </w:r>
-      <w:r>
-        <w:t xml:space="preserve"> In all cases the first parameter must be </w:t>
-      </w:r>
-      <w:r>
-        <w:t>the ‘</w:t>
-      </w:r>
-      <w:proofErr w:type="spellStart"/>
-      <w:r>
-        <w:t>contributee</w:t>
-      </w:r>
-      <w:proofErr w:type="spellEnd"/>
-      <w:r>
-        <w:t>’ -  even if it is not used within the function.</w:t>
-      </w:r>
-      <w:r>
-        <w:t xml:space="preserve"> In addition to parameters defined in the NO model, complementary functions may take additional parameters injected by the framework.</w:t>
-      </w:r>
-    </w:p>
-    <w:p>
-      <w:pPr>
-        <w:pStyle w:val="Heading2"/>
-      </w:pPr>
-      <w:r>
-        <w:t>O</w:t>
-      </w:r>
-      <w:r>
-        <w:t>ther recognised functions</w:t>
-      </w:r>
-    </w:p>
+      <w:r>
+        <w:t>s first param?</w:t>
+      </w:r>
+    </w:p>
+    <w:p/>
     <w:p>
       <w:pPr>
         <w:pStyle w:val="Heading3"/>
       </w:pPr>
       <w:r>
-        <w:t>Title</w:t>
-      </w:r>
-    </w:p>
-    <w:p>
-      <w:r>
-        <w:t xml:space="preserve">For a functional domain type to have a title there needs to be a registered function, named </w:t>
-      </w:r>
-      <w:r>
-        <w:rPr>
-          <w:rFonts w:ascii="Consolas" w:hAnsi="Consolas"/>
-        </w:rPr>
-        <w:t>Title</w:t>
-      </w:r>
-      <w:r>
-        <w:t xml:space="preserve">, with a single parameter of the </w:t>
-      </w:r>
-      <w:r>
-        <w:t xml:space="preserve">domain type, and </w:t>
-      </w:r>
-      <w:r>
-        <w:t>returning a string.</w:t>
-      </w:r>
-      <w:r>
-        <w:t xml:space="preserve"> The Title function may explicitly delegate to a more general </w:t>
-      </w:r>
-      <w:r>
-        <w:rPr>
-          <w:rFonts w:ascii="Consolas" w:hAnsi="Consolas"/>
-        </w:rPr>
-        <w:t>Title</w:t>
-      </w:r>
-      <w:r>
-        <w:t xml:space="preserve"> function for a supertype, but there is no automated ‘walking the hierarchy’.  </w:t>
-      </w:r>
-    </w:p>
-    <w:p>
-      <w:pPr>
-        <w:pStyle w:val="Heading3"/>
-      </w:pPr>
-      <w:proofErr w:type="spellStart"/>
-      <w:r>
-        <w:t>LifeCycle</w:t>
-      </w:r>
-      <w:proofErr w:type="spellEnd"/>
-      <w:r>
-        <w:t xml:space="preserve"> method</w:t>
-      </w:r>
-    </w:p>
-    <w:p>
-      <w:r>
-        <w:t xml:space="preserve">The Naked Functions programming model supports lifecycle </w:t>
-      </w:r>
-      <w:r>
-        <w:t>functions</w:t>
-      </w:r>
-      <w:r>
-        <w:t xml:space="preserve"> broadly equivalent to </w:t>
-      </w:r>
-      <w:r>
-        <w:t xml:space="preserve">the </w:t>
-      </w:r>
-      <w:r>
-        <w:rPr>
-          <w:rFonts w:ascii="Consolas" w:hAnsi="Consolas"/>
-        </w:rPr>
-        <w:t>Persisting</w:t>
-      </w:r>
-      <w:r>
-        <w:t xml:space="preserve">, </w:t>
-      </w:r>
-      <w:r>
-        <w:rPr>
-          <w:rFonts w:ascii="Consolas" w:hAnsi="Consolas"/>
-        </w:rPr>
-        <w:t>Persisted</w:t>
-      </w:r>
-      <w:r>
-        <w:t xml:space="preserve">, </w:t>
-      </w:r>
-      <w:r>
-        <w:rPr>
-          <w:rFonts w:ascii="Consolas" w:hAnsi="Consolas"/>
-        </w:rPr>
-        <w:t>Updating</w:t>
-      </w:r>
-      <w:r>
-        <w:t xml:space="preserve">, </w:t>
-      </w:r>
-      <w:r>
-        <w:rPr>
-          <w:rFonts w:ascii="Consolas" w:hAnsi="Consolas"/>
-        </w:rPr>
-        <w:t>Updated</w:t>
-      </w:r>
-      <w:r>
-        <w:t xml:space="preserve"> instance methods in the Naked Objects programming model. (It does not support Creat</w:t>
-      </w:r>
-      <w:r>
-        <w:t xml:space="preserve">ed, since there are no transient objects, and certain other </w:t>
-      </w:r>
-      <w:r>
-        <w:t>lifecycle methods are still to be decided.)</w:t>
-      </w:r>
-    </w:p>
-    <w:p>
-      <w:r>
-        <w:t xml:space="preserve">For the </w:t>
-      </w:r>
-      <w:r>
-        <w:rPr>
-          <w:rFonts w:ascii="Consolas" w:hAnsi="Consolas"/>
-        </w:rPr>
-        <w:t>Persisting</w:t>
-      </w:r>
-      <w:r>
-        <w:t xml:space="preserve">, </w:t>
-      </w:r>
-      <w:r>
-        <w:rPr>
-          <w:rFonts w:ascii="Consolas" w:hAnsi="Consolas"/>
-        </w:rPr>
-        <w:t>Persisted</w:t>
-      </w:r>
-      <w:r>
-        <w:t xml:space="preserve">, </w:t>
-      </w:r>
-      <w:r>
-        <w:rPr>
-          <w:rFonts w:ascii="Consolas" w:hAnsi="Consolas"/>
-        </w:rPr>
-        <w:t>Updating</w:t>
-      </w:r>
-      <w:r>
-        <w:t xml:space="preserve">, </w:t>
-      </w:r>
-      <w:r>
-        <w:rPr>
-          <w:rFonts w:ascii="Consolas" w:hAnsi="Consolas"/>
-        </w:rPr>
-        <w:t>Updated</w:t>
-      </w:r>
-      <w:r>
-        <w:rPr>
-          <w:rFonts w:ascii="Consolas" w:hAnsi="Consolas"/>
-        </w:rPr>
-        <w:t xml:space="preserve"> </w:t>
-      </w:r>
-      <w:r>
-        <w:t xml:space="preserve">the functions take the domain type as the first parameter and may optionally take </w:t>
-      </w:r>
-      <w:r>
-        <w:t>additional parameters injected by the framework.</w:t>
-      </w:r>
-      <w:r>
-        <w:t xml:space="preserve"> Since</w:t>
-      </w:r>
-      <w:r>
-        <w:t xml:space="preserve"> </w:t>
-      </w:r>
-      <w:r>
-        <w:rPr>
-          <w:rFonts w:ascii="Consolas" w:hAnsi="Consolas"/>
-        </w:rPr>
-        <w:t>Persisting</w:t>
-      </w:r>
-      <w:r>
-        <w:t xml:space="preserve">, </w:t>
-      </w:r>
-      <w:r>
-        <w:rPr>
-          <w:rFonts w:ascii="Consolas" w:hAnsi="Consolas"/>
-        </w:rPr>
-        <w:t xml:space="preserve"> and</w:t>
-      </w:r>
-      <w:r>
-        <w:t xml:space="preserve"> </w:t>
-      </w:r>
-      <w:r>
-        <w:rPr>
-          <w:rFonts w:ascii="Consolas" w:hAnsi="Consolas"/>
-        </w:rPr>
-        <w:t>Updating</w:t>
-      </w:r>
-      <w:r>
-        <w:t xml:space="preserve"> may ‘modify’ the </w:t>
-      </w:r>
-      <w:r>
-        <w:t>instance</w:t>
-      </w:r>
-      <w:r>
-        <w:t xml:space="preserve">, they always return the </w:t>
-      </w:r>
-      <w:r>
-        <w:t xml:space="preserve">a new instance of the same type and this is swapped for the existing one by the framework. </w:t>
-      </w:r>
-      <w:r>
-        <w:t>Updated and Persisted may not ‘modify’ the instance, but will typically generate other instances. They therefore return a single domain type instance, or collection of instances,  and this is interpreted by the framework as a list of instances to be persisted or updated (according to whether they have Id values or not)</w:t>
-      </w:r>
-      <w:r>
-        <w:t xml:space="preserve"> -  this is equivalent to the 2</w:t>
-      </w:r>
-      <w:r>
-        <w:rPr>
-          <w:vertAlign w:val="superscript"/>
-        </w:rPr>
-        <w:t>nd</w:t>
-      </w:r>
-      <w:r>
-        <w:t xml:space="preserve"> value in a Tuple returned by an Action.</w:t>
-      </w:r>
-    </w:p>
-    <w:p>
-      <w:pPr>
-        <w:pStyle w:val="Heading1"/>
-      </w:pPr>
-      <w:r>
-        <w:t>Open questions</w:t>
-      </w:r>
-    </w:p>
-    <w:p>
-      <w:r>
         <w:t xml:space="preserve">How to handle </w:t>
       </w:r>
       <w:proofErr w:type="spellStart"/>
@@ -2901,18 +3007,12 @@
       </w:r>
       <w:proofErr w:type="spellEnd"/>
       <w:r>
-        <w:t xml:space="preserve">?  Currently they must implement </w:t>
-      </w:r>
-      <w:proofErr w:type="spellStart"/>
-      <w:r>
-        <w:rPr>
-          <w:rFonts w:ascii="Consolas" w:hAnsi="Consolas"/>
-        </w:rPr>
-        <w:t>IViewModel</w:t>
-      </w:r>
-      <w:proofErr w:type="spellEnd"/>
-      <w:r>
-        <w:t xml:space="preserve">, which requires the implementation of instance methods – </w:t>
+        <w:t xml:space="preserve">?  </w:t>
+      </w:r>
+    </w:p>
+    <w:p>
+      <w:r>
+        <w:t xml:space="preserve">Probably need a constructor that takes all the keys, plus any required injected params (in order to obtain reference properties). Recognised function to </w:t>
       </w:r>
       <w:proofErr w:type="spellStart"/>
       <w:r>
@@ -2920,39 +3020,15 @@
       </w:r>
       <w:proofErr w:type="spellEnd"/>
       <w:r>
-        <w:t xml:space="preserve"> and </w:t>
-      </w:r>
-      <w:proofErr w:type="spellStart"/>
-      <w:r>
-        <w:t>PopulateUsingKeys</w:t>
-      </w:r>
-      <w:proofErr w:type="spellEnd"/>
-      <w:r>
-        <w:t>.  This does not with the FP paradigm. Could we make it so that a view model had to implement an empty interface (</w:t>
-      </w:r>
-      <w:proofErr w:type="spellStart"/>
-      <w:r>
-        <w:t>IFunctionalViewModel</w:t>
-      </w:r>
-      <w:proofErr w:type="spellEnd"/>
-      <w:r>
-        <w:t xml:space="preserve"> say) but that there would need to be registered functions called </w:t>
-      </w:r>
-      <w:proofErr w:type="spellStart"/>
-      <w:r>
-        <w:t>DeriveKeys</w:t>
-      </w:r>
-      <w:proofErr w:type="spellEnd"/>
-      <w:r>
-        <w:t xml:space="preserve"> and </w:t>
-      </w:r>
-      <w:proofErr w:type="spellStart"/>
-      <w:r>
-        <w:t>PopulateUsingKeys</w:t>
-      </w:r>
-      <w:proofErr w:type="spellEnd"/>
-      <w:r>
-        <w:t xml:space="preserve"> taking in the specific type as first param?</w:t>
+        <w:t xml:space="preserve">. Never persisted.  Do away with </w:t>
+      </w:r>
+      <w:proofErr w:type="spellStart"/>
+      <w:r>
+        <w:t>EditableViewModels</w:t>
+      </w:r>
+      <w:proofErr w:type="spellEnd"/>
+      <w:r>
+        <w:t xml:space="preserve">, in favour of actions. </w:t>
       </w:r>
     </w:p>
     <w:sectPr>

</xml_diff>

<commit_message>
Update Naked Functions Programming Model.docx
</commit_message>
<xml_diff>
--- a/Documentation/Naked Functions Programming Model.docx
+++ b/Documentation/Naked Functions Programming Model.docx
@@ -83,7 +83,6 @@
       <w:r>
         <w:t xml:space="preserve">Instances of these types are displayed on the user interface, and, </w:t>
       </w:r>
-      <w:proofErr w:type="spellStart"/>
       <w:r>
         <w:rPr>
           <w:i/>
@@ -91,7 +90,6 @@
         </w:rPr>
         <w:t>typicially</w:t>
       </w:r>
-      <w:proofErr w:type="spellEnd"/>
       <w:r>
         <w:t xml:space="preserve"> they are persisted to </w:t>
       </w:r>
@@ -378,33 +376,23 @@
       <w:r>
         <w:t xml:space="preserve"> </w:t>
       </w:r>
-      <w:proofErr w:type="spellStart"/>
       <w:r>
         <w:rPr>
           <w:rFonts w:ascii="Consolas" w:hAnsi="Consolas"/>
         </w:rPr>
         <w:t>xxx.api</w:t>
       </w:r>
-      <w:proofErr w:type="spellEnd"/>
       <w:r>
         <w:t xml:space="preserve">  namespace, and domain classes in </w:t>
       </w:r>
       <w:r>
         <w:t xml:space="preserve">a </w:t>
       </w:r>
-      <w:proofErr w:type="spellStart"/>
-      <w:r>
-        <w:rPr>
-          <w:rFonts w:ascii="Consolas" w:hAnsi="Consolas"/>
-        </w:rPr>
-        <w:t>xxx.impl</w:t>
-      </w:r>
-      <w:proofErr w:type="spellEnd"/>
-      <w:r>
-        <w:rPr>
-          <w:rFonts w:ascii="Consolas" w:hAnsi="Consolas"/>
-        </w:rPr>
-        <w:t xml:space="preserve"> </w:t>
+      <w:r>
+        <w:rPr>
+          <w:rFonts w:ascii="Consolas" w:hAnsi="Consolas"/>
+        </w:rPr>
+        <w:t xml:space="preserve">xxx.impl </w:t>
       </w:r>
       <w:r>
         <w:t>namespace.</w:t>
@@ -444,15 +432,7 @@
         <w:t>a</w:t>
       </w:r>
       <w:r>
-        <w:t xml:space="preserve"> </w:t>
-      </w:r>
-      <w:proofErr w:type="spellStart"/>
-      <w:r>
-        <w:t>xxx.api</w:t>
-      </w:r>
-      <w:proofErr w:type="spellEnd"/>
-      <w:r>
-        <w:t xml:space="preserve"> namespace, </w:t>
+        <w:t xml:space="preserve"> xxx.api namespace, </w:t>
       </w:r>
       <w:r>
         <w:t>where the return type is defined as the interface e.g.:</w:t>
@@ -464,33 +444,11 @@
           <w:rFonts w:ascii="Consolas" w:hAnsi="Consolas"/>
         </w:rPr>
       </w:pPr>
-      <w:proofErr w:type="spellStart"/>
-      <w:r>
-        <w:rPr>
-          <w:rFonts w:ascii="Consolas" w:hAnsi="Consolas"/>
-        </w:rPr>
-        <w:t>IProduct</w:t>
-      </w:r>
-      <w:proofErr w:type="spellEnd"/>
-      <w:r>
-        <w:rPr>
-          <w:rFonts w:ascii="Consolas" w:hAnsi="Consolas"/>
-        </w:rPr>
-        <w:t xml:space="preserve"> </w:t>
-      </w:r>
-      <w:proofErr w:type="spellStart"/>
-      <w:r>
-        <w:rPr>
-          <w:rFonts w:ascii="Consolas" w:hAnsi="Consolas"/>
-        </w:rPr>
-        <w:t>CreateNewProduct</w:t>
-      </w:r>
-      <w:proofErr w:type="spellEnd"/>
-      <w:r>
-        <w:rPr>
-          <w:rFonts w:ascii="Consolas" w:hAnsi="Consolas"/>
-        </w:rPr>
-        <w:t>([params list])</w:t>
+      <w:r>
+        <w:rPr>
+          <w:rFonts w:ascii="Consolas" w:hAnsi="Consolas"/>
+        </w:rPr>
+        <w:t>IProduct CreateNewProduct([params list])</w:t>
       </w:r>
     </w:p>
     <w:p>
@@ -526,18 +484,8 @@
         <w:t>There will be no ‘transient objects’</w:t>
       </w:r>
       <w:r>
-        <w:t xml:space="preserve">. However, there may be a requirement to create something that resembles them from the UI, in the form of editable view models.  In an ideal world there would be a way to create this view model, automatically, from the object specification, or, alternatively, to allow the </w:t>
-      </w:r>
-      <w:proofErr w:type="spellStart"/>
-      <w:r>
-        <w:t>viewmodel</w:t>
-      </w:r>
-      <w:proofErr w:type="spellEnd"/>
-      <w:r>
-        <w:t xml:space="preserve"> to inherit from the persistent object. </w:t>
-      </w:r>
-      <w:bookmarkStart w:id="1" w:name="_GoBack"/>
-      <w:bookmarkEnd w:id="1"/>
+        <w:t xml:space="preserve">. However, there may be a requirement to create something that resembles them from the UI, in the form of editable view models.  In an ideal world there would be a way to create this view model, automatically, from the object specification, or, alternatively, to allow the viewmodel to inherit from the persistent object. </w:t>
+      </w:r>
     </w:p>
     <w:p>
       <w:pPr>
@@ -621,14 +569,12 @@
       <w:r>
         <w:t xml:space="preserve">type </w:t>
       </w:r>
-      <w:proofErr w:type="spellStart"/>
       <w:r>
         <w:rPr>
           <w:rFonts w:ascii="Consolas" w:hAnsi="Consolas"/>
         </w:rPr>
         <w:t>IProduct</w:t>
       </w:r>
-      <w:proofErr w:type="spellEnd"/>
       <w:r>
         <w:t>, and the following code</w:t>
       </w:r>
@@ -705,26 +651,11 @@
           <w:rFonts w:ascii="Consolas" w:hAnsi="Consolas"/>
         </w:rPr>
       </w:pPr>
-      <w:proofErr w:type="spellStart"/>
-      <w:r>
-        <w:rPr>
-          <w:rFonts w:ascii="Consolas" w:hAnsi="Consolas"/>
-        </w:rPr>
-        <w:t>p.With</w:t>
-      </w:r>
-      <w:proofErr w:type="spellEnd"/>
-      <w:r>
-        <w:rPr>
-          <w:rFonts w:ascii="Consolas" w:hAnsi="Consolas"/>
-        </w:rPr>
-        <w:t xml:space="preserve">(x =&gt; </w:t>
-      </w:r>
-      <w:proofErr w:type="spellStart"/>
-      <w:r>
-        <w:rPr>
-          <w:rFonts w:ascii="Consolas" w:hAnsi="Consolas"/>
-        </w:rPr>
-        <w:t>x.</w:t>
+      <w:r>
+        <w:rPr>
+          <w:rFonts w:ascii="Consolas" w:hAnsi="Consolas"/>
+        </w:rPr>
+        <w:t>p.With(x =&gt; x.</w:t>
       </w:r>
       <w:r>
         <w:rPr>
@@ -732,7 +663,6 @@
         </w:rPr>
         <w:t>Description</w:t>
       </w:r>
-      <w:proofErr w:type="spellEnd"/>
       <w:r>
         <w:rPr>
           <w:rFonts w:ascii="Consolas" w:hAnsi="Consolas"/>
@@ -785,8 +715,8 @@
       <w:pPr>
         <w:pStyle w:val="Heading1"/>
       </w:pPr>
-      <w:bookmarkStart w:id="2" w:name="_Functions"/>
-      <w:bookmarkEnd w:id="2"/>
+      <w:bookmarkStart w:id="1" w:name="_Functions"/>
+      <w:bookmarkEnd w:id="1"/>
       <w:r>
         <w:t>Functions</w:t>
       </w:r>
@@ -854,14 +784,12 @@
       <w:r>
         <w:t xml:space="preserve">All functions intended as user actions must be registered via </w:t>
       </w:r>
-      <w:proofErr w:type="spellStart"/>
       <w:r>
         <w:rPr>
           <w:rFonts w:ascii="Consolas" w:hAnsi="Consolas"/>
         </w:rPr>
         <w:t>NakedObjectsRunSettings</w:t>
       </w:r>
-      <w:proofErr w:type="spellEnd"/>
       <w:r>
         <w:t xml:space="preserve"> in the run project, in order to be introspected at start-up time.</w:t>
       </w:r>
@@ -879,14 +807,12 @@
       <w:r>
         <w:t xml:space="preserve"> functions must be defined on a class, and so the Functions property on </w:t>
       </w:r>
-      <w:proofErr w:type="spellStart"/>
       <w:r>
         <w:rPr>
           <w:rFonts w:ascii="Consolas" w:hAnsi="Consolas"/>
         </w:rPr>
         <w:t>NakedObjectsRunSettings</w:t>
       </w:r>
-      <w:proofErr w:type="spellEnd"/>
       <w:r>
         <w:t xml:space="preserve">  returns a list of types, and all static functions on those types, which follow the programming model conventions for actions (as described below), are interpreted as actions. Thus:</w:t>
       </w:r>
@@ -1026,7 +952,6 @@
         </w:rPr>
         <w:t xml:space="preserve"> Type[] {</w:t>
       </w:r>
-      <w:proofErr w:type="spellStart"/>
       <w:r>
         <w:rPr>
           <w:rFonts w:ascii="Consolas" w:hAnsi="Consolas" w:cs="Consolas"/>
@@ -1036,7 +961,6 @@
         </w:rPr>
         <w:t>typeof</w:t>
       </w:r>
-      <w:proofErr w:type="spellEnd"/>
       <w:r>
         <w:rPr>
           <w:rFonts w:ascii="Consolas" w:hAnsi="Consolas" w:cs="Consolas"/>
@@ -1044,9 +968,17 @@
           <w:sz w:val="19"/>
           <w:szCs w:val="19"/>
         </w:rPr>
-        <w:t>(</w:t>
-      </w:r>
-      <w:proofErr w:type="spellStart"/>
+        <w:t xml:space="preserve">(ProductFunctions), </w:t>
+      </w:r>
+      <w:r>
+        <w:rPr>
+          <w:rFonts w:ascii="Consolas" w:hAnsi="Consolas" w:cs="Consolas"/>
+          <w:color w:val="0000FF"/>
+          <w:sz w:val="19"/>
+          <w:szCs w:val="19"/>
+        </w:rPr>
+        <w:t>typeof</w:t>
+      </w:r>
       <w:r>
         <w:rPr>
           <w:rFonts w:ascii="Consolas" w:hAnsi="Consolas" w:cs="Consolas"/>
@@ -1054,9 +986,17 @@
           <w:sz w:val="19"/>
           <w:szCs w:val="19"/>
         </w:rPr>
-        <w:t>ProductFunctions</w:t>
-      </w:r>
-      <w:proofErr w:type="spellEnd"/>
+        <w:t xml:space="preserve">(CustomerFunctions), </w:t>
+      </w:r>
+      <w:r>
+        <w:rPr>
+          <w:rFonts w:ascii="Consolas" w:hAnsi="Consolas" w:cs="Consolas"/>
+          <w:color w:val="0000FF"/>
+          <w:sz w:val="19"/>
+          <w:szCs w:val="19"/>
+        </w:rPr>
+        <w:t>typeof</w:t>
+      </w:r>
       <w:r>
         <w:rPr>
           <w:rFonts w:ascii="Consolas" w:hAnsi="Consolas" w:cs="Consolas"/>
@@ -1064,87 +1004,7 @@
           <w:sz w:val="19"/>
           <w:szCs w:val="19"/>
         </w:rPr>
-        <w:t xml:space="preserve">), </w:t>
-      </w:r>
-      <w:proofErr w:type="spellStart"/>
-      <w:r>
-        <w:rPr>
-          <w:rFonts w:ascii="Consolas" w:hAnsi="Consolas" w:cs="Consolas"/>
-          <w:color w:val="0000FF"/>
-          <w:sz w:val="19"/>
-          <w:szCs w:val="19"/>
-        </w:rPr>
-        <w:t>typeof</w:t>
-      </w:r>
-      <w:proofErr w:type="spellEnd"/>
-      <w:r>
-        <w:rPr>
-          <w:rFonts w:ascii="Consolas" w:hAnsi="Consolas" w:cs="Consolas"/>
-          <w:color w:val="000000"/>
-          <w:sz w:val="19"/>
-          <w:szCs w:val="19"/>
-        </w:rPr>
-        <w:t>(</w:t>
-      </w:r>
-      <w:proofErr w:type="spellStart"/>
-      <w:r>
-        <w:rPr>
-          <w:rFonts w:ascii="Consolas" w:hAnsi="Consolas" w:cs="Consolas"/>
-          <w:color w:val="000000"/>
-          <w:sz w:val="19"/>
-          <w:szCs w:val="19"/>
-        </w:rPr>
-        <w:t>CustomerFunctions</w:t>
-      </w:r>
-      <w:proofErr w:type="spellEnd"/>
-      <w:r>
-        <w:rPr>
-          <w:rFonts w:ascii="Consolas" w:hAnsi="Consolas" w:cs="Consolas"/>
-          <w:color w:val="000000"/>
-          <w:sz w:val="19"/>
-          <w:szCs w:val="19"/>
-        </w:rPr>
-        <w:t xml:space="preserve">), </w:t>
-      </w:r>
-      <w:proofErr w:type="spellStart"/>
-      <w:r>
-        <w:rPr>
-          <w:rFonts w:ascii="Consolas" w:hAnsi="Consolas" w:cs="Consolas"/>
-          <w:color w:val="0000FF"/>
-          <w:sz w:val="19"/>
-          <w:szCs w:val="19"/>
-        </w:rPr>
-        <w:t>typeof</w:t>
-      </w:r>
-      <w:proofErr w:type="spellEnd"/>
-      <w:r>
-        <w:rPr>
-          <w:rFonts w:ascii="Consolas" w:hAnsi="Consolas" w:cs="Consolas"/>
-          <w:color w:val="000000"/>
-          <w:sz w:val="19"/>
-          <w:szCs w:val="19"/>
-        </w:rPr>
-        <w:t>(</w:t>
-      </w:r>
-      <w:proofErr w:type="spellStart"/>
-      <w:r>
-        <w:rPr>
-          <w:rFonts w:ascii="Consolas" w:hAnsi="Consolas" w:cs="Consolas"/>
-          <w:color w:val="000000"/>
-          <w:sz w:val="19"/>
-          <w:szCs w:val="19"/>
-        </w:rPr>
-        <w:t>MenuFunctions</w:t>
-      </w:r>
-      <w:proofErr w:type="spellEnd"/>
-      <w:r>
-        <w:rPr>
-          <w:rFonts w:ascii="Consolas" w:hAnsi="Consolas" w:cs="Consolas"/>
-          <w:color w:val="000000"/>
-          <w:sz w:val="19"/>
-          <w:szCs w:val="19"/>
-        </w:rPr>
-        <w:t>)}; }</w:t>
+        <w:t>(MenuFunctions)}; }</w:t>
       </w:r>
     </w:p>
     <w:p>
@@ -1186,7 +1046,6 @@
       <w:r>
         <w:t xml:space="preserve">What determines that an action is a menu action is the fact that the action (or, more precisely, the static class defining the action) is used to create a menu within the </w:t>
       </w:r>
-      <w:proofErr w:type="spellStart"/>
       <w:r>
         <w:rPr>
           <w:rFonts w:ascii="Consolas" w:hAnsi="Consolas"/>
@@ -1205,18 +1064,15 @@
         </w:rPr>
         <w:t>Menus</w:t>
       </w:r>
-      <w:proofErr w:type="spellEnd"/>
       <w:r>
         <w:t xml:space="preserve"> method on </w:t>
       </w:r>
-      <w:proofErr w:type="spellStart"/>
       <w:r>
         <w:rPr>
           <w:rFonts w:ascii="Consolas" w:hAnsi="Consolas"/>
         </w:rPr>
         <w:t>NakedObjectsRunSettings</w:t>
       </w:r>
-      <w:proofErr w:type="spellEnd"/>
       <w:r>
         <w:rPr>
           <w:rFonts w:ascii="Consolas" w:hAnsi="Consolas"/>
@@ -1290,15 +1146,7 @@
         <w:t>(</w:t>
       </w:r>
       <w:r>
-        <w:t>That first parameter is sometimes called the ‘</w:t>
-      </w:r>
-      <w:proofErr w:type="spellStart"/>
-      <w:r>
-        <w:t>contributee</w:t>
-      </w:r>
-      <w:proofErr w:type="spellEnd"/>
-      <w:r>
-        <w:t>’)</w:t>
+        <w:t>That first parameter is sometimes called the ‘contributee’)</w:t>
       </w:r>
       <w:r>
         <w:t>.</w:t>
@@ -1405,63 +1253,40 @@
         <w:t>[Stef</w:t>
       </w:r>
       <w:r>
-        <w:t xml:space="preserve">: although in the current prototype, the </w:t>
-      </w:r>
-      <w:proofErr w:type="spellStart"/>
-      <w:r>
+        <w:t>: although in the current prototype, the IQueryable&lt;T&gt; parameter is injects automatically, certain other examples must be explicit, so I am coming around to the view that we should require all injected parameters</w:t>
+      </w:r>
+      <w:r>
+        <w:t>, including IQueryables,</w:t>
+      </w:r>
+      <w:r>
+        <w:t xml:space="preserve"> to be explicitly annotated with [Injected]</w:t>
+      </w:r>
+      <w:r>
+        <w:t>. This does not include the first parameter in a type action, which we deem to be the ‘contributee</w:t>
+      </w:r>
+      <w:r>
+        <w:t>’ rather than injected as such</w:t>
+      </w:r>
+      <w:r>
+        <w:t>.</w:t>
+      </w:r>
+      <w:r>
+        <w:t>]</w:t>
+      </w:r>
+    </w:p>
+    <w:p>
+      <w:pPr>
+        <w:pStyle w:val="ListParagraph"/>
+      </w:pPr>
+      <w:r>
+        <w:t xml:space="preserve">A common example of this is a parameter of type </w:t>
+      </w:r>
+      <w:r>
+        <w:rPr>
+          <w:rFonts w:ascii="Consolas" w:hAnsi="Consolas"/>
+        </w:rPr>
         <w:t>IQueryable</w:t>
       </w:r>
-      <w:proofErr w:type="spellEnd"/>
-      <w:r>
-        <w:t>&lt;T&gt; parameter is injects automatically, certain other examples must be explicit, so I am coming around to the view that we should require all injected parameters</w:t>
-      </w:r>
-      <w:r>
-        <w:t xml:space="preserve">, including </w:t>
-      </w:r>
-      <w:proofErr w:type="spellStart"/>
-      <w:r>
-        <w:t>IQueryables</w:t>
-      </w:r>
-      <w:proofErr w:type="spellEnd"/>
-      <w:r>
-        <w:t>,</w:t>
-      </w:r>
-      <w:r>
-        <w:t xml:space="preserve"> to be explicitly annotated with [Injected]</w:t>
-      </w:r>
-      <w:r>
-        <w:t>. This does not include the first parameter in a type action, which we deem to be the ‘</w:t>
-      </w:r>
-      <w:proofErr w:type="spellStart"/>
-      <w:r>
-        <w:t>contributee</w:t>
-      </w:r>
-      <w:proofErr w:type="spellEnd"/>
-      <w:r>
-        <w:t>’ rather than injected as such</w:t>
-      </w:r>
-      <w:r>
-        <w:t>.</w:t>
-      </w:r>
-      <w:r>
-        <w:t>]</w:t>
-      </w:r>
-    </w:p>
-    <w:p>
-      <w:pPr>
-        <w:pStyle w:val="ListParagraph"/>
-      </w:pPr>
-      <w:r>
-        <w:t xml:space="preserve">A common example of this is a parameter of type </w:t>
-      </w:r>
-      <w:proofErr w:type="spellStart"/>
-      <w:r>
-        <w:rPr>
-          <w:rFonts w:ascii="Consolas" w:hAnsi="Consolas"/>
-        </w:rPr>
-        <w:t>IQueryable</w:t>
-      </w:r>
-      <w:proofErr w:type="spellEnd"/>
       <w:r>
         <w:rPr>
           <w:rFonts w:ascii="Consolas" w:hAnsi="Consolas"/>
@@ -1500,7 +1325,6 @@
           <w:numId w:val="1"/>
         </w:numPr>
       </w:pPr>
-      <w:proofErr w:type="spellStart"/>
       <w:r>
         <w:rPr>
           <w:b/>
@@ -1508,7 +1332,6 @@
         </w:rPr>
         <w:t>Guid</w:t>
       </w:r>
-      <w:proofErr w:type="spellEnd"/>
       <w:r>
         <w:t xml:space="preserve">. </w:t>
       </w:r>
@@ -1519,21 +1342,7 @@
         <w:rPr>
           <w:rFonts w:ascii="Consolas" w:hAnsi="Consolas"/>
         </w:rPr>
-        <w:t xml:space="preserve">new </w:t>
-      </w:r>
-      <w:proofErr w:type="spellStart"/>
-      <w:r>
-        <w:rPr>
-          <w:rFonts w:ascii="Consolas" w:hAnsi="Consolas"/>
-        </w:rPr>
-        <w:t>Guid</w:t>
-      </w:r>
-      <w:proofErr w:type="spellEnd"/>
-      <w:r>
-        <w:rPr>
-          <w:rFonts w:ascii="Consolas" w:hAnsi="Consolas"/>
-        </w:rPr>
-        <w:t>()</w:t>
+        <w:t>new Guid()</w:t>
       </w:r>
       <w:r>
         <w:t xml:space="preserve"> and inject that value, but an alternative implementation may be </w:t>
@@ -1541,14 +1350,12 @@
       <w:r>
         <w:t xml:space="preserve">registered via </w:t>
       </w:r>
-      <w:proofErr w:type="spellStart"/>
       <w:r>
         <w:rPr>
           <w:rFonts w:ascii="Consolas" w:hAnsi="Consolas"/>
         </w:rPr>
         <w:t>Unity.config</w:t>
       </w:r>
-      <w:proofErr w:type="spellEnd"/>
       <w:r>
         <w:t xml:space="preserve"> for testing or other reasons.</w:t>
       </w:r>
@@ -1561,7 +1368,6 @@
           <w:numId w:val="1"/>
         </w:numPr>
       </w:pPr>
-      <w:proofErr w:type="spellStart"/>
       <w:r>
         <w:rPr>
           <w:b/>
@@ -1570,32 +1376,27 @@
         <w:lastRenderedPageBreak/>
         <w:t>DateTime</w:t>
       </w:r>
-      <w:proofErr w:type="spellEnd"/>
       <w:r>
         <w:t xml:space="preserve">. </w:t>
       </w:r>
       <w:r>
         <w:t xml:space="preserve">By default, the framework will call </w:t>
       </w:r>
-      <w:proofErr w:type="spellStart"/>
       <w:r>
         <w:rPr>
           <w:rFonts w:ascii="Consolas" w:hAnsi="Consolas"/>
         </w:rPr>
         <w:t>DateTime.Now</w:t>
       </w:r>
-      <w:proofErr w:type="spellEnd"/>
       <w:r>
         <w:t xml:space="preserve"> and inject that value, but an alternative implementation may be registered via </w:t>
       </w:r>
-      <w:proofErr w:type="spellStart"/>
       <w:r>
         <w:rPr>
           <w:rFonts w:ascii="Consolas" w:hAnsi="Consolas"/>
         </w:rPr>
         <w:t>Unity.config</w:t>
       </w:r>
-      <w:proofErr w:type="spellEnd"/>
       <w:r>
         <w:t xml:space="preserve"> for testing or other reasons.</w:t>
       </w:r>
@@ -1629,15 +1430,7 @@
         <w:t>.</w:t>
       </w:r>
       <w:r>
-        <w:t xml:space="preserve"> Any Integer parameter marked up with [Injected] will be provided as a random number between 0 and </w:t>
-      </w:r>
-      <w:proofErr w:type="spellStart"/>
-      <w:r>
-        <w:t>MaxValue</w:t>
-      </w:r>
-      <w:proofErr w:type="spellEnd"/>
-      <w:r>
-        <w:t xml:space="preserve">.   </w:t>
+        <w:t xml:space="preserve"> Any Integer parameter marked up with [Injected] will be provided as a random number between 0 and MaxValue.   </w:t>
       </w:r>
     </w:p>
     <w:p>
@@ -1656,15 +1449,7 @@
         <w:t>Principal</w:t>
       </w:r>
       <w:r>
-        <w:t xml:space="preserve">. Any </w:t>
-      </w:r>
-      <w:proofErr w:type="spellStart"/>
-      <w:r>
-        <w:t>IPrincipal</w:t>
-      </w:r>
-      <w:proofErr w:type="spellEnd"/>
-      <w:r>
-        <w:t xml:space="preserve"> parameter marked up with [Injected] will be provided with the Principal representing the current user. </w:t>
+        <w:t xml:space="preserve">. Any IPrincipal parameter marked up with [Injected] will be provided with the Principal representing the current user. </w:t>
       </w:r>
     </w:p>
     <w:p>
@@ -1705,367 +1490,134 @@
           <w:sz w:val="16"/>
           <w:szCs w:val="16"/>
         </w:rPr>
-        <w:t xml:space="preserve"> </w:t>
-      </w:r>
-      <w:proofErr w:type="spellStart"/>
+        <w:t xml:space="preserve"> FindOrders(Product p, </w:t>
+      </w:r>
       <w:r>
         <w:rPr>
           <w:rFonts w:ascii="Consolas" w:hAnsi="Consolas"/>
           <w:sz w:val="16"/>
           <w:szCs w:val="16"/>
         </w:rPr>
-        <w:t>FindOrders</w:t>
-      </w:r>
-      <w:proofErr w:type="spellEnd"/>
+        <w:t xml:space="preserve">[Injected] </w:t>
+      </w:r>
       <w:r>
         <w:rPr>
           <w:rFonts w:ascii="Consolas" w:hAnsi="Consolas"/>
           <w:sz w:val="16"/>
           <w:szCs w:val="16"/>
         </w:rPr>
-        <w:t xml:space="preserve">(Product p, </w:t>
-      </w:r>
-      <w:r>
-        <w:rPr>
-          <w:rFonts w:ascii="Consolas" w:hAnsi="Consolas"/>
-          <w:sz w:val="16"/>
-          <w:szCs w:val="16"/>
-        </w:rPr>
-        <w:t xml:space="preserve">[Injected] </w:t>
-      </w:r>
-      <w:proofErr w:type="spellStart"/>
-      <w:r>
-        <w:rPr>
-          <w:rFonts w:ascii="Consolas" w:hAnsi="Consolas"/>
-          <w:sz w:val="16"/>
-          <w:szCs w:val="16"/>
-        </w:rPr>
-        <w:t>IQueryable</w:t>
-      </w:r>
-      <w:proofErr w:type="spellEnd"/>
-      <w:r>
-        <w:rPr>
-          <w:rFonts w:ascii="Consolas" w:hAnsi="Consolas"/>
-          <w:sz w:val="16"/>
-          <w:szCs w:val="16"/>
-        </w:rPr>
-        <w:t xml:space="preserve">&lt;Order&gt; orders, </w:t>
-      </w:r>
-      <w:proofErr w:type="spellStart"/>
-      <w:r>
-        <w:rPr>
-          <w:rFonts w:ascii="Consolas" w:hAnsi="Consolas"/>
-          <w:sz w:val="16"/>
-          <w:szCs w:val="16"/>
-        </w:rPr>
+        <w:t>IQueryable&lt;Order&gt; orders, DateTime fromDate)</w:t>
+      </w:r>
+    </w:p>
+    <w:p>
+      <w:r>
+        <w:t>the first parameter is the instance from which the action has been invoked</w:t>
+      </w:r>
+      <w:r>
+        <w:t xml:space="preserve">; the second is provided by the framework; the third  requires a user-entered value. So the action </w:t>
+      </w:r>
+      <w:r>
+        <w:t>FindOrders</w:t>
+      </w:r>
+      <w:r>
+        <w:t xml:space="preserve"> will be contributed to all instances of type Product, and when invoked will render a dialog in the UI, requesting a single value of type </w:t>
+      </w:r>
+      <w:r>
         <w:t>DateTime</w:t>
       </w:r>
-      <w:proofErr w:type="spellEnd"/>
-      <w:r>
-        <w:rPr>
-          <w:rFonts w:ascii="Consolas" w:hAnsi="Consolas"/>
-          <w:sz w:val="16"/>
-          <w:szCs w:val="16"/>
+      <w:r>
+        <w:t xml:space="preserve"> to be entered.</w:t>
+      </w:r>
+    </w:p>
+    <w:p>
+      <w:pPr>
+        <w:pStyle w:val="Heading2"/>
+      </w:pPr>
+      <w:r>
+        <w:t>Returned values</w:t>
+      </w:r>
+    </w:p>
+    <w:p>
+      <w:r>
+        <w:t>All actions must return a value</w:t>
+      </w:r>
+      <w:r>
+        <w:t xml:space="preserve"> matching one of the following patterns:Dim</w:t>
+      </w:r>
+    </w:p>
+    <w:p>
+      <w:r>
+        <w:rPr>
+          <w:rFonts w:ascii="Consolas" w:hAnsi="Consolas"/>
+        </w:rPr>
+        <w:t>DomainType</w:t>
+      </w:r>
+      <w:r>
+        <w:t xml:space="preserve"> or </w:t>
+      </w:r>
+      <w:r>
+        <w:rPr>
+          <w:rFonts w:ascii="Consolas" w:hAnsi="Consolas"/>
+        </w:rPr>
+        <w:t>IQueryable&lt;DomainType&gt;</w:t>
+      </w:r>
+      <w:r>
+        <w:t xml:space="preserve">   -  the action will display the object or queryable of objects</w:t>
+      </w:r>
+      <w:r>
+        <w:t xml:space="preserve"> (note that other enumerables, such as List, will not work as display types)</w:t>
+      </w:r>
+      <w:r>
+        <w:t xml:space="preserve">. All actions matching this pattern are assumed to be side-effect free -  no changes will be persisted. </w:t>
+      </w:r>
+      <w:r>
+        <w:t>and will be invoked from the UI using the Http GET method.</w:t>
+      </w:r>
+    </w:p>
+    <w:p>
+      <w:r>
+        <w:rPr>
+          <w:rFonts w:ascii="Consolas" w:hAnsi="Consolas"/>
+        </w:rPr>
+        <w:t>(DomainType//IQueryable&lt;DomainType&gt;</w:t>
+      </w:r>
+      <w:r>
+        <w:rPr>
+          <w:rFonts w:ascii="Consolas" w:hAnsi="Consolas"/>
+        </w:rPr>
+        <w:t xml:space="preserve">, </w:t>
+      </w:r>
+      <w:r>
+        <w:rPr>
+          <w:rFonts w:ascii="Consolas" w:hAnsi="Consolas"/>
+        </w:rPr>
+        <w:t>string)</w:t>
+      </w:r>
+      <w:r>
+        <w:rPr>
+          <w:rFonts w:ascii="Consolas" w:hAnsi="Consolas"/>
         </w:rPr>
         <w:t xml:space="preserve"> </w:t>
       </w:r>
-      <w:proofErr w:type="spellStart"/>
-      <w:r>
-        <w:rPr>
-          <w:rFonts w:ascii="Consolas" w:hAnsi="Consolas"/>
-          <w:sz w:val="16"/>
-          <w:szCs w:val="16"/>
-        </w:rPr>
-        <w:t>fromDate</w:t>
-      </w:r>
-      <w:proofErr w:type="spellEnd"/>
-      <w:r>
-        <w:rPr>
-          <w:rFonts w:ascii="Consolas" w:hAnsi="Consolas"/>
-          <w:sz w:val="16"/>
-          <w:szCs w:val="16"/>
-        </w:rPr>
-        <w:t>)</w:t>
-      </w:r>
-    </w:p>
-    <w:p>
-      <w:r>
-        <w:t>the first parameter is the instance from which the action has been invoked</w:t>
-      </w:r>
-      <w:r>
-        <w:t xml:space="preserve">; the second is provided by the framework; the third  requires a user-entered value. So the action </w:t>
-      </w:r>
-      <w:proofErr w:type="spellStart"/>
-      <w:r>
-        <w:t>FindOrders</w:t>
-      </w:r>
-      <w:proofErr w:type="spellEnd"/>
-      <w:r>
-        <w:t xml:space="preserve"> will be contributed to all instances of type Product, and when invoked will render a dialog in the UI, requesting a single value of type </w:t>
-      </w:r>
-      <w:proofErr w:type="spellStart"/>
-      <w:r>
-        <w:t>DateTime</w:t>
-      </w:r>
-      <w:proofErr w:type="spellEnd"/>
-      <w:r>
-        <w:t xml:space="preserve"> to be entered.</w:t>
-      </w:r>
-    </w:p>
-    <w:p>
-      <w:pPr>
-        <w:pStyle w:val="Heading2"/>
-      </w:pPr>
-      <w:r>
-        <w:t>Returned values</w:t>
-      </w:r>
-    </w:p>
-    <w:p>
-      <w:r>
-        <w:t>All actions must return a value</w:t>
-      </w:r>
-      <w:r>
-        <w:t xml:space="preserve"> matching one of the following </w:t>
-      </w:r>
-      <w:proofErr w:type="spellStart"/>
-      <w:r>
-        <w:t>patterns:Dim</w:t>
-      </w:r>
-      <w:proofErr w:type="spellEnd"/>
-    </w:p>
-    <w:p>
-      <w:proofErr w:type="spellStart"/>
-      <w:r>
-        <w:rPr>
-          <w:rFonts w:ascii="Consolas" w:hAnsi="Consolas"/>
-        </w:rPr>
-        <w:t>DomainType</w:t>
-      </w:r>
-      <w:proofErr w:type="spellEnd"/>
-      <w:r>
-        <w:t xml:space="preserve"> or </w:t>
-      </w:r>
-      <w:proofErr w:type="spellStart"/>
-      <w:r>
-        <w:rPr>
-          <w:rFonts w:ascii="Consolas" w:hAnsi="Consolas"/>
-        </w:rPr>
-        <w:t>IQueryable</w:t>
-      </w:r>
-      <w:proofErr w:type="spellEnd"/>
-      <w:r>
-        <w:rPr>
-          <w:rFonts w:ascii="Consolas" w:hAnsi="Consolas"/>
-        </w:rPr>
-        <w:t>&lt;</w:t>
-      </w:r>
-      <w:proofErr w:type="spellStart"/>
-      <w:r>
-        <w:rPr>
-          <w:rFonts w:ascii="Consolas" w:hAnsi="Consolas"/>
-        </w:rPr>
-        <w:t>DomainType</w:t>
-      </w:r>
-      <w:proofErr w:type="spellEnd"/>
-      <w:r>
-        <w:rPr>
-          <w:rFonts w:ascii="Consolas" w:hAnsi="Consolas"/>
-        </w:rPr>
-        <w:t>&gt;</w:t>
-      </w:r>
-      <w:r>
-        <w:t xml:space="preserve">   -  the action will display the object or </w:t>
-      </w:r>
-      <w:proofErr w:type="spellStart"/>
-      <w:r>
-        <w:t>queryable</w:t>
-      </w:r>
-      <w:proofErr w:type="spellEnd"/>
-      <w:r>
-        <w:t xml:space="preserve"> of objects</w:t>
-      </w:r>
-      <w:r>
-        <w:t xml:space="preserve"> (note that other </w:t>
-      </w:r>
-      <w:proofErr w:type="spellStart"/>
-      <w:r>
-        <w:t>enumerables</w:t>
-      </w:r>
-      <w:proofErr w:type="spellEnd"/>
-      <w:r>
-        <w:t>, such as List, will not work as display types)</w:t>
-      </w:r>
-      <w:r>
-        <w:t xml:space="preserve">. All actions matching this pattern are assumed to be side-effect free -  no changes will be persisted. </w:t>
-      </w:r>
-      <w:r>
-        <w:t>and will be invoked from the UI using the Http GET method.</w:t>
-      </w:r>
-    </w:p>
-    <w:p>
-      <w:r>
-        <w:rPr>
-          <w:rFonts w:ascii="Consolas" w:hAnsi="Consolas"/>
-        </w:rPr>
-        <w:t>(</w:t>
-      </w:r>
-      <w:proofErr w:type="spellStart"/>
-      <w:r>
-        <w:rPr>
-          <w:rFonts w:ascii="Consolas" w:hAnsi="Consolas"/>
-        </w:rPr>
-        <w:t>DomainType</w:t>
-      </w:r>
-      <w:proofErr w:type="spellEnd"/>
-      <w:r>
-        <w:rPr>
-          <w:rFonts w:ascii="Consolas" w:hAnsi="Consolas"/>
-        </w:rPr>
-        <w:t>//</w:t>
-      </w:r>
-      <w:proofErr w:type="spellStart"/>
-      <w:r>
-        <w:rPr>
-          <w:rFonts w:ascii="Consolas" w:hAnsi="Consolas"/>
-        </w:rPr>
-        <w:t>IQueryable</w:t>
-      </w:r>
-      <w:proofErr w:type="spellEnd"/>
-      <w:r>
-        <w:rPr>
-          <w:rFonts w:ascii="Consolas" w:hAnsi="Consolas"/>
-        </w:rPr>
-        <w:t>&lt;</w:t>
-      </w:r>
-      <w:proofErr w:type="spellStart"/>
-      <w:r>
-        <w:rPr>
-          <w:rFonts w:ascii="Consolas" w:hAnsi="Consolas"/>
-        </w:rPr>
-        <w:t>DomainType</w:t>
-      </w:r>
-      <w:proofErr w:type="spellEnd"/>
-      <w:r>
-        <w:rPr>
-          <w:rFonts w:ascii="Consolas" w:hAnsi="Consolas"/>
-        </w:rPr>
-        <w:t>&gt;</w:t>
-      </w:r>
-      <w:r>
-        <w:rPr>
-          <w:rFonts w:ascii="Consolas" w:hAnsi="Consolas"/>
-        </w:rPr>
-        <w:t xml:space="preserve">, </w:t>
-      </w:r>
-      <w:r>
-        <w:rPr>
-          <w:rFonts w:ascii="Consolas" w:hAnsi="Consolas"/>
-        </w:rPr>
-        <w:t>string)</w:t>
-      </w:r>
-      <w:r>
-        <w:rPr>
-          <w:rFonts w:ascii="Consolas" w:hAnsi="Consolas"/>
-        </w:rPr>
-        <w:t xml:space="preserve"> </w:t>
-      </w:r>
       <w:r>
         <w:t xml:space="preserve">– </w:t>
       </w:r>
       <w:r>
-        <w:t xml:space="preserve">behaviour as above, but with the string treated as a user message (equivalent to </w:t>
-      </w:r>
-      <w:proofErr w:type="spellStart"/>
-      <w:r>
-        <w:t>Container.InformUser</w:t>
-      </w:r>
-      <w:proofErr w:type="spellEnd"/>
-      <w:r>
-        <w:t xml:space="preserve"> under NOPM).</w:t>
-      </w:r>
-    </w:p>
-    <w:p>
-      <w:r>
-        <w:rPr>
-          <w:rFonts w:ascii="Consolas" w:hAnsi="Consolas"/>
-        </w:rPr>
-        <w:t>(</w:t>
-      </w:r>
-      <w:proofErr w:type="spellStart"/>
-      <w:r>
-        <w:rPr>
-          <w:rFonts w:ascii="Consolas" w:hAnsi="Consolas"/>
-        </w:rPr>
-        <w:t>DomainType</w:t>
-      </w:r>
-      <w:proofErr w:type="spellEnd"/>
-      <w:r>
-        <w:rPr>
-          <w:rFonts w:ascii="Consolas" w:hAnsi="Consolas"/>
-        </w:rPr>
-        <w:t>/</w:t>
-      </w:r>
-      <w:proofErr w:type="spellStart"/>
-      <w:r>
-        <w:rPr>
-          <w:rFonts w:ascii="Consolas" w:hAnsi="Consolas"/>
-        </w:rPr>
-        <w:t>IQueryable</w:t>
-      </w:r>
-      <w:proofErr w:type="spellEnd"/>
-      <w:r>
-        <w:rPr>
-          <w:rFonts w:ascii="Consolas" w:hAnsi="Consolas"/>
-        </w:rPr>
-        <w:t>&lt;</w:t>
-      </w:r>
-      <w:proofErr w:type="spellStart"/>
-      <w:r>
-        <w:rPr>
-          <w:rFonts w:ascii="Consolas" w:hAnsi="Consolas"/>
-        </w:rPr>
-        <w:t>DomainType</w:t>
-      </w:r>
-      <w:proofErr w:type="spellEnd"/>
-      <w:r>
-        <w:rPr>
-          <w:rFonts w:ascii="Consolas" w:hAnsi="Consolas"/>
-        </w:rPr>
-        <w:t xml:space="preserve">&gt;, </w:t>
-      </w:r>
-      <w:proofErr w:type="spellStart"/>
-      <w:r>
-        <w:rPr>
-          <w:rFonts w:ascii="Consolas" w:hAnsi="Consolas"/>
-        </w:rPr>
-        <w:t>DomainType</w:t>
-      </w:r>
-      <w:proofErr w:type="spellEnd"/>
-      <w:r>
-        <w:rPr>
-          <w:rFonts w:ascii="Consolas" w:hAnsi="Consolas"/>
-        </w:rPr>
-        <w:t>/Enumerable</w:t>
-      </w:r>
-      <w:r>
-        <w:rPr>
-          <w:rFonts w:ascii="Consolas" w:hAnsi="Consolas"/>
-        </w:rPr>
-        <w:t>&lt;</w:t>
-      </w:r>
-      <w:proofErr w:type="spellStart"/>
-      <w:r>
-        <w:rPr>
-          <w:rFonts w:ascii="Consolas" w:hAnsi="Consolas"/>
-        </w:rPr>
-        <w:t>DomainType</w:t>
-      </w:r>
-      <w:proofErr w:type="spellEnd"/>
-      <w:r>
-        <w:rPr>
-          <w:rFonts w:ascii="Consolas" w:hAnsi="Consolas"/>
-        </w:rPr>
-        <w:t>&gt;</w:t>
+        <w:t>behaviour as above, but with the string treated as a user message (equivalent to Container.InformUser under NOPM).</w:t>
+      </w:r>
+    </w:p>
+    <w:p>
+      <w:r>
+        <w:rPr>
+          <w:rFonts w:ascii="Consolas" w:hAnsi="Consolas"/>
+        </w:rPr>
+        <w:t>(DomainType/IQueryable&lt;DomainType&gt;, DomainType/Enumerable</w:t>
+      </w:r>
+      <w:r>
+        <w:rPr>
+          <w:rFonts w:ascii="Consolas" w:hAnsi="Consolas"/>
+        </w:rPr>
+        <w:t>&lt;DomainType&gt;</w:t>
       </w:r>
       <w:r>
         <w:rPr>
@@ -2124,83 +1676,13 @@
         <w:rPr>
           <w:rFonts w:ascii="Consolas" w:hAnsi="Consolas"/>
         </w:rPr>
-        <w:t>(</w:t>
-      </w:r>
-      <w:proofErr w:type="spellStart"/>
-      <w:r>
-        <w:rPr>
-          <w:rFonts w:ascii="Consolas" w:hAnsi="Consolas"/>
-        </w:rPr>
-        <w:t>DomainType</w:t>
-      </w:r>
-      <w:proofErr w:type="spellEnd"/>
-      <w:r>
-        <w:rPr>
-          <w:rFonts w:ascii="Consolas" w:hAnsi="Consolas"/>
-        </w:rPr>
-        <w:t>/</w:t>
-      </w:r>
-      <w:proofErr w:type="spellStart"/>
-      <w:r>
-        <w:rPr>
-          <w:rFonts w:ascii="Consolas" w:hAnsi="Consolas"/>
-        </w:rPr>
-        <w:t>IQueryable</w:t>
-      </w:r>
-      <w:proofErr w:type="spellEnd"/>
-      <w:r>
-        <w:rPr>
-          <w:rFonts w:ascii="Consolas" w:hAnsi="Consolas"/>
-        </w:rPr>
-        <w:t>&lt;</w:t>
-      </w:r>
-      <w:proofErr w:type="spellStart"/>
-      <w:r>
-        <w:rPr>
-          <w:rFonts w:ascii="Consolas" w:hAnsi="Consolas"/>
-        </w:rPr>
-        <w:t>DomainType</w:t>
-      </w:r>
-      <w:proofErr w:type="spellEnd"/>
-      <w:r>
-        <w:rPr>
-          <w:rFonts w:ascii="Consolas" w:hAnsi="Consolas"/>
-        </w:rPr>
-        <w:t xml:space="preserve">&gt;, </w:t>
-      </w:r>
-      <w:proofErr w:type="spellStart"/>
-      <w:r>
-        <w:rPr>
-          <w:rFonts w:ascii="Consolas" w:hAnsi="Consolas"/>
-        </w:rPr>
-        <w:t>DomainType</w:t>
-      </w:r>
-      <w:proofErr w:type="spellEnd"/>
-      <w:r>
-        <w:rPr>
-          <w:rFonts w:ascii="Consolas" w:hAnsi="Consolas"/>
-        </w:rPr>
-        <w:t>/Enumerable</w:t>
-      </w:r>
-      <w:r>
-        <w:rPr>
-          <w:rFonts w:ascii="Consolas" w:hAnsi="Consolas"/>
-        </w:rPr>
-        <w:t>&lt;</w:t>
-      </w:r>
-      <w:proofErr w:type="spellStart"/>
-      <w:r>
-        <w:rPr>
-          <w:rFonts w:ascii="Consolas" w:hAnsi="Consolas"/>
-        </w:rPr>
-        <w:t>DomainType</w:t>
-      </w:r>
-      <w:proofErr w:type="spellEnd"/>
-      <w:r>
-        <w:rPr>
-          <w:rFonts w:ascii="Consolas" w:hAnsi="Consolas"/>
-        </w:rPr>
-        <w:t>&gt;)</w:t>
+        <w:t>(DomainType/IQueryable&lt;DomainType&gt;, DomainType/Enumerable</w:t>
+      </w:r>
+      <w:r>
+        <w:rPr>
+          <w:rFonts w:ascii="Consolas" w:hAnsi="Consolas"/>
+        </w:rPr>
+        <w:t>&lt;DomainType&gt;)</w:t>
       </w:r>
       <w:r>
         <w:rPr>
@@ -2231,14 +1713,12 @@
       <w:r>
         <w:t xml:space="preserve">The </w:t>
       </w:r>
-      <w:proofErr w:type="spellStart"/>
       <w:r>
         <w:rPr>
           <w:rFonts w:ascii="Consolas" w:hAnsi="Consolas"/>
         </w:rPr>
         <w:t>NakedFunctionsProgrammingModel</w:t>
       </w:r>
-      <w:proofErr w:type="spellEnd"/>
       <w:r>
         <w:t xml:space="preserve"> defines helper methods for returning the correct type.  The use of these is encouraged, to provide clear intentionality. The helper functions may be easily accessed by declaring a ‘static using’ on the file:</w:t>
       </w:r>
@@ -2286,34 +1766,41 @@
           <w:sz w:val="19"/>
           <w:szCs w:val="19"/>
         </w:rPr>
-        <w:t xml:space="preserve"> </w:t>
-      </w:r>
-      <w:proofErr w:type="spellStart"/>
-      <w:r>
+        <w:t xml:space="preserve"> NakedFunctions.Result</w:t>
+      </w:r>
+    </w:p>
+    <w:p>
+      <w:r>
+        <w:t>examples using the helpers:</w:t>
+      </w:r>
+    </w:p>
+    <w:p>
+      <w:pPr>
         <w:rPr>
           <w:rFonts w:ascii="Consolas" w:hAnsi="Consolas" w:cs="Consolas"/>
           <w:color w:val="000000"/>
           <w:sz w:val="19"/>
           <w:szCs w:val="19"/>
         </w:rPr>
-        <w:t>NakedFunctions.Result</w:t>
-      </w:r>
-      <w:proofErr w:type="spellEnd"/>
-    </w:p>
-    <w:p>
-      <w:r>
-        <w:t>examples using the helpers:</w:t>
-      </w:r>
-    </w:p>
-    <w:p>
-      <w:pPr>
+      </w:pPr>
+      <w:r>
+        <w:rPr>
+          <w:rFonts w:ascii="Consolas" w:hAnsi="Consolas" w:cs="Consolas"/>
+          <w:color w:val="0000FF"/>
+          <w:sz w:val="19"/>
+          <w:szCs w:val="19"/>
+        </w:rPr>
+        <w:t>return</w:t>
+      </w:r>
+      <w:r>
         <w:rPr>
           <w:rFonts w:ascii="Consolas" w:hAnsi="Consolas" w:cs="Consolas"/>
           <w:color w:val="000000"/>
           <w:sz w:val="19"/>
           <w:szCs w:val="19"/>
         </w:rPr>
-      </w:pPr>
+        <w:t xml:space="preserve"> Display(EmployeeFunctions.ColleaguesInSameDept(me, edhs), </w:t>
+      </w:r>
       <w:r>
         <w:rPr>
           <w:rFonts w:ascii="Consolas" w:hAnsi="Consolas" w:cs="Consolas"/>
@@ -2321,6 +1808,34 @@
           <w:sz w:val="19"/>
           <w:szCs w:val="19"/>
         </w:rPr>
+        <w:t>null</w:t>
+      </w:r>
+      <w:r>
+        <w:rPr>
+          <w:rFonts w:ascii="Consolas" w:hAnsi="Consolas" w:cs="Consolas"/>
+          <w:color w:val="000000"/>
+          <w:sz w:val="19"/>
+          <w:szCs w:val="19"/>
+        </w:rPr>
+        <w:t>);</w:t>
+      </w:r>
+    </w:p>
+    <w:p>
+      <w:pPr>
+        <w:rPr>
+          <w:rFonts w:ascii="Consolas" w:hAnsi="Consolas" w:cs="Consolas"/>
+          <w:color w:val="000000"/>
+          <w:sz w:val="19"/>
+          <w:szCs w:val="19"/>
+        </w:rPr>
+      </w:pPr>
+      <w:r>
+        <w:rPr>
+          <w:rFonts w:ascii="Consolas" w:hAnsi="Consolas" w:cs="Consolas"/>
+          <w:color w:val="0000FF"/>
+          <w:sz w:val="19"/>
+          <w:szCs w:val="19"/>
+        </w:rPr>
         <w:t>return</w:t>
       </w:r>
       <w:r>
@@ -2330,9 +1845,19 @@
           <w:sz w:val="19"/>
           <w:szCs w:val="19"/>
         </w:rPr>
-        <w:t xml:space="preserve"> Display(</w:t>
-      </w:r>
-      <w:proofErr w:type="spellStart"/>
+        <w:t xml:space="preserve"> DisplayAndPersist(p.With(x =&gt; x.MiddleName, newName));</w:t>
+      </w:r>
+    </w:p>
+    <w:p>
+      <w:r>
+        <w:rPr>
+          <w:rFonts w:ascii="Consolas" w:hAnsi="Consolas" w:cs="Consolas"/>
+          <w:color w:val="0000FF"/>
+          <w:sz w:val="19"/>
+          <w:szCs w:val="19"/>
+        </w:rPr>
+        <w:t>return</w:t>
+      </w:r>
       <w:r>
         <w:rPr>
           <w:rFonts w:ascii="Consolas" w:hAnsi="Consolas" w:cs="Consolas"/>
@@ -2340,9 +1865,17 @@
           <w:sz w:val="19"/>
           <w:szCs w:val="19"/>
         </w:rPr>
-        <w:t>EmployeeFunctions.ColleaguesInSameDept</w:t>
-      </w:r>
-      <w:proofErr w:type="spellEnd"/>
+        <w:t xml:space="preserve"> DisplayAndPersistDifferentItems(p, </w:t>
+      </w:r>
+      <w:r>
+        <w:rPr>
+          <w:rFonts w:ascii="Consolas" w:hAnsi="Consolas" w:cs="Consolas"/>
+          <w:color w:val="0000FF"/>
+          <w:sz w:val="19"/>
+          <w:szCs w:val="19"/>
+        </w:rPr>
+        <w:t>new</w:t>
+      </w:r>
       <w:r>
         <w:rPr>
           <w:rFonts w:ascii="Consolas" w:hAnsi="Consolas" w:cs="Consolas"/>
@@ -2350,271 +1883,7 @@
           <w:sz w:val="19"/>
           <w:szCs w:val="19"/>
         </w:rPr>
-        <w:t xml:space="preserve">(me, edhs), </w:t>
-      </w:r>
-      <w:r>
-        <w:rPr>
-          <w:rFonts w:ascii="Consolas" w:hAnsi="Consolas" w:cs="Consolas"/>
-          <w:color w:val="0000FF"/>
-          <w:sz w:val="19"/>
-          <w:szCs w:val="19"/>
-        </w:rPr>
-        <w:t>null</w:t>
-      </w:r>
-      <w:r>
-        <w:rPr>
-          <w:rFonts w:ascii="Consolas" w:hAnsi="Consolas" w:cs="Consolas"/>
-          <w:color w:val="000000"/>
-          <w:sz w:val="19"/>
-          <w:szCs w:val="19"/>
-        </w:rPr>
-        <w:t>);</w:t>
-      </w:r>
-    </w:p>
-    <w:p>
-      <w:pPr>
-        <w:rPr>
-          <w:rFonts w:ascii="Consolas" w:hAnsi="Consolas" w:cs="Consolas"/>
-          <w:color w:val="000000"/>
-          <w:sz w:val="19"/>
-          <w:szCs w:val="19"/>
-        </w:rPr>
-      </w:pPr>
-      <w:r>
-        <w:rPr>
-          <w:rFonts w:ascii="Consolas" w:hAnsi="Consolas" w:cs="Consolas"/>
-          <w:color w:val="0000FF"/>
-          <w:sz w:val="19"/>
-          <w:szCs w:val="19"/>
-        </w:rPr>
-        <w:t>return</w:t>
-      </w:r>
-      <w:r>
-        <w:rPr>
-          <w:rFonts w:ascii="Consolas" w:hAnsi="Consolas" w:cs="Consolas"/>
-          <w:color w:val="000000"/>
-          <w:sz w:val="19"/>
-          <w:szCs w:val="19"/>
-        </w:rPr>
-        <w:t xml:space="preserve"> </w:t>
-      </w:r>
-      <w:proofErr w:type="spellStart"/>
-      <w:r>
-        <w:rPr>
-          <w:rFonts w:ascii="Consolas" w:hAnsi="Consolas" w:cs="Consolas"/>
-          <w:color w:val="000000"/>
-          <w:sz w:val="19"/>
-          <w:szCs w:val="19"/>
-        </w:rPr>
-        <w:t>DisplayAndPersist</w:t>
-      </w:r>
-      <w:proofErr w:type="spellEnd"/>
-      <w:r>
-        <w:rPr>
-          <w:rFonts w:ascii="Consolas" w:hAnsi="Consolas" w:cs="Consolas"/>
-          <w:color w:val="000000"/>
-          <w:sz w:val="19"/>
-          <w:szCs w:val="19"/>
-        </w:rPr>
-        <w:t>(</w:t>
-      </w:r>
-      <w:proofErr w:type="spellStart"/>
-      <w:r>
-        <w:rPr>
-          <w:rFonts w:ascii="Consolas" w:hAnsi="Consolas" w:cs="Consolas"/>
-          <w:color w:val="000000"/>
-          <w:sz w:val="19"/>
-          <w:szCs w:val="19"/>
-        </w:rPr>
-        <w:t>p.With</w:t>
-      </w:r>
-      <w:proofErr w:type="spellEnd"/>
-      <w:r>
-        <w:rPr>
-          <w:rFonts w:ascii="Consolas" w:hAnsi="Consolas" w:cs="Consolas"/>
-          <w:color w:val="000000"/>
-          <w:sz w:val="19"/>
-          <w:szCs w:val="19"/>
-        </w:rPr>
-        <w:t xml:space="preserve">(x =&gt; </w:t>
-      </w:r>
-      <w:proofErr w:type="spellStart"/>
-      <w:r>
-        <w:rPr>
-          <w:rFonts w:ascii="Consolas" w:hAnsi="Consolas" w:cs="Consolas"/>
-          <w:color w:val="000000"/>
-          <w:sz w:val="19"/>
-          <w:szCs w:val="19"/>
-        </w:rPr>
-        <w:t>x.MiddleName</w:t>
-      </w:r>
-      <w:proofErr w:type="spellEnd"/>
-      <w:r>
-        <w:rPr>
-          <w:rFonts w:ascii="Consolas" w:hAnsi="Consolas" w:cs="Consolas"/>
-          <w:color w:val="000000"/>
-          <w:sz w:val="19"/>
-          <w:szCs w:val="19"/>
-        </w:rPr>
-        <w:t xml:space="preserve">, </w:t>
-      </w:r>
-      <w:proofErr w:type="spellStart"/>
-      <w:r>
-        <w:rPr>
-          <w:rFonts w:ascii="Consolas" w:hAnsi="Consolas" w:cs="Consolas"/>
-          <w:color w:val="000000"/>
-          <w:sz w:val="19"/>
-          <w:szCs w:val="19"/>
-        </w:rPr>
-        <w:t>newName</w:t>
-      </w:r>
-      <w:proofErr w:type="spellEnd"/>
-      <w:r>
-        <w:rPr>
-          <w:rFonts w:ascii="Consolas" w:hAnsi="Consolas" w:cs="Consolas"/>
-          <w:color w:val="000000"/>
-          <w:sz w:val="19"/>
-          <w:szCs w:val="19"/>
-        </w:rPr>
-        <w:t>));</w:t>
-      </w:r>
-    </w:p>
-    <w:p>
-      <w:r>
-        <w:rPr>
-          <w:rFonts w:ascii="Consolas" w:hAnsi="Consolas" w:cs="Consolas"/>
-          <w:color w:val="0000FF"/>
-          <w:sz w:val="19"/>
-          <w:szCs w:val="19"/>
-        </w:rPr>
-        <w:t>return</w:t>
-      </w:r>
-      <w:r>
-        <w:rPr>
-          <w:rFonts w:ascii="Consolas" w:hAnsi="Consolas" w:cs="Consolas"/>
-          <w:color w:val="000000"/>
-          <w:sz w:val="19"/>
-          <w:szCs w:val="19"/>
-        </w:rPr>
-        <w:t xml:space="preserve"> </w:t>
-      </w:r>
-      <w:proofErr w:type="spellStart"/>
-      <w:r>
-        <w:rPr>
-          <w:rFonts w:ascii="Consolas" w:hAnsi="Consolas" w:cs="Consolas"/>
-          <w:color w:val="000000"/>
-          <w:sz w:val="19"/>
-          <w:szCs w:val="19"/>
-        </w:rPr>
-        <w:t>DisplayAndPersistDifferentItems</w:t>
-      </w:r>
-      <w:proofErr w:type="spellEnd"/>
-      <w:r>
-        <w:rPr>
-          <w:rFonts w:ascii="Consolas" w:hAnsi="Consolas" w:cs="Consolas"/>
-          <w:color w:val="000000"/>
-          <w:sz w:val="19"/>
-          <w:szCs w:val="19"/>
-        </w:rPr>
-        <w:t xml:space="preserve">(p, </w:t>
-      </w:r>
-      <w:r>
-        <w:rPr>
-          <w:rFonts w:ascii="Consolas" w:hAnsi="Consolas" w:cs="Consolas"/>
-          <w:color w:val="0000FF"/>
-          <w:sz w:val="19"/>
-          <w:szCs w:val="19"/>
-        </w:rPr>
-        <w:t>new</w:t>
-      </w:r>
-      <w:r>
-        <w:rPr>
-          <w:rFonts w:ascii="Consolas" w:hAnsi="Consolas" w:cs="Consolas"/>
-          <w:color w:val="000000"/>
-          <w:sz w:val="19"/>
-          <w:szCs w:val="19"/>
-        </w:rPr>
-        <w:t xml:space="preserve"> </w:t>
-      </w:r>
-      <w:proofErr w:type="spellStart"/>
-      <w:r>
-        <w:rPr>
-          <w:rFonts w:ascii="Consolas" w:hAnsi="Consolas" w:cs="Consolas"/>
-          <w:color w:val="000000"/>
-          <w:sz w:val="19"/>
-          <w:szCs w:val="19"/>
-        </w:rPr>
-        <w:t>PersonPhone</w:t>
-      </w:r>
-      <w:proofErr w:type="spellEnd"/>
-      <w:r>
-        <w:rPr>
-          <w:rFonts w:ascii="Consolas" w:hAnsi="Consolas" w:cs="Consolas"/>
-          <w:color w:val="000000"/>
-          <w:sz w:val="19"/>
-          <w:szCs w:val="19"/>
-        </w:rPr>
-        <w:t>(</w:t>
-      </w:r>
-      <w:proofErr w:type="spellStart"/>
-      <w:r>
-        <w:rPr>
-          <w:rFonts w:ascii="Consolas" w:hAnsi="Consolas" w:cs="Consolas"/>
-          <w:color w:val="000000"/>
-          <w:sz w:val="19"/>
-          <w:szCs w:val="19"/>
-        </w:rPr>
-        <w:t>p.BusinessEntityID</w:t>
-      </w:r>
-      <w:proofErr w:type="spellEnd"/>
-      <w:r>
-        <w:rPr>
-          <w:rFonts w:ascii="Consolas" w:hAnsi="Consolas" w:cs="Consolas"/>
-          <w:color w:val="000000"/>
-          <w:sz w:val="19"/>
-          <w:szCs w:val="19"/>
-        </w:rPr>
-        <w:t xml:space="preserve">, p, type, </w:t>
-      </w:r>
-      <w:proofErr w:type="spellStart"/>
-      <w:r>
-        <w:rPr>
-          <w:rFonts w:ascii="Consolas" w:hAnsi="Consolas" w:cs="Consolas"/>
-          <w:color w:val="000000"/>
-          <w:sz w:val="19"/>
-          <w:szCs w:val="19"/>
-        </w:rPr>
-        <w:t>type.PhoneNumberTypeID</w:t>
-      </w:r>
-      <w:proofErr w:type="spellEnd"/>
-      <w:r>
-        <w:rPr>
-          <w:rFonts w:ascii="Consolas" w:hAnsi="Consolas" w:cs="Consolas"/>
-          <w:color w:val="000000"/>
-          <w:sz w:val="19"/>
-          <w:szCs w:val="19"/>
-        </w:rPr>
-        <w:t xml:space="preserve">, </w:t>
-      </w:r>
-      <w:proofErr w:type="spellStart"/>
-      <w:r>
-        <w:rPr>
-          <w:rFonts w:ascii="Consolas" w:hAnsi="Consolas" w:cs="Consolas"/>
-          <w:color w:val="000000"/>
-          <w:sz w:val="19"/>
-          <w:szCs w:val="19"/>
-        </w:rPr>
-        <w:t>phoneNumber</w:t>
-      </w:r>
-      <w:proofErr w:type="spellEnd"/>
-      <w:r>
-        <w:rPr>
-          <w:rFonts w:ascii="Consolas" w:hAnsi="Consolas" w:cs="Consolas"/>
-          <w:color w:val="000000"/>
-          <w:sz w:val="19"/>
-          <w:szCs w:val="19"/>
-        </w:rPr>
-        <w:t>));</w:t>
+        <w:t xml:space="preserve"> PersonPhone(p.BusinessEntityID, p, type, type.PhoneNumberTypeID, phoneNumber));</w:t>
       </w:r>
     </w:p>
     <w:p>
@@ -2654,15 +1923,7 @@
         <w:t xml:space="preserve"> In all cases the first parameter must be </w:t>
       </w:r>
       <w:r>
-        <w:t>the ‘</w:t>
-      </w:r>
-      <w:proofErr w:type="spellStart"/>
-      <w:r>
-        <w:t>contributee</w:t>
-      </w:r>
-      <w:proofErr w:type="spellEnd"/>
-      <w:r>
-        <w:t>’ -  even if it is not used within the function.</w:t>
+        <w:t>the ‘contributee’ -  even if it is not used within the function.</w:t>
       </w:r>
       <w:r>
         <w:t xml:space="preserve"> In addition to parameters defined in the NO model, complementary functions may take additional parameters injected by the framework.</w:t>
@@ -2723,13 +1984,8 @@
       <w:pPr>
         <w:pStyle w:val="Heading3"/>
       </w:pPr>
-      <w:proofErr w:type="spellStart"/>
-      <w:r>
-        <w:t>LifeCycle</w:t>
-      </w:r>
-      <w:proofErr w:type="spellEnd"/>
-      <w:r>
-        <w:t xml:space="preserve"> method</w:t>
+      <w:r>
+        <w:t>LifeCycle method</w:t>
       </w:r>
     </w:p>
     <w:p>
@@ -2905,66 +2161,16 @@
     </w:p>
     <w:p>
       <w:r>
-        <w:t xml:space="preserve">How to handle </w:t>
-      </w:r>
-      <w:proofErr w:type="spellStart"/>
-      <w:r>
-        <w:t>ViewModels</w:t>
-      </w:r>
-      <w:proofErr w:type="spellEnd"/>
-      <w:r>
-        <w:t xml:space="preserve">?  Currently they must implement </w:t>
-      </w:r>
-      <w:proofErr w:type="spellStart"/>
+        <w:t xml:space="preserve">How to handle ViewModels?  Currently they must implement </w:t>
+      </w:r>
       <w:r>
         <w:rPr>
           <w:rFonts w:ascii="Consolas" w:hAnsi="Consolas"/>
         </w:rPr>
         <w:t>IViewModel</w:t>
       </w:r>
-      <w:proofErr w:type="spellEnd"/>
-      <w:r>
-        <w:t xml:space="preserve">, which requires the implementation of instance methods – </w:t>
-      </w:r>
-      <w:proofErr w:type="spellStart"/>
-      <w:r>
-        <w:t>DeriveKeys</w:t>
-      </w:r>
-      <w:proofErr w:type="spellEnd"/>
-      <w:r>
-        <w:t xml:space="preserve"> and </w:t>
-      </w:r>
-      <w:proofErr w:type="spellStart"/>
-      <w:r>
-        <w:t>PopulateUsingKeys</w:t>
-      </w:r>
-      <w:proofErr w:type="spellEnd"/>
-      <w:r>
-        <w:t>.  This does not with the FP paradigm. Could we make it so that a view model had to implement an empty interface (</w:t>
-      </w:r>
-      <w:proofErr w:type="spellStart"/>
-      <w:r>
-        <w:t>IFunctionalViewModel</w:t>
-      </w:r>
-      <w:proofErr w:type="spellEnd"/>
-      <w:r>
-        <w:t xml:space="preserve"> say) but that there would need to be registered functions called </w:t>
-      </w:r>
-      <w:proofErr w:type="spellStart"/>
-      <w:r>
-        <w:t>DeriveKeys</w:t>
-      </w:r>
-      <w:proofErr w:type="spellEnd"/>
-      <w:r>
-        <w:t xml:space="preserve"> and </w:t>
-      </w:r>
-      <w:proofErr w:type="spellStart"/>
-      <w:r>
-        <w:t>PopulateUsingKeys</w:t>
-      </w:r>
-      <w:proofErr w:type="spellEnd"/>
-      <w:r>
-        <w:t xml:space="preserve"> taking in the specific type as first param?</w:t>
+      <w:r>
+        <w:t>, which requires the implementation of instance methods – DeriveKeys and PopulateUsingKeys.  This does not with the FP paradigm. Could we make it so that a view model had to implement an empty interface (IFunctionalViewModel say) but that there would need to be registered functions called DeriveKeys and PopulateUsingKeys taking in the specific type as first param?</w:t>
       </w:r>
     </w:p>
     <w:p/>
@@ -2973,70 +2179,36 @@
         <w:pStyle w:val="Heading3"/>
       </w:pPr>
       <w:r>
-        <w:t xml:space="preserve">How to handle </w:t>
-      </w:r>
-      <w:proofErr w:type="spellStart"/>
-      <w:r>
-        <w:t>ViewModels</w:t>
-      </w:r>
-      <w:proofErr w:type="spellEnd"/>
-      <w:r>
-        <w:t xml:space="preserve">?  </w:t>
-      </w:r>
-    </w:p>
-    <w:p>
-      <w:r>
-        <w:t xml:space="preserve">View models will either implement a new version of </w:t>
-      </w:r>
-      <w:proofErr w:type="spellStart"/>
-      <w:r>
-        <w:t>IViewModel</w:t>
-      </w:r>
-      <w:proofErr w:type="spellEnd"/>
-      <w:r>
-        <w:t>, with no method definitions, or have a type attribute e.g. [</w:t>
-      </w:r>
-      <w:proofErr w:type="spellStart"/>
-      <w:r>
-        <w:t>FunctionalViewModel</w:t>
-      </w:r>
-      <w:proofErr w:type="spellEnd"/>
-      <w:r>
-        <w:t xml:space="preserve">].  </w:t>
-      </w:r>
-    </w:p>
-    <w:p>
-      <w:r>
-        <w:t>They will have a constructor that takes all the keys.</w:t>
-      </w:r>
-    </w:p>
-    <w:p>
-      <w:r>
-        <w:t xml:space="preserve">They will have recognised static functions, partly replacing </w:t>
-      </w:r>
-      <w:proofErr w:type="spellStart"/>
-      <w:r>
-        <w:t>PopulateUsingKeys</w:t>
-      </w:r>
-      <w:proofErr w:type="spellEnd"/>
-      <w:r>
-        <w:t xml:space="preserve"> and </w:t>
-      </w:r>
-      <w:proofErr w:type="spellStart"/>
-      <w:r>
-        <w:t>DeriveKeys</w:t>
-      </w:r>
-      <w:proofErr w:type="spellEnd"/>
-      <w:r>
-        <w:t xml:space="preserve">, the former of which will be able to take injected parameters, such that e.g. objects could be retrieved from </w:t>
-      </w:r>
-      <w:proofErr w:type="spellStart"/>
-      <w:r>
-        <w:t>queryables</w:t>
-      </w:r>
-      <w:proofErr w:type="spellEnd"/>
-      <w:r>
-        <w:t>, based on keys.</w:t>
+        <w:t xml:space="preserve">How to handle ViewModels?  </w:t>
+      </w:r>
+    </w:p>
+    <w:p>
+      <w:r>
+        <w:t>View models will either implement a new version of IViewModel, with no method definitions</w:t>
+      </w:r>
+      <w:r>
+        <w:t>.</w:t>
+      </w:r>
+    </w:p>
+    <w:p>
+      <w:r>
+        <w:t xml:space="preserve">They will have a constructor that takes all </w:t>
+      </w:r>
+      <w:r>
+        <w:t>properties, like any domain type.</w:t>
+      </w:r>
+    </w:p>
+    <w:p>
+      <w:r>
+        <w:t xml:space="preserve">They will have recognised static functions, </w:t>
+      </w:r>
+      <w:r>
+        <w:t>equivalent to old</w:t>
+      </w:r>
+      <w:bookmarkStart w:id="2" w:name="_GoBack"/>
+      <w:bookmarkEnd w:id="2"/>
+      <w:r>
+        <w:t xml:space="preserve"> PopulateUsingKeys and DeriveKeys, the former of which will be able to take injected parameters, such that e.g. objects could be retrieved from queryables, based on keys.</w:t>
       </w:r>
     </w:p>
     <w:p>

</xml_diff>